<commit_message>
MGS-3034 added i/We to subtenant notice to leave form
</commit_message>
<xml_diff>
--- a/housing-service/src/main/resources/templates/subtenant-notice-to-leave.docx
+++ b/housing-service/src/main/resources/templates/subtenant-notice-to-leave.docx
@@ -1986,42 +1986,6 @@
         </w:rPr>
         <w:t xml:space="preserve">To: </w:t>
       </w:r>
-      <w:r>
-        <w:rPr>
-          <w:rFonts w:cs="Arial"/>
-          <w:color w:val="000000"/>
-          <w:szCs w:val="24"/>
-          <w:lang w:val="en" w:eastAsia="en-GB"/>
-        </w:rPr>
-        <w:t>(na</w:t>
-      </w:r>
-      <w:r>
-        <w:rPr>
-          <w:rFonts w:cs="Arial"/>
-          <w:color w:val="000000"/>
-          <w:szCs w:val="24"/>
-          <w:lang w:val="en" w:eastAsia="en-GB"/>
-        </w:rPr>
-        <w:t>me of Sub-</w:t>
-      </w:r>
-      <w:r>
-        <w:rPr>
-          <w:rFonts w:cs="Arial"/>
-          <w:color w:val="000000"/>
-          <w:szCs w:val="24"/>
-          <w:lang w:val="en" w:eastAsia="en-GB"/>
-        </w:rPr>
-        <w:t>T</w:t>
-      </w:r>
-      <w:r>
-        <w:rPr>
-          <w:rFonts w:cs="Arial"/>
-          <w:color w:val="000000"/>
-          <w:szCs w:val="24"/>
-          <w:lang w:val="en" w:eastAsia="en-GB"/>
-        </w:rPr>
-        <w:t>enant(s</w:t>
-      </w:r>
     </w:p>
     <w:p>
       <w:pPr>
@@ -2123,34 +2087,7 @@
           <w:szCs w:val="24"/>
           <w:lang w:val="en" w:eastAsia="en-GB"/>
         </w:rPr>
-        <w:t xml:space="preserve">Of: </w:t>
-      </w:r>
-      <w:r>
-        <w:rPr>
-          <w:rFonts w:cs="Arial"/>
-          <w:color w:val="000000"/>
-          <w:szCs w:val="24"/>
-          <w:lang w:val="en" w:eastAsia="en-GB"/>
-        </w:rPr>
-        <w:t>(a</w:t>
-      </w:r>
-      <w:r>
-        <w:rPr>
-          <w:rFonts w:cs="Arial"/>
-          <w:color w:val="000000"/>
-          <w:szCs w:val="24"/>
-          <w:lang w:val="en" w:eastAsia="en-GB"/>
-        </w:rPr>
-        <w:t xml:space="preserve">ddress of </w:t>
-      </w:r>
-      <w:r>
-        <w:rPr>
-          <w:rFonts w:cs="Arial"/>
-          <w:color w:val="000000"/>
-          <w:szCs w:val="24"/>
-          <w:lang w:val="en" w:eastAsia="en-GB"/>
-        </w:rPr>
-        <w:t>Let Property</w:t>
+        <w:t>Of:</w:t>
       </w:r>
       <w:r>
         <w:rPr>
@@ -2489,70 +2426,44 @@
           <w:szCs w:val="24"/>
           <w:lang w:val="en" w:eastAsia="en-GB"/>
         </w:rPr>
-        <w:t>[</w:t>
-      </w:r>
-      <w:r>
-        <w:rPr>
-          <w:rFonts w:cs="Arial"/>
-          <w:color w:val="000000"/>
-          <w:szCs w:val="24"/>
-          <w:lang w:val="en" w:eastAsia="en-GB"/>
-        </w:rPr>
-        <w:t>I/We</w:t>
-      </w:r>
-      <w:r>
-        <w:rPr>
-          <w:rFonts w:cs="Arial"/>
-          <w:color w:val="000000"/>
-          <w:szCs w:val="24"/>
-          <w:lang w:val="en" w:eastAsia="en-GB"/>
-        </w:rPr>
-        <w:t>*</w:t>
-      </w:r>
-      <w:r>
-        <w:rPr>
-          <w:rFonts w:cs="Arial"/>
-          <w:color w:val="000000"/>
-          <w:szCs w:val="24"/>
-          <w:lang w:val="en" w:eastAsia="en-GB"/>
-        </w:rPr>
-        <w:t>]</w:t>
-      </w:r>
-      <w:r>
-        <w:rPr>
-          <w:rFonts w:cs="Arial"/>
-          <w:color w:val="000000"/>
-          <w:szCs w:val="24"/>
-          <w:lang w:val="en" w:eastAsia="en-GB"/>
-        </w:rPr>
-        <w:t xml:space="preserve"> your </w:t>
-      </w:r>
-      <w:r>
-        <w:rPr>
-          <w:rFonts w:cs="Arial"/>
-          <w:color w:val="000000"/>
-          <w:szCs w:val="24"/>
-          <w:lang w:val="en" w:eastAsia="en-GB"/>
-        </w:rPr>
-        <w:t>[</w:t>
-      </w:r>
-      <w:r>
-        <w:rPr>
-          <w:rFonts w:cs="Arial"/>
-          <w:color w:val="000000"/>
-          <w:szCs w:val="24"/>
-          <w:lang w:val="en" w:eastAsia="en-GB"/>
-        </w:rPr>
-        <w:t>H</w:t>
-      </w:r>
-      <w:r>
-        <w:rPr>
-          <w:rFonts w:cs="Arial"/>
-          <w:color w:val="000000"/>
-          <w:szCs w:val="24"/>
-          <w:lang w:val="en" w:eastAsia="en-GB"/>
-        </w:rPr>
-        <w:t>ead</w:t>
+        <w:fldChar w:fldCharType="begin"/>
+      </w:r>
+      <w:r>
+        <w:rPr>
+          <w:rFonts w:cs="Arial"/>
+          <w:color w:val="000000"/>
+          <w:szCs w:val="24"/>
+          <w:lang w:val="en" w:eastAsia="en-GB"/>
+        </w:rPr>
+        <w:instrText xml:space="preserve"> MERGEFIELD iOrWe \* MERGEFORMAT </w:instrText>
+      </w:r>
+      <w:r>
+        <w:rPr>
+          <w:rFonts w:cs="Arial"/>
+          <w:color w:val="000000"/>
+          <w:szCs w:val="24"/>
+          <w:lang w:val="en" w:eastAsia="en-GB"/>
+        </w:rPr>
+        <w:fldChar w:fldCharType="separate"/>
+      </w:r>
+      <w:r>
+        <w:rPr>
+          <w:rFonts w:cs="Arial"/>
+          <w:noProof/>
+          <w:color w:val="000000"/>
+          <w:szCs w:val="24"/>
+          <w:lang w:val="en" w:eastAsia="en-GB"/>
+        </w:rPr>
+        <w:t>«iOrWe»</w:t>
+      </w:r>
+      <w:r>
+        <w:rPr>
+          <w:rFonts w:cs="Arial"/>
+          <w:color w:val="000000"/>
+          <w:szCs w:val="24"/>
+          <w:lang w:val="en" w:eastAsia="en-GB"/>
+        </w:rPr>
+        <w:fldChar w:fldCharType="end"/>
       </w:r>
       <w:r>
         <w:rPr>
@@ -2570,34 +2481,53 @@
           <w:szCs w:val="24"/>
           <w:lang w:val="en" w:eastAsia="en-GB"/>
         </w:rPr>
-        <w:t>L</w:t>
-      </w:r>
-      <w:r>
-        <w:rPr>
-          <w:rFonts w:cs="Arial"/>
-          <w:color w:val="000000"/>
-          <w:szCs w:val="24"/>
-          <w:lang w:val="en" w:eastAsia="en-GB"/>
-        </w:rPr>
-        <w:t>andlord(s)</w:t>
-      </w:r>
-      <w:r>
-        <w:rPr>
-          <w:rFonts w:cs="Arial"/>
-          <w:color w:val="000000"/>
-          <w:szCs w:val="24"/>
-          <w:lang w:val="en" w:eastAsia="en-GB"/>
-        </w:rPr>
-        <w:t>/Head Landlord(s) Agent</w:t>
-      </w:r>
-      <w:r>
-        <w:rPr>
-          <w:rFonts w:cs="Arial"/>
-          <w:color w:val="000000"/>
-          <w:szCs w:val="24"/>
-          <w:lang w:val="en" w:eastAsia="en-GB"/>
-        </w:rPr>
-        <w:t>*]</w:t>
+        <w:t xml:space="preserve">your </w:t>
+      </w:r>
+      <w:r>
+        <w:rPr>
+          <w:rFonts w:cs="Arial"/>
+          <w:color w:val="000000"/>
+          <w:szCs w:val="24"/>
+          <w:lang w:val="en" w:eastAsia="en-GB"/>
+        </w:rPr>
+        <w:fldChar w:fldCharType="begin"/>
+      </w:r>
+      <w:r>
+        <w:rPr>
+          <w:rFonts w:cs="Arial"/>
+          <w:color w:val="000000"/>
+          <w:szCs w:val="24"/>
+          <w:lang w:val="en" w:eastAsia="en-GB"/>
+        </w:rPr>
+        <w:instrText xml:space="preserve"> MERGEFIELD landlordsOrAgentDescrption \* MERGEFORMAT </w:instrText>
+      </w:r>
+      <w:r>
+        <w:rPr>
+          <w:rFonts w:cs="Arial"/>
+          <w:color w:val="000000"/>
+          <w:szCs w:val="24"/>
+          <w:lang w:val="en" w:eastAsia="en-GB"/>
+        </w:rPr>
+        <w:fldChar w:fldCharType="separate"/>
+      </w:r>
+      <w:r>
+        <w:rPr>
+          <w:rFonts w:cs="Arial"/>
+          <w:noProof/>
+          <w:color w:val="000000"/>
+          <w:szCs w:val="24"/>
+          <w:lang w:val="en" w:eastAsia="en-GB"/>
+        </w:rPr>
+        <w:t>«landlordsOrAgentDescrption»</w:t>
+      </w:r>
+      <w:r>
+        <w:rPr>
+          <w:rFonts w:cs="Arial"/>
+          <w:color w:val="000000"/>
+          <w:szCs w:val="24"/>
+          <w:lang w:val="en" w:eastAsia="en-GB"/>
+        </w:rPr>
+        <w:fldChar w:fldCharType="end"/>
       </w:r>
       <w:r>
         <w:rPr>
@@ -2644,117 +2574,59 @@
           <w:tab w:val="clear" w:pos="9000"/>
         </w:tabs>
         <w:spacing w:line="240" w:lineRule="auto"/>
-        <w:jc w:val="left"/>
         <w:outlineLvl w:val="3"/>
         <w:rPr>
           <w:rFonts w:cs="Arial"/>
-          <w:i/>
-          <w:color w:val="000000"/>
-          <w:szCs w:val="24"/>
-          <w:lang w:val="en" w:eastAsia="en-GB"/>
-        </w:rPr>
-      </w:pPr>
-      <w:r>
-        <w:rPr>
-          <w:rFonts w:cs="Arial"/>
-          <w:color w:val="000000"/>
-          <w:szCs w:val="24"/>
-          <w:lang w:val="en" w:eastAsia="en-GB"/>
-        </w:rPr>
-        <w:t>(</w:t>
-      </w:r>
-      <w:r>
-        <w:rPr>
-          <w:rFonts w:cs="Arial"/>
-          <w:color w:val="000000"/>
-          <w:szCs w:val="24"/>
-          <w:lang w:val="en" w:eastAsia="en-GB"/>
-        </w:rPr>
-        <w:t xml:space="preserve">name of </w:t>
-      </w:r>
-      <w:r>
-        <w:rPr>
-          <w:rFonts w:cs="Arial"/>
-          <w:color w:val="000000"/>
-          <w:szCs w:val="24"/>
-          <w:lang w:val="en" w:eastAsia="en-GB"/>
-        </w:rPr>
-        <w:t>H</w:t>
-      </w:r>
-      <w:r>
-        <w:rPr>
-          <w:rFonts w:cs="Arial"/>
-          <w:color w:val="000000"/>
-          <w:szCs w:val="24"/>
-          <w:lang w:val="en" w:eastAsia="en-GB"/>
-        </w:rPr>
-        <w:t>ead</w:t>
-      </w:r>
-      <w:r>
-        <w:rPr>
-          <w:rFonts w:cs="Arial"/>
-          <w:color w:val="000000"/>
-          <w:szCs w:val="24"/>
-          <w:lang w:val="en" w:eastAsia="en-GB"/>
-        </w:rPr>
-        <w:t xml:space="preserve"> </w:t>
-      </w:r>
-      <w:r>
-        <w:rPr>
-          <w:rFonts w:cs="Arial"/>
-          <w:color w:val="000000"/>
-          <w:szCs w:val="24"/>
-          <w:lang w:val="en" w:eastAsia="en-GB"/>
-        </w:rPr>
-        <w:t>L</w:t>
-      </w:r>
-      <w:r>
-        <w:rPr>
-          <w:rFonts w:cs="Arial"/>
-          <w:color w:val="000000"/>
-          <w:szCs w:val="24"/>
-          <w:lang w:val="en" w:eastAsia="en-GB"/>
-        </w:rPr>
-        <w:t>andlord(s)</w:t>
-      </w:r>
-      <w:r>
-        <w:rPr>
-          <w:rFonts w:cs="Arial"/>
-          <w:color w:val="000000"/>
-          <w:szCs w:val="24"/>
-          <w:lang w:val="en" w:eastAsia="en-GB"/>
-        </w:rPr>
-        <w:t xml:space="preserve"> or Agent)</w:t>
-      </w:r>
-      <w:r>
-        <w:rPr>
-          <w:rFonts w:cs="Arial"/>
-          <w:color w:val="000000"/>
-          <w:szCs w:val="24"/>
-          <w:shd w:val="clear" w:color="auto" w:fill="F2F2F2" w:themeFill="background1" w:themeFillShade="F2"/>
-          <w:lang w:val="en" w:eastAsia="en-GB"/>
-        </w:rPr>
-        <w:t xml:space="preserve">: </w:t>
-      </w:r>
-      <w:r>
-        <w:rPr>
-          <w:rFonts w:cs="Arial"/>
-          <w:color w:val="000000"/>
-          <w:szCs w:val="24"/>
-          <w:shd w:val="clear" w:color="auto" w:fill="F2F2F2" w:themeFill="background1" w:themeFillShade="F2"/>
-          <w:lang w:val="en" w:eastAsia="en-GB"/>
-        </w:rPr>
-        <w:t>________________________________</w:t>
-      </w:r>
-      <w:r>
-        <w:rPr>
-          <w:rFonts w:cs="Arial"/>
-          <w:color w:val="000000"/>
-          <w:szCs w:val="24"/>
-          <w:shd w:val="clear" w:color="auto" w:fill="F2F2F2" w:themeFill="background1" w:themeFillShade="F2"/>
-          <w:lang w:val="en" w:eastAsia="en-GB"/>
-        </w:rPr>
-        <w:t>_____</w:t>
+          <w:color w:val="000000"/>
+          <w:szCs w:val="24"/>
+          <w:lang w:val="en" w:eastAsia="en-GB"/>
+        </w:rPr>
+      </w:pPr>
+      <w:r>
+        <w:rPr>
+          <w:rFonts w:cs="Arial"/>
+          <w:color w:val="000000"/>
+          <w:szCs w:val="24"/>
+          <w:lang w:val="en" w:eastAsia="en-GB"/>
+        </w:rPr>
+        <w:fldChar w:fldCharType="begin"/>
+      </w:r>
+      <w:r>
+        <w:rPr>
+          <w:rFonts w:cs="Arial"/>
+          <w:color w:val="000000"/>
+          <w:szCs w:val="24"/>
+          <w:lang w:val="en" w:eastAsia="en-GB"/>
+        </w:rPr>
+        <w:instrText xml:space="preserve"> MERGEFIELD landlordsOrAgentNamesAndAddresses \* MERGEFORMAT </w:instrText>
+      </w:r>
+      <w:r>
+        <w:rPr>
+          <w:rFonts w:cs="Arial"/>
+          <w:color w:val="000000"/>
+          <w:szCs w:val="24"/>
+          <w:lang w:val="en" w:eastAsia="en-GB"/>
+        </w:rPr>
+        <w:fldChar w:fldCharType="separate"/>
+      </w:r>
+      <w:r>
+        <w:rPr>
+          <w:rFonts w:cs="Arial"/>
+          <w:noProof/>
+          <w:color w:val="000000"/>
+          <w:szCs w:val="24"/>
+          <w:lang w:val="en" w:eastAsia="en-GB"/>
+        </w:rPr>
+        <w:t>«landlordsOrAgentNamesAndAddresses»</w:t>
+      </w:r>
+      <w:r>
+        <w:rPr>
+          <w:rFonts w:cs="Arial"/>
+          <w:color w:val="000000"/>
+          <w:szCs w:val="24"/>
+          <w:lang w:val="en" w:eastAsia="en-GB"/>
+        </w:rPr>
+        <w:fldChar w:fldCharType="end"/>
       </w:r>
     </w:p>
     <w:p>
@@ -2800,169 +2672,120 @@
           <w:lang w:val="en" w:eastAsia="en-GB"/>
         </w:rPr>
       </w:pPr>
-    </w:p>
-    <w:p>
-      <w:pPr>
-        <w:shd w:val="clear" w:color="auto" w:fill="FFFFFF"/>
-        <w:tabs>
-          <w:tab w:val="clear" w:pos="720"/>
-          <w:tab w:val="clear" w:pos="1440"/>
-          <w:tab w:val="clear" w:pos="2160"/>
-          <w:tab w:val="clear" w:pos="2880"/>
-          <w:tab w:val="clear" w:pos="4680"/>
-          <w:tab w:val="clear" w:pos="5400"/>
-          <w:tab w:val="clear" w:pos="9000"/>
-        </w:tabs>
-        <w:spacing w:line="240" w:lineRule="auto"/>
-        <w:outlineLvl w:val="3"/>
-        <w:rPr>
-          <w:rFonts w:cs="Arial"/>
-          <w:color w:val="000000"/>
-          <w:szCs w:val="24"/>
-          <w:lang w:val="en" w:eastAsia="en-GB"/>
-        </w:rPr>
-      </w:pPr>
-      <w:r>
-        <w:rPr>
-          <w:rFonts w:cs="Arial"/>
-          <w:color w:val="000000"/>
-          <w:szCs w:val="24"/>
-          <w:lang w:val="en" w:eastAsia="en-GB"/>
-        </w:rPr>
-        <w:t>Of</w:t>
-      </w:r>
-      <w:r>
-        <w:rPr>
-          <w:rFonts w:cs="Arial"/>
-          <w:color w:val="000000"/>
-          <w:szCs w:val="24"/>
-          <w:lang w:val="en" w:eastAsia="en-GB"/>
-        </w:rPr>
-        <w:t xml:space="preserve">: </w:t>
-      </w:r>
-    </w:p>
-    <w:p>
-      <w:pPr>
-        <w:shd w:val="clear" w:color="auto" w:fill="FFFFFF"/>
-        <w:tabs>
-          <w:tab w:val="clear" w:pos="720"/>
-          <w:tab w:val="clear" w:pos="1440"/>
-          <w:tab w:val="clear" w:pos="2160"/>
-          <w:tab w:val="clear" w:pos="2880"/>
-          <w:tab w:val="clear" w:pos="4680"/>
-          <w:tab w:val="clear" w:pos="5400"/>
-          <w:tab w:val="clear" w:pos="9000"/>
-        </w:tabs>
-        <w:spacing w:line="240" w:lineRule="auto"/>
-        <w:outlineLvl w:val="3"/>
-        <w:rPr>
-          <w:rFonts w:cs="Arial"/>
-          <w:i/>
-          <w:color w:val="000000"/>
-          <w:szCs w:val="24"/>
-          <w:lang w:val="en" w:eastAsia="en-GB"/>
-        </w:rPr>
-      </w:pPr>
-    </w:p>
-    <w:p>
-      <w:pPr>
-        <w:shd w:val="clear" w:color="auto" w:fill="FFFFFF"/>
-        <w:spacing w:line="240" w:lineRule="auto"/>
-        <w:jc w:val="left"/>
-        <w:outlineLvl w:val="3"/>
-        <w:rPr>
-          <w:rFonts w:cs="Arial"/>
-          <w:color w:val="000000"/>
-          <w:szCs w:val="24"/>
-          <w:lang w:val="en" w:eastAsia="en-GB"/>
-        </w:rPr>
-      </w:pPr>
-      <w:r>
-        <w:rPr>
-          <w:rFonts w:cs="Arial"/>
-          <w:i/>
-          <w:color w:val="000000"/>
-          <w:szCs w:val="24"/>
-          <w:lang w:val="en" w:eastAsia="en-GB"/>
-        </w:rPr>
-        <w:t>(</w:t>
-      </w:r>
-      <w:r>
-        <w:rPr>
-          <w:rFonts w:cs="Arial"/>
-          <w:i/>
-          <w:color w:val="000000"/>
-          <w:szCs w:val="24"/>
-          <w:lang w:val="en" w:eastAsia="en-GB"/>
-        </w:rPr>
-        <w:t>address</w:t>
-      </w:r>
-      <w:r>
-        <w:rPr>
-          <w:rFonts w:cs="Arial"/>
-          <w:i/>
-          <w:color w:val="000000"/>
-          <w:szCs w:val="24"/>
-          <w:lang w:val="en" w:eastAsia="en-GB"/>
-        </w:rPr>
-        <w:t xml:space="preserve"> and telephone number of </w:t>
-      </w:r>
-      <w:r>
-        <w:rPr>
-          <w:rFonts w:cs="Arial"/>
-          <w:i/>
-          <w:color w:val="000000"/>
-          <w:szCs w:val="24"/>
-          <w:lang w:val="en" w:eastAsia="en-GB"/>
-        </w:rPr>
-        <w:t>Head L</w:t>
-      </w:r>
-      <w:r>
-        <w:rPr>
-          <w:rFonts w:cs="Arial"/>
-          <w:i/>
-          <w:color w:val="000000"/>
-          <w:szCs w:val="24"/>
-          <w:lang w:val="en" w:eastAsia="en-GB"/>
-        </w:rPr>
-        <w:t>andlord</w:t>
-      </w:r>
-      <w:r>
-        <w:rPr>
-          <w:rFonts w:cs="Arial"/>
-          <w:i/>
-          <w:color w:val="000000"/>
-          <w:szCs w:val="24"/>
-          <w:lang w:val="en" w:eastAsia="en-GB"/>
-        </w:rPr>
-        <w:t>(s)</w:t>
-      </w:r>
-      <w:r>
-        <w:rPr>
-          <w:rFonts w:cs="Arial"/>
-          <w:i/>
-          <w:color w:val="000000"/>
-          <w:szCs w:val="24"/>
-          <w:lang w:val="en" w:eastAsia="en-GB"/>
-        </w:rPr>
-        <w:t>)</w:t>
-      </w:r>
-      <w:r>
-        <w:rPr>
-          <w:rFonts w:cs="Arial"/>
-          <w:i/>
-          <w:color w:val="000000"/>
-          <w:szCs w:val="24"/>
-          <w:lang w:val="en" w:eastAsia="en-GB"/>
-        </w:rPr>
-        <w:t>/Agent):</w:t>
-      </w:r>
-      <w:r>
-        <w:rPr>
-          <w:rFonts w:cs="Arial"/>
-          <w:color w:val="000000"/>
-          <w:szCs w:val="24"/>
-          <w:shd w:val="clear" w:color="auto" w:fill="F2F2F2" w:themeFill="background1" w:themeFillShade="F2"/>
+      <w:r>
+        <w:rPr>
+          <w:rFonts w:cs="Arial"/>
+          <w:color w:val="000000"/>
+          <w:szCs w:val="24"/>
+          <w:lang w:val="en" w:eastAsia="en-GB"/>
+        </w:rPr>
+        <w:t>Inform you that</w:t>
+      </w:r>
+      <w:r>
+        <w:rPr>
+          <w:rFonts w:cs="Arial"/>
+          <w:color w:val="000000"/>
+          <w:szCs w:val="24"/>
+          <w:lang w:val="en" w:eastAsia="en-GB"/>
+        </w:rPr>
+        <w:t xml:space="preserve"> if you choose not to leave the </w:t>
+      </w:r>
+      <w:r>
+        <w:rPr>
+          <w:rFonts w:cs="Arial"/>
+          <w:color w:val="000000"/>
+          <w:szCs w:val="24"/>
+          <w:lang w:val="en" w:eastAsia="en-GB"/>
+        </w:rPr>
+        <w:t>Let Property</w:t>
+      </w:r>
+      <w:r>
+        <w:rPr>
+          <w:rFonts w:cs="Arial"/>
+          <w:color w:val="000000"/>
+          <w:szCs w:val="24"/>
+          <w:lang w:val="en" w:eastAsia="en-GB"/>
+        </w:rPr>
+        <w:t xml:space="preserve"> on the date shown in </w:t>
+      </w:r>
+      <w:r>
+        <w:rPr>
+          <w:rFonts w:cs="Arial"/>
+          <w:color w:val="000000"/>
+          <w:szCs w:val="24"/>
+          <w:lang w:val="en" w:eastAsia="en-GB"/>
+        </w:rPr>
+        <w:t xml:space="preserve">Part 4 of </w:t>
+      </w:r>
+      <w:r>
+        <w:rPr>
+          <w:rFonts w:cs="Arial"/>
+          <w:color w:val="000000"/>
+          <w:szCs w:val="24"/>
+          <w:lang w:val="en" w:eastAsia="en-GB"/>
+        </w:rPr>
+        <w:t>this notice</w:t>
+      </w:r>
+      <w:r>
+        <w:rPr>
+          <w:rFonts w:cs="Arial"/>
+          <w:color w:val="000000"/>
+          <w:szCs w:val="24"/>
+          <w:lang w:val="en" w:eastAsia="en-GB"/>
+        </w:rPr>
+        <w:t xml:space="preserve">, </w:t>
+      </w:r>
+      <w:r>
+        <w:rPr>
+          <w:rFonts w:cs="Arial"/>
+          <w:color w:val="000000"/>
+          <w:szCs w:val="24"/>
+          <w:lang w:val="en" w:eastAsia="en-GB"/>
+        </w:rPr>
+        <w:fldChar w:fldCharType="begin"/>
+      </w:r>
+      <w:r>
+        <w:rPr>
+          <w:rFonts w:cs="Arial"/>
+          <w:color w:val="000000"/>
+          <w:szCs w:val="24"/>
+          <w:lang w:val="en" w:eastAsia="en-GB"/>
+        </w:rPr>
+        <w:instrText xml:space="preserve"> MERGEFIELD iOrWeInline \* MERGEFORMAT </w:instrText>
+      </w:r>
+      <w:r>
+        <w:rPr>
+          <w:rFonts w:cs="Arial"/>
+          <w:color w:val="000000"/>
+          <w:szCs w:val="24"/>
+          <w:lang w:val="en" w:eastAsia="en-GB"/>
+        </w:rPr>
+        <w:fldChar w:fldCharType="separate"/>
+      </w:r>
+      <w:r>
+        <w:rPr>
+          <w:rFonts w:cs="Arial"/>
+          <w:noProof/>
+          <w:color w:val="000000"/>
+          <w:szCs w:val="24"/>
+          <w:lang w:val="en" w:eastAsia="en-GB"/>
+        </w:rPr>
+        <w:t>«iOrWeInline»</w:t>
+      </w:r>
+      <w:r>
+        <w:rPr>
+          <w:rFonts w:cs="Arial"/>
+          <w:color w:val="000000"/>
+          <w:szCs w:val="24"/>
+          <w:lang w:val="en" w:eastAsia="en-GB"/>
+        </w:rPr>
+        <w:fldChar w:fldCharType="end"/>
+      </w:r>
+      <w:r>
+        <w:rPr>
+          <w:rFonts w:cs="Arial"/>
+          <w:color w:val="000000"/>
+          <w:szCs w:val="24"/>
           <w:lang w:val="en" w:eastAsia="en-GB"/>
         </w:rPr>
         <w:t xml:space="preserve"> </w:t>
@@ -2972,258 +2795,9 @@
           <w:rFonts w:cs="Arial"/>
           <w:color w:val="000000"/>
           <w:szCs w:val="24"/>
-          <w:shd w:val="clear" w:color="auto" w:fill="F2F2F2" w:themeFill="background1" w:themeFillShade="F2"/>
-          <w:lang w:val="en" w:eastAsia="en-GB"/>
-        </w:rPr>
-        <w:t>_________________</w:t>
-      </w:r>
-    </w:p>
-    <w:p>
-      <w:pPr>
-        <w:shd w:val="clear" w:color="auto" w:fill="FFFFFF"/>
-        <w:tabs>
-          <w:tab w:val="clear" w:pos="720"/>
-          <w:tab w:val="clear" w:pos="1440"/>
-          <w:tab w:val="clear" w:pos="2160"/>
-          <w:tab w:val="clear" w:pos="2880"/>
-          <w:tab w:val="clear" w:pos="4680"/>
-          <w:tab w:val="clear" w:pos="5400"/>
-          <w:tab w:val="clear" w:pos="9000"/>
-        </w:tabs>
-        <w:spacing w:line="240" w:lineRule="auto"/>
-        <w:outlineLvl w:val="3"/>
-        <w:rPr>
-          <w:rFonts w:cs="Arial"/>
-          <w:color w:val="000000"/>
-          <w:szCs w:val="24"/>
-          <w:lang w:val="en" w:eastAsia="en-GB"/>
-        </w:rPr>
-      </w:pPr>
-    </w:p>
-    <w:p>
-      <w:pPr>
-        <w:shd w:val="clear" w:color="auto" w:fill="FFFFFF"/>
-        <w:spacing w:line="240" w:lineRule="auto"/>
-        <w:outlineLvl w:val="3"/>
-        <w:rPr>
-          <w:rFonts w:cs="Arial"/>
-          <w:color w:val="000000"/>
-          <w:szCs w:val="24"/>
-          <w:shd w:val="clear" w:color="auto" w:fill="F2F2F2" w:themeFill="background1" w:themeFillShade="F2"/>
-          <w:lang w:val="en" w:eastAsia="en-GB"/>
-        </w:rPr>
-      </w:pPr>
-      <w:r>
-        <w:rPr>
-          <w:rFonts w:cs="Arial"/>
-          <w:color w:val="000000"/>
-          <w:szCs w:val="24"/>
-          <w:shd w:val="clear" w:color="auto" w:fill="F2F2F2" w:themeFill="background1" w:themeFillShade="F2"/>
-          <w:lang w:val="en" w:eastAsia="en-GB"/>
-        </w:rPr>
-        <w:t>___________________________________________________________________</w:t>
-      </w:r>
-    </w:p>
-    <w:p>
-      <w:pPr>
-        <w:shd w:val="clear" w:color="auto" w:fill="FFFFFF"/>
-        <w:spacing w:line="240" w:lineRule="auto"/>
-        <w:outlineLvl w:val="3"/>
-        <w:rPr>
-          <w:rFonts w:cs="Arial"/>
-          <w:color w:val="000000"/>
-          <w:szCs w:val="24"/>
-          <w:shd w:val="clear" w:color="auto" w:fill="F2F2F2" w:themeFill="background1" w:themeFillShade="F2"/>
-          <w:lang w:val="en" w:eastAsia="en-GB"/>
-        </w:rPr>
-      </w:pPr>
-    </w:p>
-    <w:p>
-      <w:pPr>
-        <w:shd w:val="clear" w:color="auto" w:fill="FFFFFF"/>
-        <w:spacing w:line="240" w:lineRule="auto"/>
-        <w:outlineLvl w:val="3"/>
-        <w:rPr>
-          <w:rFonts w:cs="Arial"/>
-          <w:color w:val="000000"/>
-          <w:szCs w:val="24"/>
-          <w:lang w:val="en" w:eastAsia="en-GB"/>
-        </w:rPr>
-      </w:pPr>
-      <w:r>
-        <w:rPr>
-          <w:rFonts w:cs="Arial"/>
-          <w:color w:val="000000"/>
-          <w:szCs w:val="24"/>
-          <w:shd w:val="clear" w:color="auto" w:fill="F2F2F2" w:themeFill="background1" w:themeFillShade="F2"/>
-          <w:lang w:val="en" w:eastAsia="en-GB"/>
-        </w:rPr>
-        <w:t>___________________________________________________________________</w:t>
-      </w:r>
-    </w:p>
-    <w:p>
-      <w:pPr>
-        <w:shd w:val="clear" w:color="auto" w:fill="FFFFFF"/>
-        <w:tabs>
-          <w:tab w:val="clear" w:pos="720"/>
-          <w:tab w:val="clear" w:pos="1440"/>
-          <w:tab w:val="clear" w:pos="2160"/>
-          <w:tab w:val="clear" w:pos="2880"/>
-          <w:tab w:val="clear" w:pos="4680"/>
-          <w:tab w:val="clear" w:pos="5400"/>
-          <w:tab w:val="clear" w:pos="9000"/>
-        </w:tabs>
-        <w:spacing w:line="240" w:lineRule="auto"/>
-        <w:outlineLvl w:val="3"/>
-        <w:rPr>
-          <w:rFonts w:cs="Arial"/>
-          <w:color w:val="000000"/>
-          <w:szCs w:val="24"/>
-          <w:lang w:val="en" w:eastAsia="en-GB"/>
-        </w:rPr>
-      </w:pPr>
-    </w:p>
-    <w:p>
-      <w:pPr>
-        <w:shd w:val="clear" w:color="auto" w:fill="FFFFFF"/>
-        <w:tabs>
-          <w:tab w:val="clear" w:pos="720"/>
-          <w:tab w:val="clear" w:pos="1440"/>
-          <w:tab w:val="clear" w:pos="2160"/>
-          <w:tab w:val="clear" w:pos="2880"/>
-          <w:tab w:val="clear" w:pos="4680"/>
-          <w:tab w:val="clear" w:pos="5400"/>
-          <w:tab w:val="clear" w:pos="9000"/>
-        </w:tabs>
-        <w:spacing w:line="240" w:lineRule="auto"/>
-        <w:outlineLvl w:val="3"/>
-        <w:rPr>
-          <w:rFonts w:cs="Arial"/>
-          <w:color w:val="000000"/>
-          <w:szCs w:val="24"/>
-          <w:lang w:val="en" w:eastAsia="en-GB"/>
-        </w:rPr>
-      </w:pPr>
-    </w:p>
-    <w:p>
-      <w:pPr>
-        <w:shd w:val="clear" w:color="auto" w:fill="FFFFFF"/>
-        <w:tabs>
-          <w:tab w:val="clear" w:pos="720"/>
-          <w:tab w:val="clear" w:pos="1440"/>
-          <w:tab w:val="clear" w:pos="2160"/>
-          <w:tab w:val="clear" w:pos="2880"/>
-          <w:tab w:val="clear" w:pos="4680"/>
-          <w:tab w:val="clear" w:pos="5400"/>
-          <w:tab w:val="clear" w:pos="9000"/>
-        </w:tabs>
-        <w:spacing w:line="240" w:lineRule="auto"/>
-        <w:outlineLvl w:val="3"/>
-        <w:rPr>
-          <w:rFonts w:cs="Arial"/>
-          <w:color w:val="000000"/>
-          <w:szCs w:val="24"/>
-          <w:lang w:val="en" w:eastAsia="en-GB"/>
-        </w:rPr>
-      </w:pPr>
-      <w:r>
-        <w:rPr>
-          <w:rFonts w:cs="Arial"/>
-          <w:color w:val="000000"/>
-          <w:szCs w:val="24"/>
-          <w:lang w:val="en" w:eastAsia="en-GB"/>
-        </w:rPr>
-        <w:t>Inform you that</w:t>
-      </w:r>
-      <w:r>
-        <w:rPr>
-          <w:rFonts w:cs="Arial"/>
-          <w:color w:val="000000"/>
-          <w:szCs w:val="24"/>
-          <w:lang w:val="en" w:eastAsia="en-GB"/>
-        </w:rPr>
-        <w:t xml:space="preserve"> if you choose not to leave the </w:t>
-      </w:r>
-      <w:r>
-        <w:rPr>
-          <w:rFonts w:cs="Arial"/>
-          <w:color w:val="000000"/>
-          <w:szCs w:val="24"/>
-          <w:lang w:val="en" w:eastAsia="en-GB"/>
-        </w:rPr>
-        <w:t>Let Property</w:t>
-      </w:r>
-      <w:r>
-        <w:rPr>
-          <w:rFonts w:cs="Arial"/>
-          <w:color w:val="000000"/>
-          <w:szCs w:val="24"/>
-          <w:lang w:val="en" w:eastAsia="en-GB"/>
-        </w:rPr>
-        <w:t xml:space="preserve"> on the date shown in </w:t>
-      </w:r>
-      <w:r>
-        <w:rPr>
-          <w:rFonts w:cs="Arial"/>
-          <w:color w:val="000000"/>
-          <w:szCs w:val="24"/>
-          <w:lang w:val="en" w:eastAsia="en-GB"/>
-        </w:rPr>
-        <w:t xml:space="preserve">Part 4 of </w:t>
-      </w:r>
-      <w:r>
-        <w:rPr>
-          <w:rFonts w:cs="Arial"/>
-          <w:color w:val="000000"/>
-          <w:szCs w:val="24"/>
-          <w:lang w:val="en" w:eastAsia="en-GB"/>
-        </w:rPr>
-        <w:t>this notice</w:t>
-      </w:r>
-      <w:r>
-        <w:rPr>
-          <w:rFonts w:cs="Arial"/>
-          <w:color w:val="000000"/>
-          <w:szCs w:val="24"/>
-          <w:lang w:val="en" w:eastAsia="en-GB"/>
-        </w:rPr>
-        <w:t xml:space="preserve">, </w:t>
-      </w:r>
-      <w:r>
-        <w:rPr>
-          <w:rFonts w:cs="Arial"/>
-          <w:color w:val="000000"/>
-          <w:szCs w:val="24"/>
-          <w:lang w:val="en" w:eastAsia="en-GB"/>
-        </w:rPr>
-        <w:t>[</w:t>
-      </w:r>
-      <w:r>
-        <w:rPr>
-          <w:rFonts w:cs="Arial"/>
-          <w:color w:val="000000"/>
-          <w:szCs w:val="24"/>
-          <w:lang w:val="en" w:eastAsia="en-GB"/>
-        </w:rPr>
-        <w:t>I/we*</w:t>
-      </w:r>
-      <w:r>
-        <w:rPr>
-          <w:rFonts w:cs="Arial"/>
-          <w:color w:val="000000"/>
-          <w:szCs w:val="24"/>
-          <w:lang w:val="en" w:eastAsia="en-GB"/>
-        </w:rPr>
-        <w:t>]</w:t>
-      </w:r>
-      <w:r>
-        <w:rPr>
-          <w:rFonts w:cs="Arial"/>
-          <w:color w:val="000000"/>
-          <w:szCs w:val="24"/>
-          <w:lang w:val="en" w:eastAsia="en-GB"/>
-        </w:rPr>
-        <w:t xml:space="preserve"> intend to </w:t>
+          <w:lang w:val="en" w:eastAsia="en-GB"/>
+        </w:rPr>
+        <w:t xml:space="preserve">intend to </w:t>
       </w:r>
       <w:r>
         <w:rPr>
@@ -4736,7 +4310,6 @@
           <w:bdr w:val="single" w:sz="24" w:space="0" w:color="auto"/>
           <w:lang w:val="en" w:eastAsia="en-GB"/>
         </w:rPr>
-        <w:lastRenderedPageBreak/>
         <w:fldChar w:fldCharType="begin"/>
       </w:r>
       <w:r>
@@ -4868,29 +4441,16 @@
           <w:bdr w:val="single" w:sz="24" w:space="0" w:color="auto"/>
           <w:lang w:val="en" w:eastAsia="en-GB"/>
         </w:rPr>
-        <w:t>«LANDLORD</w:t>
-      </w:r>
-      <w:bookmarkStart w:id="0" w:name="_GoBack"/>
-      <w:bookmarkEnd w:id="0"/>
-      <w:r>
-        <w:rPr>
-          <w:rFonts w:cs="Arial"/>
-          <w:noProof/>
+        <w:t>«LANDLORD_HMO_REFUSED»</w:t>
+      </w:r>
+      <w:r>
+        <w:rPr>
+          <w:rFonts w:cs="Arial"/>
           <w:color w:val="000000"/>
           <w:szCs w:val="24"/>
           <w:bdr w:val="single" w:sz="24" w:space="0" w:color="auto"/>
           <w:lang w:val="en" w:eastAsia="en-GB"/>
         </w:rPr>
-        <w:t>_HMO_REFUSED»</w:t>
-      </w:r>
-      <w:r>
-        <w:rPr>
-          <w:rFonts w:cs="Arial"/>
-          <w:color w:val="000000"/>
-          <w:szCs w:val="24"/>
-          <w:bdr w:val="single" w:sz="24" w:space="0" w:color="auto"/>
-          <w:lang w:val="en" w:eastAsia="en-GB"/>
-        </w:rPr>
         <w:fldChar w:fldCharType="end"/>
       </w:r>
       <w:r>
@@ -4927,9 +4487,29 @@
           <w:szCs w:val="24"/>
           <w:lang w:val="en" w:eastAsia="en-GB"/>
         </w:rPr>
-        <w:t xml:space="preserve">HMO licence has been </w:t>
-      </w:r>
-      <w:commentRangeStart w:id="1"/>
+        <w:t xml:space="preserve">HMO </w:t>
+      </w:r>
+      <w:proofErr w:type="spellStart"/>
+      <w:r>
+        <w:rPr>
+          <w:rFonts w:cs="Arial"/>
+          <w:color w:val="000000"/>
+          <w:szCs w:val="24"/>
+          <w:lang w:val="en" w:eastAsia="en-GB"/>
+        </w:rPr>
+        <w:t>licence</w:t>
+      </w:r>
+      <w:proofErr w:type="spellEnd"/>
+      <w:r>
+        <w:rPr>
+          <w:rFonts w:cs="Arial"/>
+          <w:color w:val="000000"/>
+          <w:szCs w:val="24"/>
+          <w:lang w:val="en" w:eastAsia="en-GB"/>
+        </w:rPr>
+        <w:t xml:space="preserve"> has been </w:t>
+      </w:r>
+      <w:commentRangeStart w:id="0"/>
       <w:r>
         <w:rPr>
           <w:rFonts w:cs="Arial"/>
@@ -4957,7 +4537,7 @@
         </w:rPr>
         <w:t xml:space="preserve"> </w:t>
       </w:r>
-      <w:commentRangeEnd w:id="1"/>
+      <w:commentRangeEnd w:id="0"/>
       <w:r>
         <w:rPr>
           <w:rStyle w:val="CommentReference"/>
@@ -4966,7 +4546,7 @@
           <w:szCs w:val="24"/>
           <w:lang w:eastAsia="en-GB"/>
         </w:rPr>
-        <w:commentReference w:id="1"/>
+        <w:commentReference w:id="0"/>
       </w:r>
     </w:p>
     <w:p>
@@ -5236,34 +4816,126 @@
           <w:szCs w:val="24"/>
           <w:lang w:val="en" w:eastAsia="en-GB"/>
         </w:rPr>
-        <w:t>[</w:t>
-      </w:r>
-      <w:r>
-        <w:rPr>
-          <w:rFonts w:cs="Arial"/>
-          <w:color w:val="000000"/>
-          <w:szCs w:val="24"/>
-          <w:lang w:val="en" w:eastAsia="en-GB"/>
-        </w:rPr>
-        <w:t>I/We*</w:t>
-      </w:r>
-      <w:r>
-        <w:rPr>
-          <w:rFonts w:cs="Arial"/>
-          <w:color w:val="000000"/>
-          <w:szCs w:val="24"/>
-          <w:lang w:val="en" w:eastAsia="en-GB"/>
-        </w:rPr>
-        <w:t>]</w:t>
-      </w:r>
-      <w:r>
-        <w:rPr>
-          <w:rFonts w:cs="Arial"/>
-          <w:color w:val="000000"/>
-          <w:szCs w:val="24"/>
-          <w:lang w:val="en" w:eastAsia="en-GB"/>
-        </w:rPr>
-        <w:t xml:space="preserve"> also inform you that I/we are seeking eviction under the above ground(s) for the following reasons</w:t>
+        <w:fldChar w:fldCharType="begin"/>
+      </w:r>
+      <w:r>
+        <w:rPr>
+          <w:rFonts w:cs="Arial"/>
+          <w:color w:val="000000"/>
+          <w:szCs w:val="24"/>
+          <w:lang w:val="en" w:eastAsia="en-GB"/>
+        </w:rPr>
+        <w:instrText xml:space="preserve"> MERGEFIELD iOrWe \* MERGEFORMAT </w:instrText>
+      </w:r>
+      <w:r>
+        <w:rPr>
+          <w:rFonts w:cs="Arial"/>
+          <w:color w:val="000000"/>
+          <w:szCs w:val="24"/>
+          <w:lang w:val="en" w:eastAsia="en-GB"/>
+        </w:rPr>
+        <w:fldChar w:fldCharType="separate"/>
+      </w:r>
+      <w:r>
+        <w:rPr>
+          <w:rFonts w:cs="Arial"/>
+          <w:noProof/>
+          <w:color w:val="000000"/>
+          <w:szCs w:val="24"/>
+          <w:lang w:val="en" w:eastAsia="en-GB"/>
+        </w:rPr>
+        <w:t>«iOrWe»</w:t>
+      </w:r>
+      <w:r>
+        <w:rPr>
+          <w:rFonts w:cs="Arial"/>
+          <w:color w:val="000000"/>
+          <w:szCs w:val="24"/>
+          <w:lang w:val="en" w:eastAsia="en-GB"/>
+        </w:rPr>
+        <w:fldChar w:fldCharType="end"/>
+      </w:r>
+      <w:r>
+        <w:rPr>
+          <w:rFonts w:cs="Arial"/>
+          <w:color w:val="000000"/>
+          <w:szCs w:val="24"/>
+          <w:lang w:val="en" w:eastAsia="en-GB"/>
+        </w:rPr>
+        <w:t xml:space="preserve"> </w:t>
+      </w:r>
+      <w:r>
+        <w:rPr>
+          <w:rFonts w:cs="Arial"/>
+          <w:color w:val="000000"/>
+          <w:szCs w:val="24"/>
+          <w:lang w:val="en" w:eastAsia="en-GB"/>
+        </w:rPr>
+        <w:t xml:space="preserve">also inform you that </w:t>
+      </w:r>
+      <w:r>
+        <w:rPr>
+          <w:rFonts w:cs="Arial"/>
+          <w:color w:val="000000"/>
+          <w:szCs w:val="24"/>
+          <w:lang w:val="en" w:eastAsia="en-GB"/>
+        </w:rPr>
+        <w:fldChar w:fldCharType="begin"/>
+      </w:r>
+      <w:r>
+        <w:rPr>
+          <w:rFonts w:cs="Arial"/>
+          <w:color w:val="000000"/>
+          <w:szCs w:val="24"/>
+          <w:lang w:val="en" w:eastAsia="en-GB"/>
+        </w:rPr>
+        <w:instrText xml:space="preserve"> MERGEFIELD iOrWeInline \* MERGEFORMAT </w:instrText>
+      </w:r>
+      <w:r>
+        <w:rPr>
+          <w:rFonts w:cs="Arial"/>
+          <w:color w:val="000000"/>
+          <w:szCs w:val="24"/>
+          <w:lang w:val="en" w:eastAsia="en-GB"/>
+        </w:rPr>
+        <w:fldChar w:fldCharType="separate"/>
+      </w:r>
+      <w:r>
+        <w:rPr>
+          <w:rFonts w:cs="Arial"/>
+          <w:noProof/>
+          <w:color w:val="000000"/>
+          <w:szCs w:val="24"/>
+          <w:lang w:val="en" w:eastAsia="en-GB"/>
+        </w:rPr>
+        <w:t>«iOrWeInline»</w:t>
+      </w:r>
+      <w:r>
+        <w:rPr>
+          <w:rFonts w:cs="Arial"/>
+          <w:color w:val="000000"/>
+          <w:szCs w:val="24"/>
+          <w:lang w:val="en" w:eastAsia="en-GB"/>
+        </w:rPr>
+        <w:fldChar w:fldCharType="end"/>
+      </w:r>
+      <w:r>
+        <w:rPr>
+          <w:rFonts w:cs="Arial"/>
+          <w:color w:val="000000"/>
+          <w:szCs w:val="24"/>
+          <w:lang w:val="en" w:eastAsia="en-GB"/>
+        </w:rPr>
+        <w:t xml:space="preserve"> </w:t>
+      </w:r>
+      <w:r>
+        <w:rPr>
+          <w:rFonts w:cs="Arial"/>
+          <w:color w:val="000000"/>
+          <w:szCs w:val="24"/>
+          <w:lang w:val="en" w:eastAsia="en-GB"/>
+        </w:rPr>
+        <w:t>are seeking eviction under the above ground(s) for the following reasons</w:t>
       </w:r>
       <w:r>
         <w:rPr>
@@ -5750,7 +5422,53 @@
           <w:szCs w:val="24"/>
           <w:lang w:val="en" w:eastAsia="en-GB"/>
         </w:rPr>
-        <w:t xml:space="preserve">[I/We*] </w:t>
+        <w:fldChar w:fldCharType="begin"/>
+      </w:r>
+      <w:r>
+        <w:rPr>
+          <w:rFonts w:cs="Arial"/>
+          <w:color w:val="000000"/>
+          <w:szCs w:val="24"/>
+          <w:lang w:val="en" w:eastAsia="en-GB"/>
+        </w:rPr>
+        <w:instrText xml:space="preserve"> MERGEFIELD iOrWe \* MERGEFORMAT </w:instrText>
+      </w:r>
+      <w:r>
+        <w:rPr>
+          <w:rFonts w:cs="Arial"/>
+          <w:color w:val="000000"/>
+          <w:szCs w:val="24"/>
+          <w:lang w:val="en" w:eastAsia="en-GB"/>
+        </w:rPr>
+        <w:fldChar w:fldCharType="separate"/>
+      </w:r>
+      <w:r>
+        <w:rPr>
+          <w:rFonts w:cs="Arial"/>
+          <w:noProof/>
+          <w:color w:val="000000"/>
+          <w:szCs w:val="24"/>
+          <w:lang w:val="en" w:eastAsia="en-GB"/>
+        </w:rPr>
+        <w:t>«iOrWe»</w:t>
+      </w:r>
+      <w:r>
+        <w:rPr>
+          <w:rFonts w:cs="Arial"/>
+          <w:color w:val="000000"/>
+          <w:szCs w:val="24"/>
+          <w:lang w:val="en" w:eastAsia="en-GB"/>
+        </w:rPr>
+        <w:fldChar w:fldCharType="end"/>
+      </w:r>
+      <w:r>
+        <w:rPr>
+          <w:rFonts w:cs="Arial"/>
+          <w:color w:val="000000"/>
+          <w:szCs w:val="24"/>
+          <w:lang w:val="en" w:eastAsia="en-GB"/>
+        </w:rPr>
+        <w:t xml:space="preserve"> </w:t>
       </w:r>
       <w:r>
         <w:rPr>
@@ -5878,25 +5596,6 @@
           <w:lang w:val="en" w:eastAsia="en-GB"/>
         </w:rPr>
       </w:pPr>
-      <w:r>
-        <w:rPr>
-          <w:rFonts w:cs="Arial"/>
-          <w:b/>
-          <w:color w:val="000000"/>
-          <w:szCs w:val="24"/>
-          <w:lang w:val="en" w:eastAsia="en-GB"/>
-        </w:rPr>
-        <w:t>*</w:t>
-      </w:r>
-      <w:r>
-        <w:rPr>
-          <w:rFonts w:cs="Arial"/>
-          <w:color w:val="000000"/>
-          <w:szCs w:val="24"/>
-          <w:lang w:val="en" w:eastAsia="en-GB"/>
-        </w:rPr>
-        <w:t xml:space="preserve"> delete as appropriate</w:t>
-      </w:r>
     </w:p>
     <w:p>
       <w:pPr>
@@ -5914,6 +5613,7 @@
         <w:outlineLvl w:val="3"/>
         <w:rPr>
           <w:rFonts w:cs="Arial"/>
+          <w:b/>
           <w:color w:val="000000"/>
           <w:szCs w:val="24"/>
           <w:lang w:val="en" w:eastAsia="en-GB"/>
@@ -6080,6 +5780,36 @@
           <w:lang w:val="en" w:eastAsia="en-GB"/>
         </w:rPr>
       </w:pPr>
+      <w:r>
+        <w:rPr>
+          <w:rFonts w:cs="Arial"/>
+          <w:b/>
+          <w:color w:val="000000"/>
+          <w:szCs w:val="24"/>
+          <w:lang w:val="en" w:eastAsia="en-GB"/>
+        </w:rPr>
+        <w:t xml:space="preserve">Part </w:t>
+      </w:r>
+      <w:r>
+        <w:rPr>
+          <w:rFonts w:cs="Arial"/>
+          <w:b/>
+          <w:color w:val="000000"/>
+          <w:szCs w:val="24"/>
+          <w:lang w:val="en" w:eastAsia="en-GB"/>
+        </w:rPr>
+        <w:t>4</w:t>
+      </w:r>
+      <w:r>
+        <w:rPr>
+          <w:rFonts w:cs="Arial"/>
+          <w:b/>
+          <w:color w:val="000000"/>
+          <w:szCs w:val="24"/>
+          <w:lang w:val="en" w:eastAsia="en-GB"/>
+        </w:rPr>
+        <w:t xml:space="preserve"> – THE END OF THE NOTICE PERIOD</w:t>
+      </w:r>
     </w:p>
     <w:p>
       <w:pPr>
@@ -6097,42 +5827,11 @@
         <w:outlineLvl w:val="3"/>
         <w:rPr>
           <w:rFonts w:cs="Arial"/>
-          <w:b/>
-          <w:color w:val="000000"/>
-          <w:szCs w:val="24"/>
-          <w:lang w:val="en" w:eastAsia="en-GB"/>
-        </w:rPr>
-      </w:pPr>
-      <w:r>
-        <w:rPr>
-          <w:rFonts w:cs="Arial"/>
-          <w:b/>
-          <w:color w:val="000000"/>
-          <w:szCs w:val="24"/>
-          <w:lang w:val="en" w:eastAsia="en-GB"/>
-        </w:rPr>
-        <w:t xml:space="preserve">Part </w:t>
-      </w:r>
-      <w:r>
-        <w:rPr>
-          <w:rFonts w:cs="Arial"/>
-          <w:b/>
-          <w:color w:val="000000"/>
-          <w:szCs w:val="24"/>
-          <w:lang w:val="en" w:eastAsia="en-GB"/>
-        </w:rPr>
-        <w:t>4</w:t>
-      </w:r>
-      <w:r>
-        <w:rPr>
-          <w:rFonts w:cs="Arial"/>
-          <w:b/>
-          <w:color w:val="000000"/>
-          <w:szCs w:val="24"/>
-          <w:lang w:val="en" w:eastAsia="en-GB"/>
-        </w:rPr>
-        <w:t xml:space="preserve"> – THE END OF THE NOTICE PERIOD</w:t>
-      </w:r>
+          <w:color w:val="000000"/>
+          <w:szCs w:val="24"/>
+          <w:lang w:val="en" w:eastAsia="en-GB"/>
+        </w:rPr>
+      </w:pPr>
     </w:p>
     <w:p>
       <w:pPr>
@@ -6155,6 +5854,220 @@
           <w:lang w:val="en" w:eastAsia="en-GB"/>
         </w:rPr>
       </w:pPr>
+      <w:r>
+        <w:rPr>
+          <w:rFonts w:cs="Arial"/>
+          <w:color w:val="000000"/>
+          <w:szCs w:val="24"/>
+          <w:lang w:val="en" w:eastAsia="en-GB"/>
+        </w:rPr>
+        <w:t xml:space="preserve">An application will not be submitted to the Tribunal for an eviction order </w:t>
+      </w:r>
+      <w:r>
+        <w:rPr>
+          <w:rFonts w:cs="Arial"/>
+          <w:color w:val="000000"/>
+          <w:szCs w:val="24"/>
+          <w:lang w:val="en" w:eastAsia="en-GB"/>
+        </w:rPr>
+        <w:t>before</w:t>
+      </w:r>
+      <w:r>
+        <w:rPr>
+          <w:rFonts w:cs="Arial"/>
+          <w:color w:val="000000"/>
+          <w:szCs w:val="24"/>
+          <w:shd w:val="clear" w:color="auto" w:fill="F2F2F2" w:themeFill="background1" w:themeFillShade="F2"/>
+          <w:lang w:val="en" w:eastAsia="en-GB"/>
+        </w:rPr>
+        <w:t xml:space="preserve"> </w:t>
+      </w:r>
+      <w:r>
+        <w:rPr>
+          <w:rFonts w:cs="Arial"/>
+          <w:color w:val="000000"/>
+          <w:szCs w:val="24"/>
+          <w:shd w:val="clear" w:color="auto" w:fill="F2F2F2" w:themeFill="background1" w:themeFillShade="F2"/>
+          <w:lang w:val="en" w:eastAsia="en-GB"/>
+        </w:rPr>
+        <w:fldChar w:fldCharType="begin"/>
+      </w:r>
+      <w:r>
+        <w:rPr>
+          <w:rFonts w:cs="Arial"/>
+          <w:color w:val="000000"/>
+          <w:szCs w:val="24"/>
+          <w:shd w:val="clear" w:color="auto" w:fill="F2F2F2" w:themeFill="background1" w:themeFillShade="F2"/>
+          <w:lang w:val="en" w:eastAsia="en-GB"/>
+        </w:rPr>
+        <w:instrText xml:space="preserve"> MERGEFIELD earliestTribunualDate \* MERGEFORMAT </w:instrText>
+      </w:r>
+      <w:r>
+        <w:rPr>
+          <w:rFonts w:cs="Arial"/>
+          <w:color w:val="000000"/>
+          <w:szCs w:val="24"/>
+          <w:shd w:val="clear" w:color="auto" w:fill="F2F2F2" w:themeFill="background1" w:themeFillShade="F2"/>
+          <w:lang w:val="en" w:eastAsia="en-GB"/>
+        </w:rPr>
+        <w:fldChar w:fldCharType="separate"/>
+      </w:r>
+      <w:r>
+        <w:rPr>
+          <w:rFonts w:cs="Arial"/>
+          <w:noProof/>
+          <w:color w:val="000000"/>
+          <w:szCs w:val="24"/>
+          <w:shd w:val="clear" w:color="auto" w:fill="F2F2F2" w:themeFill="background1" w:themeFillShade="F2"/>
+          <w:lang w:val="en" w:eastAsia="en-GB"/>
+        </w:rPr>
+        <w:t>«earliestTribunualDate»</w:t>
+      </w:r>
+      <w:r>
+        <w:rPr>
+          <w:rFonts w:cs="Arial"/>
+          <w:color w:val="000000"/>
+          <w:szCs w:val="24"/>
+          <w:shd w:val="clear" w:color="auto" w:fill="F2F2F2" w:themeFill="background1" w:themeFillShade="F2"/>
+          <w:lang w:val="en" w:eastAsia="en-GB"/>
+        </w:rPr>
+        <w:fldChar w:fldCharType="end"/>
+      </w:r>
+      <w:r>
+        <w:rPr>
+          <w:rFonts w:cs="Arial"/>
+          <w:color w:val="000000"/>
+          <w:szCs w:val="24"/>
+          <w:lang w:val="en" w:eastAsia="en-GB"/>
+        </w:rPr>
+        <w:t>.  This</w:t>
+      </w:r>
+      <w:r>
+        <w:rPr>
+          <w:rFonts w:cs="Arial"/>
+          <w:color w:val="000000"/>
+          <w:szCs w:val="24"/>
+          <w:lang w:val="en" w:eastAsia="en-GB"/>
+        </w:rPr>
+        <w:t xml:space="preserve"> is the earliest date </w:t>
+      </w:r>
+      <w:r>
+        <w:rPr>
+          <w:rFonts w:cs="Arial"/>
+          <w:color w:val="000000"/>
+          <w:szCs w:val="24"/>
+          <w:lang w:val="en" w:eastAsia="en-GB"/>
+        </w:rPr>
+        <w:t xml:space="preserve">that </w:t>
+      </w:r>
+      <w:r>
+        <w:rPr>
+          <w:rFonts w:cs="Arial"/>
+          <w:color w:val="000000"/>
+          <w:szCs w:val="24"/>
+          <w:lang w:val="en" w:eastAsia="en-GB"/>
+        </w:rPr>
+        <w:t xml:space="preserve">Tribunal proceedings can </w:t>
+      </w:r>
+      <w:r>
+        <w:rPr>
+          <w:rFonts w:cs="Arial"/>
+          <w:color w:val="000000"/>
+          <w:szCs w:val="24"/>
+          <w:lang w:val="en" w:eastAsia="en-GB"/>
+        </w:rPr>
+        <w:t>start</w:t>
+      </w:r>
+      <w:r>
+        <w:rPr>
+          <w:rFonts w:cs="Arial"/>
+          <w:color w:val="000000"/>
+          <w:szCs w:val="24"/>
+          <w:lang w:val="en" w:eastAsia="en-GB"/>
+        </w:rPr>
+        <w:t xml:space="preserve"> </w:t>
+      </w:r>
+      <w:r>
+        <w:rPr>
+          <w:rFonts w:cs="Arial"/>
+          <w:color w:val="000000"/>
+          <w:szCs w:val="24"/>
+          <w:lang w:val="en" w:eastAsia="en-GB"/>
+        </w:rPr>
+        <w:t xml:space="preserve">and will be </w:t>
+      </w:r>
+      <w:r>
+        <w:rPr>
+          <w:rFonts w:cs="Arial"/>
+          <w:color w:val="000000"/>
+          <w:szCs w:val="24"/>
+          <w:lang w:val="en" w:eastAsia="en-GB"/>
+        </w:rPr>
+        <w:t xml:space="preserve">at least the day after </w:t>
+      </w:r>
+      <w:r>
+        <w:rPr>
+          <w:rFonts w:cs="Arial"/>
+          <w:color w:val="000000"/>
+          <w:szCs w:val="24"/>
+          <w:lang w:val="en" w:eastAsia="en-GB"/>
+        </w:rPr>
+        <w:t xml:space="preserve">the </w:t>
+      </w:r>
+      <w:r>
+        <w:rPr>
+          <w:rFonts w:cs="Arial"/>
+          <w:color w:val="000000"/>
+          <w:szCs w:val="24"/>
+          <w:lang w:val="en" w:eastAsia="en-GB"/>
+        </w:rPr>
+        <w:t xml:space="preserve">end date of </w:t>
+      </w:r>
+      <w:r>
+        <w:rPr>
+          <w:rFonts w:cs="Arial"/>
+          <w:color w:val="000000"/>
+          <w:szCs w:val="24"/>
+          <w:lang w:val="en" w:eastAsia="en-GB"/>
+        </w:rPr>
+        <w:t xml:space="preserve">the relevant </w:t>
+      </w:r>
+      <w:r>
+        <w:rPr>
+          <w:rFonts w:cs="Arial"/>
+          <w:color w:val="000000"/>
+          <w:szCs w:val="24"/>
+          <w:lang w:val="en" w:eastAsia="en-GB"/>
+        </w:rPr>
+        <w:t xml:space="preserve">notice </w:t>
+      </w:r>
+      <w:r>
+        <w:rPr>
+          <w:rFonts w:cs="Arial"/>
+          <w:color w:val="000000"/>
+          <w:szCs w:val="24"/>
+          <w:lang w:val="en" w:eastAsia="en-GB"/>
+        </w:rPr>
+        <w:t xml:space="preserve">period </w:t>
+      </w:r>
+      <w:r>
+        <w:rPr>
+          <w:rFonts w:cs="Arial"/>
+          <w:color w:val="000000"/>
+          <w:szCs w:val="24"/>
+          <w:lang w:val="en" w:eastAsia="en-GB"/>
+        </w:rPr>
+        <w:t>(28 days or 84 days depending on how long you have occupied the property</w:t>
+      </w:r>
+      <w:r>
+        <w:rPr>
+          <w:rFonts w:cs="Arial"/>
+          <w:color w:val="000000"/>
+          <w:szCs w:val="24"/>
+          <w:lang w:val="en" w:eastAsia="en-GB"/>
+        </w:rPr>
+        <w:t>).</w:t>
+      </w:r>
     </w:p>
     <w:p>
       <w:pPr>
@@ -6177,220 +6090,6 @@
           <w:lang w:val="en" w:eastAsia="en-GB"/>
         </w:rPr>
       </w:pPr>
-      <w:r>
-        <w:rPr>
-          <w:rFonts w:cs="Arial"/>
-          <w:color w:val="000000"/>
-          <w:szCs w:val="24"/>
-          <w:lang w:val="en" w:eastAsia="en-GB"/>
-        </w:rPr>
-        <w:t xml:space="preserve">An application will not be submitted to the Tribunal for an eviction order </w:t>
-      </w:r>
-      <w:r>
-        <w:rPr>
-          <w:rFonts w:cs="Arial"/>
-          <w:color w:val="000000"/>
-          <w:szCs w:val="24"/>
-          <w:lang w:val="en" w:eastAsia="en-GB"/>
-        </w:rPr>
-        <w:t>before</w:t>
-      </w:r>
-      <w:r>
-        <w:rPr>
-          <w:rFonts w:cs="Arial"/>
-          <w:color w:val="000000"/>
-          <w:szCs w:val="24"/>
-          <w:shd w:val="clear" w:color="auto" w:fill="F2F2F2" w:themeFill="background1" w:themeFillShade="F2"/>
-          <w:lang w:val="en" w:eastAsia="en-GB"/>
-        </w:rPr>
-        <w:t xml:space="preserve"> </w:t>
-      </w:r>
-      <w:r>
-        <w:rPr>
-          <w:rFonts w:cs="Arial"/>
-          <w:color w:val="000000"/>
-          <w:szCs w:val="24"/>
-          <w:shd w:val="clear" w:color="auto" w:fill="F2F2F2" w:themeFill="background1" w:themeFillShade="F2"/>
-          <w:lang w:val="en" w:eastAsia="en-GB"/>
-        </w:rPr>
-        <w:fldChar w:fldCharType="begin"/>
-      </w:r>
-      <w:r>
-        <w:rPr>
-          <w:rFonts w:cs="Arial"/>
-          <w:color w:val="000000"/>
-          <w:szCs w:val="24"/>
-          <w:shd w:val="clear" w:color="auto" w:fill="F2F2F2" w:themeFill="background1" w:themeFillShade="F2"/>
-          <w:lang w:val="en" w:eastAsia="en-GB"/>
-        </w:rPr>
-        <w:instrText xml:space="preserve"> MERGEFIELD earliestTribunualDate \* MERGEFORMAT </w:instrText>
-      </w:r>
-      <w:r>
-        <w:rPr>
-          <w:rFonts w:cs="Arial"/>
-          <w:color w:val="000000"/>
-          <w:szCs w:val="24"/>
-          <w:shd w:val="clear" w:color="auto" w:fill="F2F2F2" w:themeFill="background1" w:themeFillShade="F2"/>
-          <w:lang w:val="en" w:eastAsia="en-GB"/>
-        </w:rPr>
-        <w:fldChar w:fldCharType="separate"/>
-      </w:r>
-      <w:r>
-        <w:rPr>
-          <w:rFonts w:cs="Arial"/>
-          <w:noProof/>
-          <w:color w:val="000000"/>
-          <w:szCs w:val="24"/>
-          <w:shd w:val="clear" w:color="auto" w:fill="F2F2F2" w:themeFill="background1" w:themeFillShade="F2"/>
-          <w:lang w:val="en" w:eastAsia="en-GB"/>
-        </w:rPr>
-        <w:t>«earliestTribunualDate»</w:t>
-      </w:r>
-      <w:r>
-        <w:rPr>
-          <w:rFonts w:cs="Arial"/>
-          <w:color w:val="000000"/>
-          <w:szCs w:val="24"/>
-          <w:shd w:val="clear" w:color="auto" w:fill="F2F2F2" w:themeFill="background1" w:themeFillShade="F2"/>
-          <w:lang w:val="en" w:eastAsia="en-GB"/>
-        </w:rPr>
-        <w:fldChar w:fldCharType="end"/>
-      </w:r>
-      <w:r>
-        <w:rPr>
-          <w:rFonts w:cs="Arial"/>
-          <w:color w:val="000000"/>
-          <w:szCs w:val="24"/>
-          <w:lang w:val="en" w:eastAsia="en-GB"/>
-        </w:rPr>
-        <w:t>.  This</w:t>
-      </w:r>
-      <w:r>
-        <w:rPr>
-          <w:rFonts w:cs="Arial"/>
-          <w:color w:val="000000"/>
-          <w:szCs w:val="24"/>
-          <w:lang w:val="en" w:eastAsia="en-GB"/>
-        </w:rPr>
-        <w:t xml:space="preserve"> is the earliest date </w:t>
-      </w:r>
-      <w:r>
-        <w:rPr>
-          <w:rFonts w:cs="Arial"/>
-          <w:color w:val="000000"/>
-          <w:szCs w:val="24"/>
-          <w:lang w:val="en" w:eastAsia="en-GB"/>
-        </w:rPr>
-        <w:t xml:space="preserve">that </w:t>
-      </w:r>
-      <w:r>
-        <w:rPr>
-          <w:rFonts w:cs="Arial"/>
-          <w:color w:val="000000"/>
-          <w:szCs w:val="24"/>
-          <w:lang w:val="en" w:eastAsia="en-GB"/>
-        </w:rPr>
-        <w:t xml:space="preserve">Tribunal proceedings can </w:t>
-      </w:r>
-      <w:r>
-        <w:rPr>
-          <w:rFonts w:cs="Arial"/>
-          <w:color w:val="000000"/>
-          <w:szCs w:val="24"/>
-          <w:lang w:val="en" w:eastAsia="en-GB"/>
-        </w:rPr>
-        <w:t>start</w:t>
-      </w:r>
-      <w:r>
-        <w:rPr>
-          <w:rFonts w:cs="Arial"/>
-          <w:color w:val="000000"/>
-          <w:szCs w:val="24"/>
-          <w:lang w:val="en" w:eastAsia="en-GB"/>
-        </w:rPr>
-        <w:t xml:space="preserve"> </w:t>
-      </w:r>
-      <w:r>
-        <w:rPr>
-          <w:rFonts w:cs="Arial"/>
-          <w:color w:val="000000"/>
-          <w:szCs w:val="24"/>
-          <w:lang w:val="en" w:eastAsia="en-GB"/>
-        </w:rPr>
-        <w:t xml:space="preserve">and will be </w:t>
-      </w:r>
-      <w:r>
-        <w:rPr>
-          <w:rFonts w:cs="Arial"/>
-          <w:color w:val="000000"/>
-          <w:szCs w:val="24"/>
-          <w:lang w:val="en" w:eastAsia="en-GB"/>
-        </w:rPr>
-        <w:t xml:space="preserve">at least the day after </w:t>
-      </w:r>
-      <w:r>
-        <w:rPr>
-          <w:rFonts w:cs="Arial"/>
-          <w:color w:val="000000"/>
-          <w:szCs w:val="24"/>
-          <w:lang w:val="en" w:eastAsia="en-GB"/>
-        </w:rPr>
-        <w:t xml:space="preserve">the </w:t>
-      </w:r>
-      <w:r>
-        <w:rPr>
-          <w:rFonts w:cs="Arial"/>
-          <w:color w:val="000000"/>
-          <w:szCs w:val="24"/>
-          <w:lang w:val="en" w:eastAsia="en-GB"/>
-        </w:rPr>
-        <w:t xml:space="preserve">end date of </w:t>
-      </w:r>
-      <w:r>
-        <w:rPr>
-          <w:rFonts w:cs="Arial"/>
-          <w:color w:val="000000"/>
-          <w:szCs w:val="24"/>
-          <w:lang w:val="en" w:eastAsia="en-GB"/>
-        </w:rPr>
-        <w:t xml:space="preserve">the relevant </w:t>
-      </w:r>
-      <w:r>
-        <w:rPr>
-          <w:rFonts w:cs="Arial"/>
-          <w:color w:val="000000"/>
-          <w:szCs w:val="24"/>
-          <w:lang w:val="en" w:eastAsia="en-GB"/>
-        </w:rPr>
-        <w:t xml:space="preserve">notice </w:t>
-      </w:r>
-      <w:r>
-        <w:rPr>
-          <w:rFonts w:cs="Arial"/>
-          <w:color w:val="000000"/>
-          <w:szCs w:val="24"/>
-          <w:lang w:val="en" w:eastAsia="en-GB"/>
-        </w:rPr>
-        <w:t xml:space="preserve">period </w:t>
-      </w:r>
-      <w:r>
-        <w:rPr>
-          <w:rFonts w:cs="Arial"/>
-          <w:color w:val="000000"/>
-          <w:szCs w:val="24"/>
-          <w:lang w:val="en" w:eastAsia="en-GB"/>
-        </w:rPr>
-        <w:t>(28 days or 84 days depending on how long you have occupied the property</w:t>
-      </w:r>
-      <w:r>
-        <w:rPr>
-          <w:rFonts w:cs="Arial"/>
-          <w:color w:val="000000"/>
-          <w:szCs w:val="24"/>
-          <w:lang w:val="en" w:eastAsia="en-GB"/>
-        </w:rPr>
-        <w:t>).</w:t>
-      </w:r>
     </w:p>
     <w:p>
       <w:pPr>
@@ -6417,28 +6116,6 @@
     <w:p>
       <w:pPr>
         <w:shd w:val="clear" w:color="auto" w:fill="FFFFFF"/>
-        <w:tabs>
-          <w:tab w:val="clear" w:pos="720"/>
-          <w:tab w:val="clear" w:pos="1440"/>
-          <w:tab w:val="clear" w:pos="2160"/>
-          <w:tab w:val="clear" w:pos="2880"/>
-          <w:tab w:val="clear" w:pos="4680"/>
-          <w:tab w:val="clear" w:pos="5400"/>
-          <w:tab w:val="clear" w:pos="9000"/>
-        </w:tabs>
-        <w:spacing w:line="240" w:lineRule="auto"/>
-        <w:outlineLvl w:val="3"/>
-        <w:rPr>
-          <w:rFonts w:cs="Arial"/>
-          <w:color w:val="000000"/>
-          <w:szCs w:val="24"/>
-          <w:lang w:val="en" w:eastAsia="en-GB"/>
-        </w:rPr>
-      </w:pPr>
-    </w:p>
-    <w:p>
-      <w:pPr>
-        <w:shd w:val="clear" w:color="auto" w:fill="FFFFFF"/>
         <w:spacing w:line="240" w:lineRule="auto"/>
         <w:jc w:val="left"/>
         <w:outlineLvl w:val="3"/>
@@ -6456,34 +6133,81 @@
           <w:szCs w:val="24"/>
           <w:lang w:val="en" w:eastAsia="en-GB"/>
         </w:rPr>
-        <w:t>Signed:</w:t>
-      </w:r>
-      <w:r>
-        <w:rPr>
-          <w:rFonts w:cs="Arial"/>
-          <w:color w:val="000000"/>
-          <w:szCs w:val="24"/>
-          <w:lang w:val="en" w:eastAsia="en-GB"/>
-        </w:rPr>
-        <w:t xml:space="preserve"> </w:t>
-      </w:r>
-      <w:r>
-        <w:rPr>
-          <w:rFonts w:cs="Arial"/>
-          <w:color w:val="000000"/>
-          <w:szCs w:val="24"/>
-          <w:lang w:val="en" w:eastAsia="en-GB"/>
-        </w:rPr>
-        <w:t xml:space="preserve">(Head </w:t>
-      </w:r>
-      <w:r>
-        <w:rPr>
-          <w:rFonts w:cs="Arial"/>
-          <w:color w:val="000000"/>
-          <w:szCs w:val="24"/>
-          <w:lang w:val="en" w:eastAsia="en-GB"/>
-        </w:rPr>
-        <w:t>Landlord(s) or Agent):</w:t>
+        <w:t>Signed</w:t>
+      </w:r>
+      <w:r>
+        <w:rPr>
+          <w:rFonts w:cs="Arial"/>
+          <w:color w:val="000000"/>
+          <w:szCs w:val="24"/>
+          <w:lang w:val="en" w:eastAsia="en-GB"/>
+        </w:rPr>
+        <w:t>(</w:t>
+      </w:r>
+      <w:r>
+        <w:rPr>
+          <w:rFonts w:cs="Arial"/>
+          <w:color w:val="000000"/>
+          <w:szCs w:val="24"/>
+          <w:lang w:val="en" w:eastAsia="en-GB"/>
+        </w:rPr>
+        <w:fldChar w:fldCharType="begin"/>
+      </w:r>
+      <w:r>
+        <w:rPr>
+          <w:rFonts w:cs="Arial"/>
+          <w:color w:val="000000"/>
+          <w:szCs w:val="24"/>
+          <w:lang w:val="en" w:eastAsia="en-GB"/>
+        </w:rPr>
+        <w:instrText xml:space="preserve"> MERGEFIELD landlordsOrAgentDescrption \* MERGEFORMAT </w:instrText>
+      </w:r>
+      <w:r>
+        <w:rPr>
+          <w:rFonts w:cs="Arial"/>
+          <w:color w:val="000000"/>
+          <w:szCs w:val="24"/>
+          <w:lang w:val="en" w:eastAsia="en-GB"/>
+        </w:rPr>
+        <w:fldChar w:fldCharType="separate"/>
+      </w:r>
+      <w:r>
+        <w:rPr>
+          <w:rFonts w:cs="Arial"/>
+          <w:noProof/>
+          <w:color w:val="000000"/>
+          <w:szCs w:val="24"/>
+          <w:lang w:val="en" w:eastAsia="en-GB"/>
+        </w:rPr>
+        <w:t>«landlordsOrAgentDescrption»</w:t>
+      </w:r>
+      <w:r>
+        <w:rPr>
+          <w:rFonts w:cs="Arial"/>
+          <w:color w:val="000000"/>
+          <w:szCs w:val="24"/>
+          <w:lang w:val="en" w:eastAsia="en-GB"/>
+        </w:rPr>
+        <w:fldChar w:fldCharType="end"/>
+      </w:r>
+      <w:proofErr w:type="gramStart"/>
+      <w:r>
+        <w:rPr>
+          <w:rFonts w:cs="Arial"/>
+          <w:color w:val="000000"/>
+          <w:szCs w:val="24"/>
+          <w:lang w:val="en" w:eastAsia="en-GB"/>
+        </w:rPr>
+        <w:t>)</w:t>
+      </w:r>
+      <w:r>
+        <w:rPr>
+          <w:rFonts w:cs="Arial"/>
+          <w:color w:val="000000"/>
+          <w:szCs w:val="24"/>
+          <w:lang w:val="en" w:eastAsia="en-GB"/>
+        </w:rPr>
+        <w:t>:</w:t>
       </w:r>
       <w:r>
         <w:rPr>
@@ -6493,7 +6217,18 @@
           <w:shd w:val="clear" w:color="auto" w:fill="F2F2F2" w:themeFill="background1" w:themeFillShade="F2"/>
           <w:lang w:val="en" w:eastAsia="en-GB"/>
         </w:rPr>
-        <w:t>______________________________________</w:t>
+        <w:t>_</w:t>
+      </w:r>
+      <w:proofErr w:type="gramEnd"/>
+      <w:r>
+        <w:rPr>
+          <w:rFonts w:cs="Arial"/>
+          <w:color w:val="000000"/>
+          <w:szCs w:val="24"/>
+          <w:shd w:val="clear" w:color="auto" w:fill="F2F2F2" w:themeFill="background1" w:themeFillShade="F2"/>
+          <w:lang w:val="en" w:eastAsia="en-GB"/>
+        </w:rPr>
+        <w:t>_____________________________________</w:t>
       </w:r>
       <w:r>
         <w:rPr>
@@ -6529,6 +6264,8 @@
           <w:lang w:val="en" w:eastAsia="en-GB"/>
         </w:rPr>
       </w:pPr>
+      <w:bookmarkStart w:id="1" w:name="_GoBack"/>
+      <w:bookmarkEnd w:id="1"/>
     </w:p>
     <w:p>
       <w:pPr>
@@ -10884,7 +10621,29 @@
           <w:szCs w:val="22"/>
           <w:lang w:val="en" w:eastAsia="en-GB"/>
         </w:rPr>
-        <w:t xml:space="preserve"> licence has been revoked</w:t>
+        <w:t xml:space="preserve"> </w:t>
+      </w:r>
+      <w:proofErr w:type="spellStart"/>
+      <w:r>
+        <w:rPr>
+          <w:rFonts w:cs="Arial"/>
+          <w:color w:val="000000"/>
+          <w:sz w:val="22"/>
+          <w:szCs w:val="22"/>
+          <w:lang w:val="en" w:eastAsia="en-GB"/>
+        </w:rPr>
+        <w:t>licence</w:t>
+      </w:r>
+      <w:proofErr w:type="spellEnd"/>
+      <w:r>
+        <w:rPr>
+          <w:rFonts w:cs="Arial"/>
+          <w:color w:val="000000"/>
+          <w:sz w:val="22"/>
+          <w:szCs w:val="22"/>
+          <w:lang w:val="en" w:eastAsia="en-GB"/>
+        </w:rPr>
+        <w:t xml:space="preserve"> has been revoked</w:t>
       </w:r>
       <w:r>
         <w:rPr>
@@ -15301,7 +15060,29 @@
           <w:szCs w:val="22"/>
           <w:lang w:val="en" w:eastAsia="en-GB"/>
         </w:rPr>
-        <w:t xml:space="preserve"> licence has </w:t>
+        <w:t xml:space="preserve"> </w:t>
+      </w:r>
+      <w:proofErr w:type="spellStart"/>
+      <w:r>
+        <w:rPr>
+          <w:rFonts w:cs="Arial"/>
+          <w:color w:val="000000"/>
+          <w:sz w:val="22"/>
+          <w:szCs w:val="22"/>
+          <w:lang w:val="en" w:eastAsia="en-GB"/>
+        </w:rPr>
+        <w:t>licence</w:t>
+      </w:r>
+      <w:proofErr w:type="spellEnd"/>
+      <w:r>
+        <w:rPr>
+          <w:rFonts w:cs="Arial"/>
+          <w:color w:val="000000"/>
+          <w:sz w:val="22"/>
+          <w:szCs w:val="22"/>
+          <w:lang w:val="en" w:eastAsia="en-GB"/>
+        </w:rPr>
+        <w:t xml:space="preserve"> has </w:t>
       </w:r>
       <w:commentRangeStart w:id="6"/>
       <w:r>
@@ -17944,7 +17725,29 @@
           <w:szCs w:val="22"/>
           <w:lang w:val="en" w:eastAsia="en-GB"/>
         </w:rPr>
-        <w:t>the Scottish Association of Landlords (a membership organisation)</w:t>
+        <w:t xml:space="preserve">the Scottish Association of Landlords (a membership </w:t>
+      </w:r>
+      <w:proofErr w:type="spellStart"/>
+      <w:r>
+        <w:rPr>
+          <w:rFonts w:eastAsia="Arial" w:cs="Arial"/>
+          <w:color w:val="000000" w:themeColor="text1"/>
+          <w:sz w:val="22"/>
+          <w:szCs w:val="22"/>
+          <w:lang w:val="en" w:eastAsia="en-GB"/>
+        </w:rPr>
+        <w:t>organisation</w:t>
+      </w:r>
+      <w:proofErr w:type="spellEnd"/>
+      <w:r>
+        <w:rPr>
+          <w:rFonts w:eastAsia="Arial" w:cs="Arial"/>
+          <w:color w:val="000000" w:themeColor="text1"/>
+          <w:sz w:val="22"/>
+          <w:szCs w:val="22"/>
+          <w:lang w:val="en" w:eastAsia="en-GB"/>
+        </w:rPr>
+        <w:t>)</w:t>
       </w:r>
     </w:p>
     <w:p>
@@ -18095,7 +17898,7 @@
 
 <file path=word/comments.xml><?xml version="1.0" encoding="utf-8"?>
 <w:comments xmlns:wpc="http://schemas.microsoft.com/office/word/2010/wordprocessingCanvas" xmlns:cx="http://schemas.microsoft.com/office/drawing/2014/chartex" xmlns:cx1="http://schemas.microsoft.com/office/drawing/2015/9/8/chartex" xmlns:cx2="http://schemas.microsoft.com/office/drawing/2015/10/21/chartex" xmlns:cx3="http://schemas.microsoft.com/office/drawing/2016/5/9/chartex" xmlns:cx4="http://schemas.microsoft.com/office/drawing/2016/5/10/chartex" xmlns:cx5="http://schemas.microsoft.com/office/drawing/2016/5/11/chartex" xmlns:cx6="http://schemas.microsoft.com/office/drawing/2016/5/12/chartex" xmlns:cx7="http://schemas.microsoft.com/office/drawing/2016/5/13/chartex" xmlns:cx8="http://schemas.microsoft.com/office/drawing/2016/5/14/chartex" xmlns:mc="http://schemas.openxmlformats.org/markup-compatibility/2006" xmlns:aink="http://schemas.microsoft.com/office/drawing/2016/ink" xmlns:am3d="http://schemas.microsoft.com/office/drawing/2017/model3d" xmlns:o="urn:schemas-microsoft-com:office:office" xmlns:r="http://schemas.openxmlformats.org/officeDocument/2006/relationships" xmlns:m="http://schemas.openxmlformats.org/officeDocument/2006/math" xmlns:v="urn:schemas-microsoft-com:vml" xmlns:wp14="http://schemas.microsoft.com/office/word/2010/wordprocessingDrawing" xmlns:wp="http://schemas.openxmlformats.org/drawingml/2006/wordprocessingDrawing" xmlns:w10="urn:schemas-microsoft-com:office:word" xmlns:w="http://schemas.openxmlformats.org/wordprocessingml/2006/main" xmlns:w14="http://schemas.microsoft.com/office/word/2010/wordml" xmlns:w15="http://schemas.microsoft.com/office/word/2012/wordml" xmlns:w16cid="http://schemas.microsoft.com/office/word/2016/wordml/cid" xmlns:w16se="http://schemas.microsoft.com/office/word/2015/wordml/symex" xmlns:wpg="http://schemas.microsoft.com/office/word/2010/wordprocessingGroup" xmlns:wpi="http://schemas.microsoft.com/office/word/2010/wordprocessingInk" xmlns:wne="http://schemas.microsoft.com/office/word/2006/wordml" xmlns:wps="http://schemas.microsoft.com/office/word/2010/wordprocessingShape" mc:Ignorable="w14 w15 w16se w16cid wp14">
-  <w:comment w:id="1" w:author="u040740" w:date="2017-04-20T16:05:00Z" w:initials="u">
+  <w:comment w:id="0" w:author="u040740" w:date="2017-04-20T16:05:00Z" w:initials="u">
     <w:p>
       <w:pPr>
         <w:pStyle w:val="CommentText"/>
@@ -18202,10 +18005,26 @@
         <w:t xml:space="preserve">Kirsten, grateful if you could confirm whether this should be ‘tenant’ </w:t>
       </w:r>
       <w:r>
-        <w:t xml:space="preserve">and/or  </w:t>
-      </w:r>
-      <w:r>
-        <w:t>‘Sub-tenant’?  The Head-Landlord would only evict a sub-tenant if the sub-tenant’s landlord no longer required supported accommodation or  was no longer an employee.  Otherwise, the mid-tenant (the sub-tenant’s landlord) would just use the standard notice to leave to service notice on the sub-tenant?</w:t>
+        <w:t>and/</w:t>
+      </w:r>
+      <w:proofErr w:type="gramStart"/>
+      <w:r>
+        <w:t xml:space="preserve">or  </w:t>
+      </w:r>
+      <w:r>
+        <w:t>‘</w:t>
+      </w:r>
+      <w:proofErr w:type="gramEnd"/>
+      <w:r>
+        <w:t xml:space="preserve">Sub-tenant’?  The Head-Landlord would only evict a sub-tenant if the sub-tenant’s landlord no longer required supported accommodation </w:t>
+      </w:r>
+      <w:proofErr w:type="gramStart"/>
+      <w:r>
+        <w:t>or  was</w:t>
+      </w:r>
+      <w:proofErr w:type="gramEnd"/>
+      <w:r>
+        <w:t xml:space="preserve"> no longer an employee.  Otherwise, the mid-tenant (the sub-tenant’s landlord) would just use the standard notice to leave to service notice on the sub-tenant?</w:t>
       </w:r>
     </w:p>
   </w:comment>
@@ -21274,7 +21093,7 @@
 </file>
 
 <file path=customXml/itemProps4.xml><?xml version="1.0" encoding="utf-8"?>
-<ds:datastoreItem xmlns:ds="http://schemas.openxmlformats.org/officeDocument/2006/customXml" ds:itemID="{2EEF09D8-2C58-6C49-8427-8AA2600B7B6E}">
+<ds:datastoreItem xmlns:ds="http://schemas.openxmlformats.org/officeDocument/2006/customXml" ds:itemID="{5D57634E-E88F-4B40-9D5E-96226E61BEDE}">
   <ds:schemaRefs>
     <ds:schemaRef ds:uri="http://schemas.openxmlformats.org/officeDocument/2006/bibliography"/>
   </ds:schemaRefs>

</xml_diff>

<commit_message>
MGS-3034 fix am / are bug in subtenant notcie to leave form
</commit_message>
<xml_diff>
--- a/housing-service/src/main/resources/templates/subtenant-notice-to-leave.docx
+++ b/housing-service/src/main/resources/templates/subtenant-notice-to-leave.docx
@@ -969,7 +969,27 @@
           <w:szCs w:val="24"/>
           <w:lang w:val="en" w:eastAsia="en-GB"/>
         </w:rPr>
-        <w:t>If you become the Tenant of the Let Property because of the Sub-Tenant protection, the sub-tenancy notice to leave can be treated as a notice to leave.  This means that if you choose not to leave the Let Property as soon as your notice period ends, your Head Landlord can proceed straight to the Tribunal for eviction proceedings without having to give you another notice to leave.</w:t>
+        <w:t xml:space="preserve">If you become the Tenant of the Let Property because of the Sub-Tenant protection, the sub-tenancy </w:t>
+      </w:r>
+      <w:proofErr w:type="gramStart"/>
+      <w:r>
+        <w:rPr>
+          <w:rFonts w:cs="Arial"/>
+          <w:color w:val="000000"/>
+          <w:szCs w:val="24"/>
+          <w:lang w:val="en" w:eastAsia="en-GB"/>
+        </w:rPr>
+        <w:t>notice</w:t>
+      </w:r>
+      <w:proofErr w:type="gramEnd"/>
+      <w:r>
+        <w:rPr>
+          <w:rFonts w:cs="Arial"/>
+          <w:color w:val="000000"/>
+          <w:szCs w:val="24"/>
+          <w:lang w:val="en" w:eastAsia="en-GB"/>
+        </w:rPr>
+        <w:t xml:space="preserve"> to leave can be treated as a notice to leave.  This means that if you choose not to leave the Let Property as soon as your notice period ends, your Head Landlord can proceed straight to the Tribunal for eviction proceedings without having to give you another notice to leave.</w:t>
       </w:r>
     </w:p>
     <w:p>
@@ -4087,7 +4107,53 @@
           <w:szCs w:val="24"/>
           <w:lang w:val="en" w:eastAsia="en-GB"/>
         </w:rPr>
-        <w:t>are seeking eviction under the above ground(s) for the following reasons</w:t>
+        <w:fldChar w:fldCharType="begin"/>
+      </w:r>
+      <w:r>
+        <w:rPr>
+          <w:rFonts w:cs="Arial"/>
+          <w:color w:val="000000"/>
+          <w:szCs w:val="24"/>
+          <w:lang w:val="en" w:eastAsia="en-GB"/>
+        </w:rPr>
+        <w:instrText xml:space="preserve"> MERGEFIELD areOrAm \* MERGEFORMAT </w:instrText>
+      </w:r>
+      <w:r>
+        <w:rPr>
+          <w:rFonts w:cs="Arial"/>
+          <w:color w:val="000000"/>
+          <w:szCs w:val="24"/>
+          <w:lang w:val="en" w:eastAsia="en-GB"/>
+        </w:rPr>
+        <w:fldChar w:fldCharType="separate"/>
+      </w:r>
+      <w:r>
+        <w:rPr>
+          <w:rFonts w:cs="Arial"/>
+          <w:noProof/>
+          <w:color w:val="000000"/>
+          <w:szCs w:val="24"/>
+          <w:lang w:val="en" w:eastAsia="en-GB"/>
+        </w:rPr>
+        <w:t>«areOrAm»</w:t>
+      </w:r>
+      <w:r>
+        <w:rPr>
+          <w:rFonts w:cs="Arial"/>
+          <w:color w:val="000000"/>
+          <w:szCs w:val="24"/>
+          <w:lang w:val="en" w:eastAsia="en-GB"/>
+        </w:rPr>
+        <w:fldChar w:fldCharType="end"/>
+      </w:r>
+      <w:r>
+        <w:rPr>
+          <w:rFonts w:cs="Arial"/>
+          <w:color w:val="000000"/>
+          <w:szCs w:val="24"/>
+          <w:lang w:val="en" w:eastAsia="en-GB"/>
+        </w:rPr>
+        <w:t xml:space="preserve"> seeking eviction under the above ground(s) for the following reasons</w:t>
       </w:r>
       <w:r>
         <w:rPr>
@@ -4105,7 +4171,18 @@
           <w:szCs w:val="24"/>
           <w:lang w:val="en" w:eastAsia="en-GB"/>
         </w:rPr>
-        <w:t>(State particulars of how you believe the ground(s) have arisen – continue on additional sheets of paper if required. Please give as much detail as possible including whether the eviction ground stated relates directly to the Sub-Tenant or the Sub-Tenant’s landlord and any relevant dates.)</w:t>
+        <w:t>(State particulars of how you believe the ground(s) have arisen – continue on additional sheets of paper if required. Please give as much det</w:t>
+      </w:r>
+      <w:bookmarkStart w:id="1" w:name="_GoBack"/>
+      <w:bookmarkEnd w:id="1"/>
+      <w:r>
+        <w:rPr>
+          <w:rFonts w:cs="Arial"/>
+          <w:color w:val="000000"/>
+          <w:szCs w:val="24"/>
+          <w:lang w:val="en" w:eastAsia="en-GB"/>
+        </w:rPr>
+        <w:t>ail as possible including whether the eviction ground stated relates directly to the Sub-Tenant or the Sub-Tenant’s landlord and any relevant dates.)</w:t>
       </w:r>
     </w:p>
     <w:p>
@@ -6283,8 +6360,6 @@
           <w:t>http://www.legislation.gov.uk/asp/2016/19/contents/enacted</w:t>
         </w:r>
       </w:hyperlink>
-      <w:bookmarkStart w:id="1" w:name="_GoBack"/>
-      <w:bookmarkEnd w:id="1"/>
       <w:r>
         <w:rPr>
           <w:rFonts w:cs="Arial"/>
@@ -6757,7 +6832,25 @@
           <w:sz w:val="22"/>
           <w:szCs w:val="22"/>
         </w:rPr>
-        <w:t>Your Head Landlord must give you the proper amount of notice to leave the Let Property. You will receive a minimum of 28 days’ notice if you have lived in the property for six months or less or 84 days’ notice if you have lived in the property for more than six months. At the end of the notice period you can leave the property immediately if you wish. If you do not leave the property the Head Landlord can make an application to the Tribunal for an eviction order.</w:t>
+        <w:t xml:space="preserve">Your Head Landlord must give you the proper amount of notice to leave the Let Property. You will receive a minimum of 28 days’ notice if you have lived in the property for six months or less or 84 days’ notice if you have lived in the property for more than six months. At the end of the notice period you can leave the property immediately if you wish. If you do not leave the </w:t>
+      </w:r>
+      <w:proofErr w:type="gramStart"/>
+      <w:r>
+        <w:rPr>
+          <w:rFonts w:cs="Arial"/>
+          <w:sz w:val="22"/>
+          <w:szCs w:val="22"/>
+        </w:rPr>
+        <w:t>property</w:t>
+      </w:r>
+      <w:proofErr w:type="gramEnd"/>
+      <w:r>
+        <w:rPr>
+          <w:rFonts w:cs="Arial"/>
+          <w:sz w:val="22"/>
+          <w:szCs w:val="22"/>
+        </w:rPr>
+        <w:t xml:space="preserve"> the Head Landlord can make an application to the Tribunal for an eviction order.</w:t>
       </w:r>
     </w:p>
     <w:p>
@@ -7362,7 +7455,25 @@
           <w:sz w:val="22"/>
           <w:szCs w:val="22"/>
         </w:rPr>
-        <w:t>If your Head Landlord is using eviction ground ‘tenant ceases to be –or fails to become – an employee’, the Tribunal must grant an eviction order if the application for eviction was made within 12 months of you or your landlord ceasing to be - or failing to become - an employee.  The Tribunal may issue an eviction order if the eviction application is made after the 12 month period has elapsed.</w:t>
+        <w:t xml:space="preserve">If your Head Landlord is using eviction ground ‘tenant ceases to be –or fails to become – an employee’, the Tribunal must grant an eviction order if the application for eviction was made within 12 months of you or your landlord ceasing to be - or failing to become - an employee.  The Tribunal may issue an eviction order if the eviction application is made after the </w:t>
+      </w:r>
+      <w:proofErr w:type="gramStart"/>
+      <w:r>
+        <w:rPr>
+          <w:rFonts w:cs="Arial"/>
+          <w:sz w:val="22"/>
+          <w:szCs w:val="22"/>
+        </w:rPr>
+        <w:t>12 month</w:t>
+      </w:r>
+      <w:proofErr w:type="gramEnd"/>
+      <w:r>
+        <w:rPr>
+          <w:rFonts w:cs="Arial"/>
+          <w:sz w:val="22"/>
+          <w:szCs w:val="22"/>
+        </w:rPr>
+        <w:t xml:space="preserve"> period has elapsed.</w:t>
       </w:r>
     </w:p>
     <w:p>
@@ -9534,7 +9645,25 @@
           <w:sz w:val="22"/>
           <w:szCs w:val="22"/>
         </w:rPr>
-        <w:t>Section 26 of the Interpretation and Legislative Reform (Scotland) Act 2010 applies, which means that unless delivered personally, you must allow your Sub-Tenant 48 hours to receive this notice. This delivery time should be included in the amount of notice you give your Sub-Tenant. Your Sub-Tenant can challenge the 48 hour delivery time, but they must give evidence which shows the exact date they received this notice.</w:t>
+        <w:t xml:space="preserve">Section 26 of the Interpretation and Legislative Reform (Scotland) Act 2010 applies, which means that unless delivered personally, you must allow your Sub-Tenant 48 hours to receive this notice. This delivery time should be included in the amount of notice you give your Sub-Tenant. Your Sub-Tenant can challenge the </w:t>
+      </w:r>
+      <w:proofErr w:type="gramStart"/>
+      <w:r>
+        <w:rPr>
+          <w:rFonts w:cs="Arial"/>
+          <w:sz w:val="22"/>
+          <w:szCs w:val="22"/>
+        </w:rPr>
+        <w:t>48 hour</w:t>
+      </w:r>
+      <w:proofErr w:type="gramEnd"/>
+      <w:r>
+        <w:rPr>
+          <w:rFonts w:cs="Arial"/>
+          <w:sz w:val="22"/>
+          <w:szCs w:val="22"/>
+        </w:rPr>
+        <w:t xml:space="preserve"> delivery time, but they must give evidence which shows the exact date they received this notice.</w:t>
       </w:r>
     </w:p>
     <w:p>
@@ -13378,6 +13507,7 @@
   <w:style w:type="character" w:default="1" w:styleId="DefaultParagraphFont">
     <w:name w:val="Default Paragraph Font"/>
     <w:uiPriority w:val="1"/>
+    <w:semiHidden/>
     <w:unhideWhenUsed/>
   </w:style>
   <w:style w:type="table" w:default="1" w:styleId="TableNormal">
@@ -14137,6 +14267,21 @@
 </file>
 
 <file path=customXml/item1.xml><?xml version="1.0" encoding="utf-8"?>
+<?mso-contentType ?>
+<FormTemplates xmlns="http://schemas.microsoft.com/sharepoint/v3/contenttype/forms">
+  <Display>DocumentLibraryForm</Display>
+  <Edit>DocumentLibraryForm</Edit>
+  <New>DocumentLibraryForm</New>
+</FormTemplates>
+</file>
+
+<file path=customXml/item2.xml><?xml version="1.0" encoding="utf-8"?>
+<p:properties xmlns:p="http://schemas.microsoft.com/office/2006/metadata/properties" xmlns:xsi="http://www.w3.org/2001/XMLSchema-instance" xmlns:pc="http://schemas.microsoft.com/office/infopath/2007/PartnerControls">
+  <documentManagement/>
+</p:properties>
+</file>
+
+<file path=customXml/item3.xml><?xml version="1.0" encoding="utf-8"?>
 <ct:contentTypeSchema xmlns:ct="http://schemas.microsoft.com/office/2006/metadata/contentType" xmlns:ma="http://schemas.microsoft.com/office/2006/metadata/properties/metaAttributes" ct:_="" ma:_="" ma:contentTypeName="Document" ma:contentTypeID="0x010100A6AD92B10D60D648AC252C75162EA0F5" ma:contentTypeVersion="4" ma:contentTypeDescription="Create a new document." ma:contentTypeScope="" ma:versionID="d14db0be8c12f9adcf70d0e4517ba46b">
   <xsd:schema xmlns:xsd="http://www.w3.org/2001/XMLSchema" xmlns:xs="http://www.w3.org/2001/XMLSchema" xmlns:p="http://schemas.microsoft.com/office/2006/metadata/properties" xmlns:ns2="65723b6b-0315-46bf-9bb6-3ab4f3437800" targetNamespace="http://schemas.microsoft.com/office/2006/metadata/properties" ma:root="true" ma:fieldsID="0acb2796b672197559e66ec2db4bdbbb" ns2:_="">
     <xsd:import namespace="65723b6b-0315-46bf-9bb6-3ab4f3437800"/>
@@ -14298,26 +14443,28 @@
 </ct:contentTypeSchema>
 </file>
 
-<file path=customXml/item2.xml><?xml version="1.0" encoding="utf-8"?>
-<p:properties xmlns:p="http://schemas.microsoft.com/office/2006/metadata/properties" xmlns:xsi="http://www.w3.org/2001/XMLSchema-instance" xmlns:pc="http://schemas.microsoft.com/office/infopath/2007/PartnerControls">
-  <documentManagement/>
-</p:properties>
-</file>
-
-<file path=customXml/item3.xml><?xml version="1.0" encoding="utf-8"?>
-<?mso-contentType ?>
-<FormTemplates xmlns="http://schemas.microsoft.com/sharepoint/v3/contenttype/forms">
-  <Display>DocumentLibraryForm</Display>
-  <Edit>DocumentLibraryForm</Edit>
-  <New>DocumentLibraryForm</New>
-</FormTemplates>
-</file>
-
 <file path=customXml/item4.xml><?xml version="1.0" encoding="utf-8"?>
 <b:Sources xmlns:b="http://schemas.openxmlformats.org/officeDocument/2006/bibliography" xmlns="http://schemas.openxmlformats.org/officeDocument/2006/bibliography" SelectedStyle="\APA.XSL" StyleName="APA"/>
 </file>
 
 <file path=customXml/itemProps1.xml><?xml version="1.0" encoding="utf-8"?>
+<ds:datastoreItem xmlns:ds="http://schemas.openxmlformats.org/officeDocument/2006/customXml" ds:itemID="{118C268E-184F-4285-8176-2A9A10C6DACA}">
+  <ds:schemaRefs>
+    <ds:schemaRef ds:uri="http://schemas.microsoft.com/sharepoint/v3/contenttype/forms"/>
+  </ds:schemaRefs>
+</ds:datastoreItem>
+</file>
+
+<file path=customXml/itemProps2.xml><?xml version="1.0" encoding="utf-8"?>
+<ds:datastoreItem xmlns:ds="http://schemas.openxmlformats.org/officeDocument/2006/customXml" ds:itemID="{BE8BB25E-3FFC-4ACE-9DAD-AB743A97E953}">
+  <ds:schemaRefs>
+    <ds:schemaRef ds:uri="http://schemas.microsoft.com/office/2006/metadata/properties"/>
+    <ds:schemaRef ds:uri="http://schemas.microsoft.com/office/infopath/2007/PartnerControls"/>
+  </ds:schemaRefs>
+</ds:datastoreItem>
+</file>
+
+<file path=customXml/itemProps3.xml><?xml version="1.0" encoding="utf-8"?>
 <ds:datastoreItem xmlns:ds="http://schemas.openxmlformats.org/officeDocument/2006/customXml" ds:itemID="{E9A145B8-E640-437D-AFA6-CCDB2D29716A}">
   <ds:schemaRefs>
     <ds:schemaRef ds:uri="http://schemas.microsoft.com/office/2006/metadata/contentType"/>
@@ -14335,25 +14482,8 @@
 </ds:datastoreItem>
 </file>
 
-<file path=customXml/itemProps2.xml><?xml version="1.0" encoding="utf-8"?>
-<ds:datastoreItem xmlns:ds="http://schemas.openxmlformats.org/officeDocument/2006/customXml" ds:itemID="{BE8BB25E-3FFC-4ACE-9DAD-AB743A97E953}">
-  <ds:schemaRefs>
-    <ds:schemaRef ds:uri="http://schemas.microsoft.com/office/2006/metadata/properties"/>
-    <ds:schemaRef ds:uri="http://schemas.microsoft.com/office/infopath/2007/PartnerControls"/>
-  </ds:schemaRefs>
-</ds:datastoreItem>
-</file>
-
-<file path=customXml/itemProps3.xml><?xml version="1.0" encoding="utf-8"?>
-<ds:datastoreItem xmlns:ds="http://schemas.openxmlformats.org/officeDocument/2006/customXml" ds:itemID="{118C268E-184F-4285-8176-2A9A10C6DACA}">
-  <ds:schemaRefs>
-    <ds:schemaRef ds:uri="http://schemas.microsoft.com/sharepoint/v3/contenttype/forms"/>
-  </ds:schemaRefs>
-</ds:datastoreItem>
-</file>
-
 <file path=customXml/itemProps4.xml><?xml version="1.0" encoding="utf-8"?>
-<ds:datastoreItem xmlns:ds="http://schemas.openxmlformats.org/officeDocument/2006/customXml" ds:itemID="{F4960451-D55A-DB49-A562-A963B7D10953}">
+<ds:datastoreItem xmlns:ds="http://schemas.openxmlformats.org/officeDocument/2006/customXml" ds:itemID="{0EC95A87-E63E-3B49-9871-659238785817}">
   <ds:schemaRefs>
     <ds:schemaRef ds:uri="http://schemas.openxmlformats.org/officeDocument/2006/bibliography"/>
   </ds:schemaRefs>

</xml_diff>

<commit_message>
MGS-5871 further updates to subtenant NTL doc
</commit_message>
<xml_diff>
--- a/housing-service/src/main/resources/templates/subtenant-notice-to-leave.docx
+++ b/housing-service/src/main/resources/templates/subtenant-notice-to-leave.docx
@@ -8746,7 +8746,17 @@
           <w:sz w:val="22"/>
           <w:szCs w:val="22"/>
         </w:rPr>
-        <w:t>You are seeking to secure repossession using one or more of the following eviction grounds (listed in schedule 3 of the Act):</w:t>
+        <w:t>You are seeking to secure repossession using one or</w:t>
+      </w:r>
+      <w:bookmarkStart w:id="0" w:name="_GoBack"/>
+      <w:bookmarkEnd w:id="0"/>
+      <w:r>
+        <w:rPr>
+          <w:rFonts w:cs="Arial"/>
+          <w:sz w:val="22"/>
+          <w:szCs w:val="22"/>
+        </w:rPr>
+        <w:t xml:space="preserve"> more of the following eviction grounds (listed in schedule 3 of the Act):</w:t>
       </w:r>
     </w:p>
     <w:p>
@@ -9237,50 +9247,82 @@
           <w:sz w:val="22"/>
           <w:szCs w:val="22"/>
         </w:rPr>
-        <w:t>You must give your Sub-Tenant the relevant amount of notice.  The notice periods are:</w:t>
-      </w:r>
-    </w:p>
-    <w:p>
-      <w:pPr>
-        <w:rPr>
-          <w:rFonts w:cs="Arial"/>
-          <w:sz w:val="22"/>
-          <w:szCs w:val="22"/>
-        </w:rPr>
-      </w:pPr>
+        <w:t>The amount of notice you must give your tenant will depend on the eviction ground used. The notice period will wither be 6 months or 3 months and are shown below.</w:t>
+      </w:r>
+    </w:p>
+    <w:p>
+      <w:pPr>
+        <w:rPr>
+          <w:rFonts w:cs="Arial"/>
+          <w:sz w:val="22"/>
+          <w:szCs w:val="22"/>
+        </w:rPr>
+      </w:pPr>
+    </w:p>
+    <w:p>
+      <w:pPr>
+        <w:shd w:val="clear" w:color="auto" w:fill="FFFFFF"/>
+        <w:spacing w:after="120"/>
+        <w:ind w:left="426"/>
+        <w:outlineLvl w:val="3"/>
+        <w:rPr>
+          <w:rFonts w:cs="Arial"/>
+          <w:color w:val="000000"/>
+          <w:sz w:val="22"/>
+          <w:szCs w:val="22"/>
+          <w:u w:val="single"/>
+          <w:lang w:val="en" w:eastAsia="en-GB"/>
+        </w:rPr>
+      </w:pPr>
+      <w:r>
+        <w:rPr>
+          <w:rFonts w:cs="Arial"/>
+          <w:color w:val="000000"/>
+          <w:sz w:val="22"/>
+          <w:szCs w:val="22"/>
+          <w:u w:val="single"/>
+          <w:lang w:val="en" w:eastAsia="en-GB"/>
+        </w:rPr>
+        <w:t>Grounds that require 6 months’ notice</w:t>
+      </w:r>
     </w:p>
     <w:p>
       <w:pPr>
         <w:pStyle w:val="ListParagraph"/>
         <w:numPr>
           <w:ilvl w:val="0"/>
-          <w:numId w:val="27"/>
+          <w:numId w:val="35"/>
         </w:numPr>
-        <w:tabs>
-          <w:tab w:val="clear" w:pos="720"/>
-          <w:tab w:val="clear" w:pos="1440"/>
-          <w:tab w:val="clear" w:pos="2160"/>
-          <w:tab w:val="clear" w:pos="2880"/>
-          <w:tab w:val="clear" w:pos="4680"/>
-          <w:tab w:val="clear" w:pos="5400"/>
-          <w:tab w:val="clear" w:pos="9000"/>
-        </w:tabs>
-        <w:spacing w:line="240" w:lineRule="auto"/>
-        <w:ind w:left="851" w:hanging="425"/>
-        <w:jc w:val="left"/>
-        <w:rPr>
-          <w:rFonts w:cs="Arial"/>
-          <w:sz w:val="22"/>
-          <w:szCs w:val="22"/>
-        </w:rPr>
-      </w:pPr>
-      <w:r>
-        <w:rPr>
-          <w:rFonts w:cs="Arial"/>
-          <w:sz w:val="22"/>
-          <w:szCs w:val="22"/>
-        </w:rPr>
-        <w:t>28 days’ notice if the Sub-Tenant has been entitled to occupy the property for six months or less.</w:t>
+        <w:shd w:val="clear" w:color="auto" w:fill="FFFFFF"/>
+        <w:tabs>
+          <w:tab w:val="clear" w:pos="720"/>
+          <w:tab w:val="clear" w:pos="1440"/>
+          <w:tab w:val="clear" w:pos="2160"/>
+          <w:tab w:val="clear" w:pos="2880"/>
+          <w:tab w:val="clear" w:pos="4680"/>
+          <w:tab w:val="clear" w:pos="5400"/>
+          <w:tab w:val="clear" w:pos="9000"/>
+        </w:tabs>
+        <w:spacing w:after="120" w:line="240" w:lineRule="auto"/>
+        <w:ind w:left="426" w:firstLine="0"/>
+        <w:outlineLvl w:val="3"/>
+        <w:rPr>
+          <w:rFonts w:cs="Arial"/>
+          <w:color w:val="000000"/>
+          <w:sz w:val="22"/>
+          <w:szCs w:val="22"/>
+          <w:lang w:val="en" w:eastAsia="en-GB"/>
+        </w:rPr>
+      </w:pPr>
+      <w:r>
+        <w:rPr>
+          <w:rFonts w:cs="Arial"/>
+          <w:color w:val="000000"/>
+          <w:sz w:val="22"/>
+          <w:szCs w:val="22"/>
+          <w:lang w:val="en" w:eastAsia="en-GB"/>
+        </w:rPr>
+        <w:t xml:space="preserve">Landlord intends to sell the Let Property </w:t>
       </w:r>
     </w:p>
     <w:p>
@@ -9288,33 +9330,494 @@
         <w:pStyle w:val="ListParagraph"/>
         <w:numPr>
           <w:ilvl w:val="0"/>
-          <w:numId w:val="27"/>
+          <w:numId w:val="35"/>
         </w:numPr>
-        <w:tabs>
-          <w:tab w:val="clear" w:pos="720"/>
-          <w:tab w:val="clear" w:pos="1440"/>
-          <w:tab w:val="clear" w:pos="2160"/>
-          <w:tab w:val="clear" w:pos="2880"/>
-          <w:tab w:val="clear" w:pos="4680"/>
-          <w:tab w:val="clear" w:pos="5400"/>
-          <w:tab w:val="clear" w:pos="9000"/>
-        </w:tabs>
-        <w:spacing w:line="240" w:lineRule="auto"/>
-        <w:ind w:left="851" w:hanging="425"/>
-        <w:jc w:val="left"/>
-        <w:rPr>
-          <w:rFonts w:cs="Arial"/>
-          <w:sz w:val="22"/>
-          <w:szCs w:val="22"/>
-        </w:rPr>
-      </w:pPr>
-      <w:r>
-        <w:rPr>
-          <w:rFonts w:cs="Arial"/>
-          <w:sz w:val="22"/>
-          <w:szCs w:val="22"/>
-        </w:rPr>
-        <w:t>84 days’ notice is required if the Sub-Tenant has been entitled to occupy the property for over six months</w:t>
+        <w:shd w:val="clear" w:color="auto" w:fill="FFFFFF"/>
+        <w:tabs>
+          <w:tab w:val="clear" w:pos="720"/>
+          <w:tab w:val="clear" w:pos="1440"/>
+          <w:tab w:val="clear" w:pos="2160"/>
+          <w:tab w:val="clear" w:pos="2880"/>
+          <w:tab w:val="clear" w:pos="4680"/>
+          <w:tab w:val="clear" w:pos="5400"/>
+          <w:tab w:val="clear" w:pos="9000"/>
+        </w:tabs>
+        <w:spacing w:after="120" w:line="240" w:lineRule="auto"/>
+        <w:ind w:left="426" w:firstLine="0"/>
+        <w:outlineLvl w:val="3"/>
+        <w:rPr>
+          <w:rFonts w:cs="Arial"/>
+          <w:color w:val="000000"/>
+          <w:sz w:val="22"/>
+          <w:szCs w:val="22"/>
+          <w:lang w:val="en" w:eastAsia="en-GB"/>
+        </w:rPr>
+      </w:pPr>
+      <w:r>
+        <w:rPr>
+          <w:rFonts w:cs="Arial"/>
+          <w:color w:val="000000"/>
+          <w:sz w:val="22"/>
+          <w:szCs w:val="22"/>
+          <w:lang w:val="en" w:eastAsia="en-GB"/>
+        </w:rPr>
+        <w:t xml:space="preserve">The Let Property is to be sold by the mortgage lender </w:t>
+      </w:r>
+    </w:p>
+    <w:p>
+      <w:pPr>
+        <w:pStyle w:val="ListParagraph"/>
+        <w:numPr>
+          <w:ilvl w:val="0"/>
+          <w:numId w:val="35"/>
+        </w:numPr>
+        <w:shd w:val="clear" w:color="auto" w:fill="FFFFFF"/>
+        <w:tabs>
+          <w:tab w:val="clear" w:pos="720"/>
+          <w:tab w:val="clear" w:pos="1440"/>
+          <w:tab w:val="clear" w:pos="2160"/>
+          <w:tab w:val="clear" w:pos="2880"/>
+          <w:tab w:val="clear" w:pos="4680"/>
+          <w:tab w:val="clear" w:pos="5400"/>
+          <w:tab w:val="clear" w:pos="9000"/>
+        </w:tabs>
+        <w:spacing w:after="120" w:line="240" w:lineRule="auto"/>
+        <w:ind w:left="426" w:firstLine="0"/>
+        <w:outlineLvl w:val="3"/>
+        <w:rPr>
+          <w:rFonts w:cs="Arial"/>
+          <w:sz w:val="22"/>
+          <w:szCs w:val="22"/>
+        </w:rPr>
+      </w:pPr>
+      <w:r>
+        <w:rPr>
+          <w:rFonts w:cs="Arial"/>
+          <w:color w:val="000000"/>
+          <w:sz w:val="22"/>
+          <w:szCs w:val="22"/>
+          <w:lang w:val="en" w:eastAsia="en-GB"/>
+        </w:rPr>
+        <w:t xml:space="preserve">Landlord intends to refurbish the Let Property </w:t>
+      </w:r>
+    </w:p>
+    <w:p>
+      <w:pPr>
+        <w:pStyle w:val="ListParagraph"/>
+        <w:numPr>
+          <w:ilvl w:val="0"/>
+          <w:numId w:val="35"/>
+        </w:numPr>
+        <w:shd w:val="clear" w:color="auto" w:fill="FFFFFF"/>
+        <w:tabs>
+          <w:tab w:val="clear" w:pos="720"/>
+          <w:tab w:val="clear" w:pos="1440"/>
+          <w:tab w:val="clear" w:pos="2160"/>
+          <w:tab w:val="clear" w:pos="2880"/>
+          <w:tab w:val="clear" w:pos="4680"/>
+          <w:tab w:val="clear" w:pos="5400"/>
+          <w:tab w:val="clear" w:pos="9000"/>
+        </w:tabs>
+        <w:spacing w:after="120" w:line="240" w:lineRule="auto"/>
+        <w:ind w:left="426" w:firstLine="0"/>
+        <w:outlineLvl w:val="3"/>
+        <w:rPr>
+          <w:rFonts w:cs="Arial"/>
+          <w:color w:val="000000"/>
+          <w:sz w:val="22"/>
+          <w:szCs w:val="22"/>
+          <w:lang w:val="en" w:eastAsia="en-GB"/>
+        </w:rPr>
+      </w:pPr>
+      <w:r>
+        <w:rPr>
+          <w:rFonts w:cs="Arial"/>
+          <w:color w:val="000000"/>
+          <w:sz w:val="22"/>
+          <w:szCs w:val="22"/>
+          <w:lang w:val="en" w:eastAsia="en-GB"/>
+        </w:rPr>
+        <w:t xml:space="preserve">Landlord intends to use the Let Property for a non-residential purpose </w:t>
+      </w:r>
+    </w:p>
+    <w:p>
+      <w:pPr>
+        <w:pStyle w:val="ListParagraph"/>
+        <w:numPr>
+          <w:ilvl w:val="0"/>
+          <w:numId w:val="35"/>
+        </w:numPr>
+        <w:shd w:val="clear" w:color="auto" w:fill="FFFFFF"/>
+        <w:tabs>
+          <w:tab w:val="clear" w:pos="720"/>
+          <w:tab w:val="clear" w:pos="1440"/>
+          <w:tab w:val="clear" w:pos="2160"/>
+          <w:tab w:val="clear" w:pos="2880"/>
+          <w:tab w:val="clear" w:pos="4680"/>
+          <w:tab w:val="clear" w:pos="5400"/>
+          <w:tab w:val="clear" w:pos="9000"/>
+        </w:tabs>
+        <w:spacing w:after="120" w:line="240" w:lineRule="auto"/>
+        <w:ind w:left="426" w:firstLine="0"/>
+        <w:outlineLvl w:val="3"/>
+        <w:rPr>
+          <w:rFonts w:cs="Arial"/>
+          <w:color w:val="000000"/>
+          <w:sz w:val="22"/>
+          <w:szCs w:val="22"/>
+          <w:lang w:val="en" w:eastAsia="en-GB"/>
+        </w:rPr>
+      </w:pPr>
+      <w:r>
+        <w:rPr>
+          <w:rFonts w:cs="Arial"/>
+          <w:color w:val="000000"/>
+          <w:sz w:val="22"/>
+          <w:szCs w:val="22"/>
+          <w:lang w:val="en" w:eastAsia="en-GB"/>
+        </w:rPr>
+        <w:t xml:space="preserve">The Let Property is required for a religious purpose </w:t>
+      </w:r>
+    </w:p>
+    <w:p>
+      <w:pPr>
+        <w:pStyle w:val="ListParagraph"/>
+        <w:numPr>
+          <w:ilvl w:val="0"/>
+          <w:numId w:val="35"/>
+        </w:numPr>
+        <w:shd w:val="clear" w:color="auto" w:fill="FFFFFF"/>
+        <w:tabs>
+          <w:tab w:val="clear" w:pos="720"/>
+          <w:tab w:val="clear" w:pos="1440"/>
+          <w:tab w:val="clear" w:pos="2160"/>
+          <w:tab w:val="clear" w:pos="2880"/>
+          <w:tab w:val="clear" w:pos="4680"/>
+          <w:tab w:val="clear" w:pos="5400"/>
+          <w:tab w:val="clear" w:pos="9000"/>
+        </w:tabs>
+        <w:spacing w:after="120" w:line="240" w:lineRule="auto"/>
+        <w:ind w:left="426" w:firstLine="0"/>
+        <w:outlineLvl w:val="3"/>
+        <w:rPr>
+          <w:rFonts w:cs="Arial"/>
+          <w:color w:val="000000"/>
+          <w:sz w:val="22"/>
+          <w:szCs w:val="22"/>
+          <w:lang w:val="en" w:eastAsia="en-GB"/>
+        </w:rPr>
+      </w:pPr>
+      <w:r>
+        <w:rPr>
+          <w:rFonts w:cs="Arial"/>
+          <w:color w:val="000000"/>
+          <w:sz w:val="22"/>
+          <w:szCs w:val="22"/>
+          <w:lang w:val="en" w:eastAsia="en-GB"/>
+        </w:rPr>
+        <w:t xml:space="preserve">Tenant ceases to be - or fails to become - an employee </w:t>
+      </w:r>
+    </w:p>
+    <w:p>
+      <w:pPr>
+        <w:pStyle w:val="ListParagraph"/>
+        <w:numPr>
+          <w:ilvl w:val="0"/>
+          <w:numId w:val="35"/>
+        </w:numPr>
+        <w:shd w:val="clear" w:color="auto" w:fill="FFFFFF"/>
+        <w:tabs>
+          <w:tab w:val="clear" w:pos="720"/>
+          <w:tab w:val="clear" w:pos="1440"/>
+          <w:tab w:val="clear" w:pos="2160"/>
+          <w:tab w:val="clear" w:pos="2880"/>
+          <w:tab w:val="clear" w:pos="4680"/>
+          <w:tab w:val="clear" w:pos="5400"/>
+          <w:tab w:val="clear" w:pos="9000"/>
+        </w:tabs>
+        <w:spacing w:after="120" w:line="240" w:lineRule="auto"/>
+        <w:ind w:left="426" w:firstLine="0"/>
+        <w:outlineLvl w:val="3"/>
+        <w:rPr>
+          <w:rFonts w:cs="Arial"/>
+          <w:color w:val="000000"/>
+          <w:sz w:val="22"/>
+          <w:szCs w:val="22"/>
+          <w:lang w:val="en" w:eastAsia="en-GB"/>
+        </w:rPr>
+      </w:pPr>
+      <w:r>
+        <w:rPr>
+          <w:rFonts w:cs="Arial"/>
+          <w:noProof/>
+          <w:color w:val="000000"/>
+          <w:sz w:val="22"/>
+          <w:szCs w:val="22"/>
+          <w:lang w:eastAsia="en-GB"/>
+        </w:rPr>
+        <w:t xml:space="preserve">Tenant </w:t>
+      </w:r>
+      <w:r>
+        <w:rPr>
+          <w:rFonts w:cs="Arial"/>
+          <w:color w:val="000000"/>
+          <w:sz w:val="22"/>
+          <w:szCs w:val="22"/>
+          <w:lang w:val="en" w:eastAsia="en-GB"/>
+        </w:rPr>
+        <w:t xml:space="preserve">no longer needs supported accommodation </w:t>
+      </w:r>
+    </w:p>
+    <w:p>
+      <w:pPr>
+        <w:pStyle w:val="ListParagraph"/>
+        <w:numPr>
+          <w:ilvl w:val="0"/>
+          <w:numId w:val="35"/>
+        </w:numPr>
+        <w:shd w:val="clear" w:color="auto" w:fill="FFFFFF"/>
+        <w:tabs>
+          <w:tab w:val="clear" w:pos="720"/>
+          <w:tab w:val="clear" w:pos="1440"/>
+          <w:tab w:val="clear" w:pos="2160"/>
+          <w:tab w:val="clear" w:pos="2880"/>
+          <w:tab w:val="clear" w:pos="4680"/>
+          <w:tab w:val="clear" w:pos="5400"/>
+          <w:tab w:val="clear" w:pos="9000"/>
+        </w:tabs>
+        <w:spacing w:after="120" w:line="240" w:lineRule="auto"/>
+        <w:ind w:left="426" w:firstLine="0"/>
+        <w:outlineLvl w:val="3"/>
+        <w:rPr>
+          <w:rFonts w:cs="Arial"/>
+          <w:sz w:val="22"/>
+          <w:szCs w:val="22"/>
+          <w:lang w:eastAsia="en-GB"/>
+        </w:rPr>
+      </w:pPr>
+      <w:r>
+        <w:rPr>
+          <w:rFonts w:cs="Arial"/>
+          <w:color w:val="000000"/>
+          <w:sz w:val="22"/>
+          <w:szCs w:val="22"/>
+          <w:lang w:val="en" w:eastAsia="en-GB"/>
+        </w:rPr>
+        <w:t xml:space="preserve">An Overcrowding statutory notice </w:t>
+      </w:r>
+      <w:r>
+        <w:rPr>
+          <w:rFonts w:cs="Arial"/>
+          <w:sz w:val="22"/>
+          <w:szCs w:val="22"/>
+        </w:rPr>
+        <w:t xml:space="preserve">has been served on the Landlord </w:t>
+      </w:r>
+    </w:p>
+    <w:p>
+      <w:pPr>
+        <w:shd w:val="clear" w:color="auto" w:fill="FFFFFF"/>
+        <w:spacing w:after="120"/>
+        <w:ind w:left="426"/>
+        <w:outlineLvl w:val="3"/>
+        <w:rPr>
+          <w:rFonts w:cs="Arial"/>
+          <w:color w:val="000000"/>
+          <w:sz w:val="22"/>
+          <w:szCs w:val="22"/>
+          <w:u w:val="single"/>
+          <w:lang w:val="en" w:eastAsia="en-GB"/>
+        </w:rPr>
+      </w:pPr>
+      <w:r>
+        <w:rPr>
+          <w:rFonts w:cs="Arial"/>
+          <w:color w:val="000000"/>
+          <w:sz w:val="22"/>
+          <w:szCs w:val="22"/>
+          <w:u w:val="single"/>
+          <w:lang w:val="en" w:eastAsia="en-GB"/>
+        </w:rPr>
+        <w:t>Grounds that require 3 months’ notice</w:t>
+      </w:r>
+    </w:p>
+    <w:p>
+      <w:pPr>
+        <w:pStyle w:val="ListParagraph"/>
+        <w:numPr>
+          <w:ilvl w:val="0"/>
+          <w:numId w:val="36"/>
+        </w:numPr>
+        <w:shd w:val="clear" w:color="auto" w:fill="FFFFFF"/>
+        <w:tabs>
+          <w:tab w:val="clear" w:pos="720"/>
+          <w:tab w:val="clear" w:pos="1440"/>
+          <w:tab w:val="clear" w:pos="2160"/>
+          <w:tab w:val="clear" w:pos="2880"/>
+          <w:tab w:val="clear" w:pos="4680"/>
+          <w:tab w:val="clear" w:pos="5400"/>
+          <w:tab w:val="clear" w:pos="9000"/>
+        </w:tabs>
+        <w:spacing w:after="120" w:line="240" w:lineRule="auto"/>
+        <w:ind w:left="426" w:firstLine="0"/>
+        <w:outlineLvl w:val="3"/>
+        <w:rPr>
+          <w:rFonts w:cs="Arial"/>
+          <w:color w:val="000000"/>
+          <w:sz w:val="22"/>
+          <w:szCs w:val="22"/>
+          <w:lang w:val="en" w:eastAsia="en-GB"/>
+        </w:rPr>
+      </w:pPr>
+      <w:r>
+        <w:rPr>
+          <w:rFonts w:cs="Arial"/>
+          <w:color w:val="000000"/>
+          <w:sz w:val="22"/>
+          <w:szCs w:val="22"/>
+          <w:lang w:val="en" w:eastAsia="en-GB"/>
+        </w:rPr>
+        <w:lastRenderedPageBreak/>
+        <w:t xml:space="preserve">Landlord intends to live in the Let Property </w:t>
+      </w:r>
+    </w:p>
+    <w:p>
+      <w:pPr>
+        <w:pStyle w:val="ListParagraph"/>
+        <w:numPr>
+          <w:ilvl w:val="0"/>
+          <w:numId w:val="36"/>
+        </w:numPr>
+        <w:shd w:val="clear" w:color="auto" w:fill="FFFFFF"/>
+        <w:tabs>
+          <w:tab w:val="clear" w:pos="720"/>
+          <w:tab w:val="clear" w:pos="1440"/>
+          <w:tab w:val="clear" w:pos="2160"/>
+          <w:tab w:val="clear" w:pos="2880"/>
+          <w:tab w:val="clear" w:pos="4680"/>
+          <w:tab w:val="clear" w:pos="5400"/>
+          <w:tab w:val="clear" w:pos="9000"/>
+        </w:tabs>
+        <w:spacing w:after="120" w:line="240" w:lineRule="auto"/>
+        <w:ind w:left="426" w:firstLine="0"/>
+        <w:outlineLvl w:val="3"/>
+        <w:rPr>
+          <w:rFonts w:cs="Arial"/>
+          <w:color w:val="000000"/>
+          <w:sz w:val="22"/>
+          <w:szCs w:val="22"/>
+          <w:lang w:val="en" w:eastAsia="en-GB"/>
+        </w:rPr>
+      </w:pPr>
+      <w:r>
+        <w:rPr>
+          <w:rFonts w:cs="Arial"/>
+          <w:color w:val="000000"/>
+          <w:sz w:val="22"/>
+          <w:szCs w:val="22"/>
+          <w:lang w:val="en" w:eastAsia="en-GB"/>
+        </w:rPr>
+        <w:t xml:space="preserve">Landlord’s family member intends to live in the Let Property </w:t>
+      </w:r>
+    </w:p>
+    <w:p>
+      <w:pPr>
+        <w:pStyle w:val="ListParagraph"/>
+        <w:numPr>
+          <w:ilvl w:val="0"/>
+          <w:numId w:val="36"/>
+        </w:numPr>
+        <w:shd w:val="clear" w:color="auto" w:fill="FFFFFF"/>
+        <w:tabs>
+          <w:tab w:val="clear" w:pos="720"/>
+          <w:tab w:val="clear" w:pos="1440"/>
+          <w:tab w:val="clear" w:pos="2160"/>
+          <w:tab w:val="clear" w:pos="2880"/>
+          <w:tab w:val="clear" w:pos="4680"/>
+          <w:tab w:val="clear" w:pos="5400"/>
+          <w:tab w:val="clear" w:pos="9000"/>
+        </w:tabs>
+        <w:spacing w:after="120" w:line="240" w:lineRule="auto"/>
+        <w:ind w:left="426" w:firstLine="0"/>
+        <w:outlineLvl w:val="3"/>
+        <w:rPr>
+          <w:rFonts w:cs="Arial"/>
+          <w:color w:val="000000"/>
+          <w:sz w:val="22"/>
+          <w:szCs w:val="22"/>
+          <w:lang w:val="en" w:eastAsia="en-GB"/>
+        </w:rPr>
+      </w:pPr>
+      <w:r>
+        <w:rPr>
+          <w:rFonts w:cs="Arial"/>
+          <w:color w:val="000000"/>
+          <w:sz w:val="22"/>
+          <w:szCs w:val="22"/>
+          <w:lang w:val="en" w:eastAsia="en-GB"/>
+        </w:rPr>
+        <w:t xml:space="preserve">Landlord has had their registration refused or revoked </w:t>
+      </w:r>
+    </w:p>
+    <w:p>
+      <w:pPr>
+        <w:pStyle w:val="ListParagraph"/>
+        <w:numPr>
+          <w:ilvl w:val="0"/>
+          <w:numId w:val="36"/>
+        </w:numPr>
+        <w:shd w:val="clear" w:color="auto" w:fill="FFFFFF"/>
+        <w:tabs>
+          <w:tab w:val="clear" w:pos="720"/>
+          <w:tab w:val="clear" w:pos="1440"/>
+          <w:tab w:val="clear" w:pos="2160"/>
+          <w:tab w:val="clear" w:pos="2880"/>
+          <w:tab w:val="clear" w:pos="4680"/>
+          <w:tab w:val="clear" w:pos="5400"/>
+          <w:tab w:val="clear" w:pos="9000"/>
+        </w:tabs>
+        <w:spacing w:after="120" w:line="240" w:lineRule="auto"/>
+        <w:ind w:left="426" w:firstLine="0"/>
+        <w:outlineLvl w:val="3"/>
+        <w:rPr>
+          <w:rFonts w:cs="Arial"/>
+          <w:color w:val="000000"/>
+          <w:sz w:val="22"/>
+          <w:szCs w:val="22"/>
+          <w:lang w:val="en" w:eastAsia="en-GB"/>
+        </w:rPr>
+      </w:pPr>
+      <w:r>
+        <w:rPr>
+          <w:rFonts w:cs="Arial"/>
+          <w:color w:val="000000"/>
+          <w:sz w:val="22"/>
+          <w:szCs w:val="22"/>
+          <w:lang w:val="en" w:eastAsia="en-GB"/>
+        </w:rPr>
+        <w:t xml:space="preserve">Landlord’s HMO </w:t>
+      </w:r>
+      <w:proofErr w:type="spellStart"/>
+      <w:r>
+        <w:rPr>
+          <w:rFonts w:cs="Arial"/>
+          <w:color w:val="000000"/>
+          <w:sz w:val="22"/>
+          <w:szCs w:val="22"/>
+          <w:lang w:val="en" w:eastAsia="en-GB"/>
+        </w:rPr>
+        <w:t>licence</w:t>
+      </w:r>
+      <w:proofErr w:type="spellEnd"/>
+      <w:r>
+        <w:rPr>
+          <w:rFonts w:cs="Arial"/>
+          <w:color w:val="000000"/>
+          <w:sz w:val="22"/>
+          <w:szCs w:val="22"/>
+          <w:lang w:val="en" w:eastAsia="en-GB"/>
+        </w:rPr>
+        <w:t xml:space="preserve"> has been revoked or renewal has been refused </w:t>
       </w:r>
     </w:p>
     <w:p>
@@ -9399,36 +9902,6 @@
     </w:p>
     <w:p>
       <w:pPr>
-        <w:tabs>
-          <w:tab w:val="clear" w:pos="720"/>
-          <w:tab w:val="clear" w:pos="1440"/>
-          <w:tab w:val="clear" w:pos="2160"/>
-          <w:tab w:val="clear" w:pos="2880"/>
-          <w:tab w:val="clear" w:pos="4680"/>
-          <w:tab w:val="clear" w:pos="5400"/>
-          <w:tab w:val="clear" w:pos="9000"/>
-        </w:tabs>
-        <w:spacing w:line="240" w:lineRule="auto"/>
-        <w:jc w:val="left"/>
-        <w:rPr>
-          <w:rFonts w:cs="Arial"/>
-          <w:b/>
-          <w:sz w:val="22"/>
-          <w:szCs w:val="22"/>
-        </w:rPr>
-      </w:pPr>
-      <w:r>
-        <w:rPr>
-          <w:rFonts w:cs="Arial"/>
-          <w:b/>
-          <w:sz w:val="22"/>
-          <w:szCs w:val="22"/>
-        </w:rPr>
-        <w:br w:type="page"/>
-      </w:r>
-    </w:p>
-    <w:p>
-      <w:pPr>
         <w:pStyle w:val="ListParagraph"/>
         <w:ind w:left="0"/>
         <w:rPr>
@@ -9445,7 +9918,6 @@
           <w:sz w:val="22"/>
           <w:szCs w:val="22"/>
         </w:rPr>
-        <w:lastRenderedPageBreak/>
         <w:t>HOW TO COMPLETE THIS NOTICE</w:t>
       </w:r>
     </w:p>
@@ -9948,7 +10420,7 @@
           <w:sz w:val="22"/>
           <w:szCs w:val="22"/>
         </w:rPr>
-        <w:t xml:space="preserve">For example, if you are required to give your Sub-Tenant 28 days’ notice and you send the notice to leave by recorded delivery post on 23 January, your Sub-Tenant will be expected to receive the notice on 25 January.  The 28 days' notice period will start on 25 January and end on 21 February.  If your Sub-Tenant chooses not to leave the Let Property following the expiry of the notice period, the earliest date that you can </w:t>
+        <w:t xml:space="preserve">For </w:t>
       </w:r>
       <w:proofErr w:type="gramStart"/>
       <w:r>
@@ -9957,6 +10429,53 @@
           <w:sz w:val="22"/>
           <w:szCs w:val="22"/>
         </w:rPr>
+        <w:t>example</w:t>
+      </w:r>
+      <w:r>
+        <w:rPr>
+          <w:rFonts w:cs="Arial"/>
+          <w:sz w:val="22"/>
+        </w:rPr>
+        <w:t xml:space="preserve"> ,</w:t>
+      </w:r>
+      <w:proofErr w:type="gramEnd"/>
+      <w:r>
+        <w:rPr>
+          <w:rFonts w:cs="Arial"/>
+          <w:sz w:val="22"/>
+        </w:rPr>
+        <w:t xml:space="preserve"> if you are required to give your Tenant 6 months’ notice and you send the notice to leave by e-mail on 10 March, your Tenant will be expected to receive the notice on 12 March.  The 6 </w:t>
+      </w:r>
+      <w:proofErr w:type="gramStart"/>
+      <w:r>
+        <w:rPr>
+          <w:rFonts w:cs="Arial"/>
+          <w:sz w:val="22"/>
+        </w:rPr>
+        <w:t>month</w:t>
+      </w:r>
+      <w:proofErr w:type="gramEnd"/>
+      <w:r>
+        <w:rPr>
+          <w:rFonts w:cs="Arial"/>
+          <w:sz w:val="22"/>
+        </w:rPr>
+        <w:t xml:space="preserve"> notice period will start on 12 March and end on 12 September. If your Tenant chooses not to leave the Let Property following the expiry of </w:t>
+      </w:r>
+      <w:r>
+        <w:rPr>
+          <w:rFonts w:cs="Arial"/>
+          <w:sz w:val="22"/>
+        </w:rPr>
+        <w:lastRenderedPageBreak/>
+        <w:t xml:space="preserve">the notice period, the earliest date that you can </w:t>
+      </w:r>
+      <w:proofErr w:type="gramStart"/>
+      <w:r>
+        <w:rPr>
+          <w:rFonts w:cs="Arial"/>
+          <w:sz w:val="22"/>
+        </w:rPr>
         <w:t>submit an application</w:t>
       </w:r>
       <w:proofErr w:type="gramEnd"/>
@@ -9964,9 +10483,8 @@
         <w:rPr>
           <w:rFonts w:cs="Arial"/>
           <w:sz w:val="22"/>
-          <w:szCs w:val="22"/>
-        </w:rPr>
-        <w:t xml:space="preserve"> to the Tribunal for an eviction order is 22 February.</w:t>
+        </w:rPr>
+        <w:t xml:space="preserve"> to the Tribunal for an eviction order is 13 September.</w:t>
       </w:r>
     </w:p>
     <w:p>
@@ -10095,7 +10613,6 @@
           <w:sz w:val="22"/>
           <w:szCs w:val="22"/>
         </w:rPr>
-        <w:lastRenderedPageBreak/>
         <w:t>THE END OF THE NOTICE PERIOD</w:t>
       </w:r>
     </w:p>
@@ -10570,8 +11087,6 @@
         </w:rPr>
         <w:t>Shelter Scotland</w:t>
       </w:r>
-      <w:bookmarkStart w:id="0" w:name="_GoBack"/>
-      <w:bookmarkEnd w:id="0"/>
     </w:p>
     <w:p>
       <w:pPr>
@@ -10604,6 +11119,7 @@
           <w:sz w:val="22"/>
           <w:szCs w:val="22"/>
         </w:rPr>
+        <w:lastRenderedPageBreak/>
         <w:t>your local Citizen’s Advice Bureau</w:t>
       </w:r>
     </w:p>
@@ -11191,6 +11707,119 @@
     </w:lvl>
   </w:abstractNum>
   <w:abstractNum w:abstractNumId="3" w15:restartNumberingAfterBreak="0">
+    <w:nsid w:val="12090634"/>
+    <w:multiLevelType w:val="hybridMultilevel"/>
+    <w:tmpl w:val="581234AA"/>
+    <w:lvl w:ilvl="0" w:tplc="08090001">
+      <w:start w:val="1"/>
+      <w:numFmt w:val="bullet"/>
+      <w:lvlText w:val=""/>
+      <w:lvlJc w:val="left"/>
+      <w:pPr>
+        <w:ind w:left="1080" w:hanging="360"/>
+      </w:pPr>
+      <w:rPr>
+        <w:rFonts w:ascii="Symbol" w:hAnsi="Symbol" w:hint="default"/>
+      </w:rPr>
+    </w:lvl>
+    <w:lvl w:ilvl="1" w:tplc="08090003" w:tentative="1">
+      <w:start w:val="1"/>
+      <w:numFmt w:val="bullet"/>
+      <w:lvlText w:val="o"/>
+      <w:lvlJc w:val="left"/>
+      <w:pPr>
+        <w:ind w:left="1800" w:hanging="360"/>
+      </w:pPr>
+      <w:rPr>
+        <w:rFonts w:ascii="Courier New" w:hAnsi="Courier New" w:cs="Courier New" w:hint="default"/>
+      </w:rPr>
+    </w:lvl>
+    <w:lvl w:ilvl="2" w:tplc="08090005" w:tentative="1">
+      <w:start w:val="1"/>
+      <w:numFmt w:val="bullet"/>
+      <w:lvlText w:val=""/>
+      <w:lvlJc w:val="left"/>
+      <w:pPr>
+        <w:ind w:left="2520" w:hanging="360"/>
+      </w:pPr>
+      <w:rPr>
+        <w:rFonts w:ascii="Wingdings" w:hAnsi="Wingdings" w:hint="default"/>
+      </w:rPr>
+    </w:lvl>
+    <w:lvl w:ilvl="3" w:tplc="08090001" w:tentative="1">
+      <w:start w:val="1"/>
+      <w:numFmt w:val="bullet"/>
+      <w:lvlText w:val=""/>
+      <w:lvlJc w:val="left"/>
+      <w:pPr>
+        <w:ind w:left="3240" w:hanging="360"/>
+      </w:pPr>
+      <w:rPr>
+        <w:rFonts w:ascii="Symbol" w:hAnsi="Symbol" w:hint="default"/>
+      </w:rPr>
+    </w:lvl>
+    <w:lvl w:ilvl="4" w:tplc="08090003" w:tentative="1">
+      <w:start w:val="1"/>
+      <w:numFmt w:val="bullet"/>
+      <w:lvlText w:val="o"/>
+      <w:lvlJc w:val="left"/>
+      <w:pPr>
+        <w:ind w:left="3960" w:hanging="360"/>
+      </w:pPr>
+      <w:rPr>
+        <w:rFonts w:ascii="Courier New" w:hAnsi="Courier New" w:cs="Courier New" w:hint="default"/>
+      </w:rPr>
+    </w:lvl>
+    <w:lvl w:ilvl="5" w:tplc="08090005" w:tentative="1">
+      <w:start w:val="1"/>
+      <w:numFmt w:val="bullet"/>
+      <w:lvlText w:val=""/>
+      <w:lvlJc w:val="left"/>
+      <w:pPr>
+        <w:ind w:left="4680" w:hanging="360"/>
+      </w:pPr>
+      <w:rPr>
+        <w:rFonts w:ascii="Wingdings" w:hAnsi="Wingdings" w:hint="default"/>
+      </w:rPr>
+    </w:lvl>
+    <w:lvl w:ilvl="6" w:tplc="08090001" w:tentative="1">
+      <w:start w:val="1"/>
+      <w:numFmt w:val="bullet"/>
+      <w:lvlText w:val=""/>
+      <w:lvlJc w:val="left"/>
+      <w:pPr>
+        <w:ind w:left="5400" w:hanging="360"/>
+      </w:pPr>
+      <w:rPr>
+        <w:rFonts w:ascii="Symbol" w:hAnsi="Symbol" w:hint="default"/>
+      </w:rPr>
+    </w:lvl>
+    <w:lvl w:ilvl="7" w:tplc="08090003" w:tentative="1">
+      <w:start w:val="1"/>
+      <w:numFmt w:val="bullet"/>
+      <w:lvlText w:val="o"/>
+      <w:lvlJc w:val="left"/>
+      <w:pPr>
+        <w:ind w:left="6120" w:hanging="360"/>
+      </w:pPr>
+      <w:rPr>
+        <w:rFonts w:ascii="Courier New" w:hAnsi="Courier New" w:cs="Courier New" w:hint="default"/>
+      </w:rPr>
+    </w:lvl>
+    <w:lvl w:ilvl="8" w:tplc="08090005" w:tentative="1">
+      <w:start w:val="1"/>
+      <w:numFmt w:val="bullet"/>
+      <w:lvlText w:val=""/>
+      <w:lvlJc w:val="left"/>
+      <w:pPr>
+        <w:ind w:left="6840" w:hanging="360"/>
+      </w:pPr>
+      <w:rPr>
+        <w:rFonts w:ascii="Wingdings" w:hAnsi="Wingdings" w:hint="default"/>
+      </w:rPr>
+    </w:lvl>
+  </w:abstractNum>
+  <w:abstractNum w:abstractNumId="4" w15:restartNumberingAfterBreak="0">
     <w:nsid w:val="148F5B77"/>
     <w:multiLevelType w:val="hybridMultilevel"/>
     <w:tmpl w:val="448C0F60"/>
@@ -11303,7 +11932,7 @@
       </w:rPr>
     </w:lvl>
   </w:abstractNum>
-  <w:abstractNum w:abstractNumId="4" w15:restartNumberingAfterBreak="0">
+  <w:abstractNum w:abstractNumId="5" w15:restartNumberingAfterBreak="0">
     <w:nsid w:val="149E2EA5"/>
     <w:multiLevelType w:val="hybridMultilevel"/>
     <w:tmpl w:val="351CDD06"/>
@@ -11416,7 +12045,7 @@
       </w:rPr>
     </w:lvl>
   </w:abstractNum>
-  <w:abstractNum w:abstractNumId="5" w15:restartNumberingAfterBreak="0">
+  <w:abstractNum w:abstractNumId="6" w15:restartNumberingAfterBreak="0">
     <w:nsid w:val="163E7EF9"/>
     <w:multiLevelType w:val="hybridMultilevel"/>
     <w:tmpl w:val="EBE6783E"/>
@@ -11529,7 +12158,7 @@
       </w:rPr>
     </w:lvl>
   </w:abstractNum>
-  <w:abstractNum w:abstractNumId="6" w15:restartNumberingAfterBreak="0">
+  <w:abstractNum w:abstractNumId="7" w15:restartNumberingAfterBreak="0">
     <w:nsid w:val="170014C7"/>
     <w:multiLevelType w:val="hybridMultilevel"/>
     <w:tmpl w:val="9030EA2C"/>
@@ -11642,7 +12271,7 @@
       </w:rPr>
     </w:lvl>
   </w:abstractNum>
-  <w:abstractNum w:abstractNumId="7" w15:restartNumberingAfterBreak="0">
+  <w:abstractNum w:abstractNumId="8" w15:restartNumberingAfterBreak="0">
     <w:nsid w:val="24587032"/>
     <w:multiLevelType w:val="hybridMultilevel"/>
     <w:tmpl w:val="05BC3C08"/>
@@ -11728,7 +12357,7 @@
       </w:pPr>
     </w:lvl>
   </w:abstractNum>
-  <w:abstractNum w:abstractNumId="8" w15:restartNumberingAfterBreak="0">
+  <w:abstractNum w:abstractNumId="9" w15:restartNumberingAfterBreak="0">
     <w:nsid w:val="24697667"/>
     <w:multiLevelType w:val="hybridMultilevel"/>
     <w:tmpl w:val="E488B79E"/>
@@ -11841,7 +12470,7 @@
       </w:rPr>
     </w:lvl>
   </w:abstractNum>
-  <w:abstractNum w:abstractNumId="9" w15:restartNumberingAfterBreak="0">
+  <w:abstractNum w:abstractNumId="10" w15:restartNumberingAfterBreak="0">
     <w:nsid w:val="24EA6498"/>
     <w:multiLevelType w:val="hybridMultilevel"/>
     <w:tmpl w:val="D1AA17E4"/>
@@ -11927,7 +12556,7 @@
       </w:pPr>
     </w:lvl>
   </w:abstractNum>
-  <w:abstractNum w:abstractNumId="10" w15:restartNumberingAfterBreak="0">
+  <w:abstractNum w:abstractNumId="11" w15:restartNumberingAfterBreak="0">
     <w:nsid w:val="2BDC4F6D"/>
     <w:multiLevelType w:val="hybridMultilevel"/>
     <w:tmpl w:val="BE96F150"/>
@@ -12039,7 +12668,7 @@
       </w:rPr>
     </w:lvl>
   </w:abstractNum>
-  <w:abstractNum w:abstractNumId="11" w15:restartNumberingAfterBreak="0">
+  <w:abstractNum w:abstractNumId="12" w15:restartNumberingAfterBreak="0">
     <w:nsid w:val="2DDA461D"/>
     <w:multiLevelType w:val="hybridMultilevel"/>
     <w:tmpl w:val="14380F42"/>
@@ -12152,7 +12781,7 @@
       </w:rPr>
     </w:lvl>
   </w:abstractNum>
-  <w:abstractNum w:abstractNumId="12" w15:restartNumberingAfterBreak="0">
+  <w:abstractNum w:abstractNumId="13" w15:restartNumberingAfterBreak="0">
     <w:nsid w:val="32A21BF5"/>
     <w:multiLevelType w:val="hybridMultilevel"/>
     <w:tmpl w:val="86EA4970"/>
@@ -12241,7 +12870,7 @@
       </w:pPr>
     </w:lvl>
   </w:abstractNum>
-  <w:abstractNum w:abstractNumId="13" w15:restartNumberingAfterBreak="0">
+  <w:abstractNum w:abstractNumId="14" w15:restartNumberingAfterBreak="0">
     <w:nsid w:val="373A7017"/>
     <w:multiLevelType w:val="hybridMultilevel"/>
     <w:tmpl w:val="2A08D2FC"/>
@@ -12327,7 +12956,7 @@
       </w:pPr>
     </w:lvl>
   </w:abstractNum>
-  <w:abstractNum w:abstractNumId="14" w15:restartNumberingAfterBreak="0">
+  <w:abstractNum w:abstractNumId="15" w15:restartNumberingAfterBreak="0">
     <w:nsid w:val="3931524D"/>
     <w:multiLevelType w:val="hybridMultilevel"/>
     <w:tmpl w:val="39C0D9CC"/>
@@ -12419,7 +13048,7 @@
       </w:pPr>
     </w:lvl>
   </w:abstractNum>
-  <w:abstractNum w:abstractNumId="15" w15:restartNumberingAfterBreak="0">
+  <w:abstractNum w:abstractNumId="16" w15:restartNumberingAfterBreak="0">
     <w:nsid w:val="398E31A3"/>
     <w:multiLevelType w:val="hybridMultilevel"/>
     <w:tmpl w:val="A40AB414"/>
@@ -12508,7 +13137,7 @@
       </w:pPr>
     </w:lvl>
   </w:abstractNum>
-  <w:abstractNum w:abstractNumId="16" w15:restartNumberingAfterBreak="0">
+  <w:abstractNum w:abstractNumId="17" w15:restartNumberingAfterBreak="0">
     <w:nsid w:val="3DF47DDB"/>
     <w:multiLevelType w:val="hybridMultilevel"/>
     <w:tmpl w:val="FA04FBD0"/>
@@ -12621,7 +13250,7 @@
       </w:rPr>
     </w:lvl>
   </w:abstractNum>
-  <w:abstractNum w:abstractNumId="17" w15:restartNumberingAfterBreak="0">
+  <w:abstractNum w:abstractNumId="18" w15:restartNumberingAfterBreak="0">
     <w:nsid w:val="44343C9F"/>
     <w:multiLevelType w:val="hybridMultilevel"/>
     <w:tmpl w:val="DDF8FFD0"/>
@@ -12734,7 +13363,7 @@
       </w:rPr>
     </w:lvl>
   </w:abstractNum>
-  <w:abstractNum w:abstractNumId="18" w15:restartNumberingAfterBreak="0">
+  <w:abstractNum w:abstractNumId="19" w15:restartNumberingAfterBreak="0">
     <w:nsid w:val="496A24A1"/>
     <w:multiLevelType w:val="hybridMultilevel"/>
     <w:tmpl w:val="BA68D054"/>
@@ -12847,7 +13476,7 @@
       </w:rPr>
     </w:lvl>
   </w:abstractNum>
-  <w:abstractNum w:abstractNumId="19" w15:restartNumberingAfterBreak="0">
+  <w:abstractNum w:abstractNumId="20" w15:restartNumberingAfterBreak="0">
     <w:nsid w:val="4A6F3CD4"/>
     <w:multiLevelType w:val="hybridMultilevel"/>
     <w:tmpl w:val="A5B002D2"/>
@@ -12960,7 +13589,7 @@
       </w:rPr>
     </w:lvl>
   </w:abstractNum>
-  <w:abstractNum w:abstractNumId="20" w15:restartNumberingAfterBreak="0">
+  <w:abstractNum w:abstractNumId="21" w15:restartNumberingAfterBreak="0">
     <w:nsid w:val="4DF72FF7"/>
     <w:multiLevelType w:val="hybridMultilevel"/>
     <w:tmpl w:val="4B600BCC"/>
@@ -13049,7 +13678,7 @@
       </w:pPr>
     </w:lvl>
   </w:abstractNum>
-  <w:abstractNum w:abstractNumId="21" w15:restartNumberingAfterBreak="0">
+  <w:abstractNum w:abstractNumId="22" w15:restartNumberingAfterBreak="0">
     <w:nsid w:val="52F3056F"/>
     <w:multiLevelType w:val="hybridMultilevel"/>
     <w:tmpl w:val="222423A0"/>
@@ -13162,7 +13791,7 @@
       </w:rPr>
     </w:lvl>
   </w:abstractNum>
-  <w:abstractNum w:abstractNumId="22" w15:restartNumberingAfterBreak="0">
+  <w:abstractNum w:abstractNumId="23" w15:restartNumberingAfterBreak="0">
     <w:nsid w:val="53540C78"/>
     <w:multiLevelType w:val="hybridMultilevel"/>
     <w:tmpl w:val="FF4EDE08"/>
@@ -13275,7 +13904,7 @@
       </w:rPr>
     </w:lvl>
   </w:abstractNum>
-  <w:abstractNum w:abstractNumId="23" w15:restartNumberingAfterBreak="0">
+  <w:abstractNum w:abstractNumId="24" w15:restartNumberingAfterBreak="0">
     <w:nsid w:val="5D3E6184"/>
     <w:multiLevelType w:val="hybridMultilevel"/>
     <w:tmpl w:val="A710C0DC"/>
@@ -13388,7 +14017,7 @@
       </w:rPr>
     </w:lvl>
   </w:abstractNum>
-  <w:abstractNum w:abstractNumId="24" w15:restartNumberingAfterBreak="0">
+  <w:abstractNum w:abstractNumId="25" w15:restartNumberingAfterBreak="0">
     <w:nsid w:val="5F377B38"/>
     <w:multiLevelType w:val="hybridMultilevel"/>
     <w:tmpl w:val="BAAA7DA6"/>
@@ -13474,7 +14103,7 @@
       </w:pPr>
     </w:lvl>
   </w:abstractNum>
-  <w:abstractNum w:abstractNumId="25" w15:restartNumberingAfterBreak="0">
+  <w:abstractNum w:abstractNumId="26" w15:restartNumberingAfterBreak="0">
     <w:nsid w:val="5F714F3F"/>
     <w:multiLevelType w:val="singleLevel"/>
     <w:tmpl w:val="523C36BE"/>
@@ -13492,7 +14121,7 @@
       </w:pPr>
     </w:lvl>
   </w:abstractNum>
-  <w:abstractNum w:abstractNumId="26" w15:restartNumberingAfterBreak="0">
+  <w:abstractNum w:abstractNumId="27" w15:restartNumberingAfterBreak="0">
     <w:nsid w:val="61350195"/>
     <w:multiLevelType w:val="hybridMultilevel"/>
     <w:tmpl w:val="9E661576"/>
@@ -13578,7 +14207,7 @@
       </w:pPr>
     </w:lvl>
   </w:abstractNum>
-  <w:abstractNum w:abstractNumId="27" w15:restartNumberingAfterBreak="0">
+  <w:abstractNum w:abstractNumId="28" w15:restartNumberingAfterBreak="0">
     <w:nsid w:val="652C1161"/>
     <w:multiLevelType w:val="singleLevel"/>
     <w:tmpl w:val="8946CF6E"/>
@@ -13599,7 +14228,7 @@
       </w:rPr>
     </w:lvl>
   </w:abstractNum>
-  <w:abstractNum w:abstractNumId="28" w15:restartNumberingAfterBreak="0">
+  <w:abstractNum w:abstractNumId="29" w15:restartNumberingAfterBreak="0">
     <w:nsid w:val="6C1F27F2"/>
     <w:multiLevelType w:val="hybridMultilevel"/>
     <w:tmpl w:val="3B1616AC"/>
@@ -13712,7 +14341,7 @@
       </w:rPr>
     </w:lvl>
   </w:abstractNum>
-  <w:abstractNum w:abstractNumId="29" w15:restartNumberingAfterBreak="0">
+  <w:abstractNum w:abstractNumId="30" w15:restartNumberingAfterBreak="0">
     <w:nsid w:val="6E2F4680"/>
     <w:multiLevelType w:val="hybridMultilevel"/>
     <w:tmpl w:val="D95C3E0C"/>
@@ -13825,7 +14454,120 @@
       </w:rPr>
     </w:lvl>
   </w:abstractNum>
-  <w:abstractNum w:abstractNumId="30" w15:restartNumberingAfterBreak="0">
+  <w:abstractNum w:abstractNumId="31" w15:restartNumberingAfterBreak="0">
+    <w:nsid w:val="7243518E"/>
+    <w:multiLevelType w:val="hybridMultilevel"/>
+    <w:tmpl w:val="10583C42"/>
+    <w:lvl w:ilvl="0" w:tplc="08090001">
+      <w:start w:val="1"/>
+      <w:numFmt w:val="bullet"/>
+      <w:lvlText w:val=""/>
+      <w:lvlJc w:val="left"/>
+      <w:pPr>
+        <w:ind w:left="1080" w:hanging="360"/>
+      </w:pPr>
+      <w:rPr>
+        <w:rFonts w:ascii="Symbol" w:hAnsi="Symbol" w:hint="default"/>
+      </w:rPr>
+    </w:lvl>
+    <w:lvl w:ilvl="1" w:tplc="08090003" w:tentative="1">
+      <w:start w:val="1"/>
+      <w:numFmt w:val="bullet"/>
+      <w:lvlText w:val="o"/>
+      <w:lvlJc w:val="left"/>
+      <w:pPr>
+        <w:ind w:left="1800" w:hanging="360"/>
+      </w:pPr>
+      <w:rPr>
+        <w:rFonts w:ascii="Courier New" w:hAnsi="Courier New" w:cs="Courier New" w:hint="default"/>
+      </w:rPr>
+    </w:lvl>
+    <w:lvl w:ilvl="2" w:tplc="08090005" w:tentative="1">
+      <w:start w:val="1"/>
+      <w:numFmt w:val="bullet"/>
+      <w:lvlText w:val=""/>
+      <w:lvlJc w:val="left"/>
+      <w:pPr>
+        <w:ind w:left="2520" w:hanging="360"/>
+      </w:pPr>
+      <w:rPr>
+        <w:rFonts w:ascii="Wingdings" w:hAnsi="Wingdings" w:hint="default"/>
+      </w:rPr>
+    </w:lvl>
+    <w:lvl w:ilvl="3" w:tplc="08090001" w:tentative="1">
+      <w:start w:val="1"/>
+      <w:numFmt w:val="bullet"/>
+      <w:lvlText w:val=""/>
+      <w:lvlJc w:val="left"/>
+      <w:pPr>
+        <w:ind w:left="3240" w:hanging="360"/>
+      </w:pPr>
+      <w:rPr>
+        <w:rFonts w:ascii="Symbol" w:hAnsi="Symbol" w:hint="default"/>
+      </w:rPr>
+    </w:lvl>
+    <w:lvl w:ilvl="4" w:tplc="08090003" w:tentative="1">
+      <w:start w:val="1"/>
+      <w:numFmt w:val="bullet"/>
+      <w:lvlText w:val="o"/>
+      <w:lvlJc w:val="left"/>
+      <w:pPr>
+        <w:ind w:left="3960" w:hanging="360"/>
+      </w:pPr>
+      <w:rPr>
+        <w:rFonts w:ascii="Courier New" w:hAnsi="Courier New" w:cs="Courier New" w:hint="default"/>
+      </w:rPr>
+    </w:lvl>
+    <w:lvl w:ilvl="5" w:tplc="08090005" w:tentative="1">
+      <w:start w:val="1"/>
+      <w:numFmt w:val="bullet"/>
+      <w:lvlText w:val=""/>
+      <w:lvlJc w:val="left"/>
+      <w:pPr>
+        <w:ind w:left="4680" w:hanging="360"/>
+      </w:pPr>
+      <w:rPr>
+        <w:rFonts w:ascii="Wingdings" w:hAnsi="Wingdings" w:hint="default"/>
+      </w:rPr>
+    </w:lvl>
+    <w:lvl w:ilvl="6" w:tplc="08090001" w:tentative="1">
+      <w:start w:val="1"/>
+      <w:numFmt w:val="bullet"/>
+      <w:lvlText w:val=""/>
+      <w:lvlJc w:val="left"/>
+      <w:pPr>
+        <w:ind w:left="5400" w:hanging="360"/>
+      </w:pPr>
+      <w:rPr>
+        <w:rFonts w:ascii="Symbol" w:hAnsi="Symbol" w:hint="default"/>
+      </w:rPr>
+    </w:lvl>
+    <w:lvl w:ilvl="7" w:tplc="08090003" w:tentative="1">
+      <w:start w:val="1"/>
+      <w:numFmt w:val="bullet"/>
+      <w:lvlText w:val="o"/>
+      <w:lvlJc w:val="left"/>
+      <w:pPr>
+        <w:ind w:left="6120" w:hanging="360"/>
+      </w:pPr>
+      <w:rPr>
+        <w:rFonts w:ascii="Courier New" w:hAnsi="Courier New" w:cs="Courier New" w:hint="default"/>
+      </w:rPr>
+    </w:lvl>
+    <w:lvl w:ilvl="8" w:tplc="08090005" w:tentative="1">
+      <w:start w:val="1"/>
+      <w:numFmt w:val="bullet"/>
+      <w:lvlText w:val=""/>
+      <w:lvlJc w:val="left"/>
+      <w:pPr>
+        <w:ind w:left="6840" w:hanging="360"/>
+      </w:pPr>
+      <w:rPr>
+        <w:rFonts w:ascii="Wingdings" w:hAnsi="Wingdings" w:hint="default"/>
+      </w:rPr>
+    </w:lvl>
+  </w:abstractNum>
+  <w:abstractNum w:abstractNumId="32" w15:restartNumberingAfterBreak="0">
     <w:nsid w:val="741A5F1E"/>
     <w:multiLevelType w:val="hybridMultilevel"/>
     <w:tmpl w:val="BE5EBB74"/>
@@ -13917,7 +14659,7 @@
       </w:pPr>
     </w:lvl>
   </w:abstractNum>
-  <w:abstractNum w:abstractNumId="31" w15:restartNumberingAfterBreak="0">
+  <w:abstractNum w:abstractNumId="33" w15:restartNumberingAfterBreak="0">
     <w:nsid w:val="75C568A6"/>
     <w:multiLevelType w:val="hybridMultilevel"/>
     <w:tmpl w:val="0A0850D4"/>
@@ -14007,7 +14749,7 @@
       </w:pPr>
     </w:lvl>
   </w:abstractNum>
-  <w:abstractNum w:abstractNumId="32" w15:restartNumberingAfterBreak="0">
+  <w:abstractNum w:abstractNumId="34" w15:restartNumberingAfterBreak="0">
     <w:nsid w:val="7D311B2F"/>
     <w:multiLevelType w:val="singleLevel"/>
     <w:tmpl w:val="2CAE811C"/>
@@ -14028,7 +14770,7 @@
       </w:rPr>
     </w:lvl>
   </w:abstractNum>
-  <w:abstractNum w:abstractNumId="33" w15:restartNumberingAfterBreak="0">
+  <w:abstractNum w:abstractNumId="35" w15:restartNumberingAfterBreak="0">
     <w:nsid w:val="7EA254B1"/>
     <w:multiLevelType w:val="hybridMultilevel"/>
     <w:tmpl w:val="C8864110"/>
@@ -14142,106 +14884,112 @@
     </w:lvl>
   </w:abstractNum>
   <w:num w:numId="1">
-    <w:abstractNumId w:val="27"/>
+    <w:abstractNumId w:val="28"/>
   </w:num>
   <w:num w:numId="2">
     <w:abstractNumId w:val="0"/>
   </w:num>
   <w:num w:numId="3">
-    <w:abstractNumId w:val="25"/>
+    <w:abstractNumId w:val="26"/>
   </w:num>
   <w:num w:numId="4">
-    <w:abstractNumId w:val="32"/>
+    <w:abstractNumId w:val="34"/>
   </w:num>
   <w:num w:numId="5">
-    <w:abstractNumId w:val="11"/>
+    <w:abstractNumId w:val="12"/>
   </w:num>
   <w:num w:numId="6">
+    <w:abstractNumId w:val="9"/>
+  </w:num>
+  <w:num w:numId="7">
+    <w:abstractNumId w:val="23"/>
+  </w:num>
+  <w:num w:numId="8">
+    <w:abstractNumId w:val="16"/>
+  </w:num>
+  <w:num w:numId="9">
+    <w:abstractNumId w:val="14"/>
+  </w:num>
+  <w:num w:numId="10">
     <w:abstractNumId w:val="8"/>
   </w:num>
-  <w:num w:numId="7">
-    <w:abstractNumId w:val="22"/>
-  </w:num>
-  <w:num w:numId="8">
-    <w:abstractNumId w:val="15"/>
-  </w:num>
-  <w:num w:numId="9">
-    <w:abstractNumId w:val="13"/>
-  </w:num>
-  <w:num w:numId="10">
-    <w:abstractNumId w:val="7"/>
-  </w:num>
   <w:num w:numId="11">
-    <w:abstractNumId w:val="31"/>
+    <w:abstractNumId w:val="33"/>
   </w:num>
   <w:num w:numId="12">
-    <w:abstractNumId w:val="26"/>
+    <w:abstractNumId w:val="27"/>
   </w:num>
   <w:num w:numId="13">
-    <w:abstractNumId w:val="3"/>
+    <w:abstractNumId w:val="4"/>
   </w:num>
   <w:num w:numId="14">
-    <w:abstractNumId w:val="23"/>
+    <w:abstractNumId w:val="24"/>
   </w:num>
   <w:num w:numId="15">
-    <w:abstractNumId w:val="9"/>
+    <w:abstractNumId w:val="10"/>
   </w:num>
   <w:num w:numId="16">
-    <w:abstractNumId w:val="28"/>
+    <w:abstractNumId w:val="29"/>
   </w:num>
   <w:num w:numId="17">
-    <w:abstractNumId w:val="20"/>
+    <w:abstractNumId w:val="21"/>
   </w:num>
   <w:num w:numId="18">
+    <w:abstractNumId w:val="18"/>
+  </w:num>
+  <w:num w:numId="19">
+    <w:abstractNumId w:val="30"/>
+  </w:num>
+  <w:num w:numId="20">
+    <w:abstractNumId w:val="5"/>
+  </w:num>
+  <w:num w:numId="21">
+    <w:abstractNumId w:val="6"/>
+  </w:num>
+  <w:num w:numId="22">
     <w:abstractNumId w:val="17"/>
   </w:num>
-  <w:num w:numId="19">
-    <w:abstractNumId w:val="29"/>
-  </w:num>
-  <w:num w:numId="20">
-    <w:abstractNumId w:val="4"/>
-  </w:num>
-  <w:num w:numId="21">
-    <w:abstractNumId w:val="5"/>
-  </w:num>
-  <w:num w:numId="22">
-    <w:abstractNumId w:val="16"/>
-  </w:num>
   <w:num w:numId="23">
-    <w:abstractNumId w:val="30"/>
+    <w:abstractNumId w:val="32"/>
   </w:num>
   <w:num w:numId="24">
     <w:abstractNumId w:val="2"/>
   </w:num>
   <w:num w:numId="25">
-    <w:abstractNumId w:val="33"/>
+    <w:abstractNumId w:val="35"/>
   </w:num>
   <w:num w:numId="26">
-    <w:abstractNumId w:val="24"/>
+    <w:abstractNumId w:val="25"/>
   </w:num>
   <w:num w:numId="27">
     <w:abstractNumId w:val="1"/>
   </w:num>
   <w:num w:numId="28">
-    <w:abstractNumId w:val="12"/>
+    <w:abstractNumId w:val="13"/>
   </w:num>
   <w:num w:numId="29">
+    <w:abstractNumId w:val="20"/>
+  </w:num>
+  <w:num w:numId="30">
+    <w:abstractNumId w:val="7"/>
+  </w:num>
+  <w:num w:numId="31">
+    <w:abstractNumId w:val="11"/>
+  </w:num>
+  <w:num w:numId="32">
     <w:abstractNumId w:val="19"/>
   </w:num>
-  <w:num w:numId="30">
-    <w:abstractNumId w:val="6"/>
-  </w:num>
-  <w:num w:numId="31">
-    <w:abstractNumId w:val="10"/>
-  </w:num>
-  <w:num w:numId="32">
-    <w:abstractNumId w:val="18"/>
-  </w:num>
   <w:num w:numId="33">
-    <w:abstractNumId w:val="14"/>
+    <w:abstractNumId w:val="15"/>
   </w:num>
   <w:num w:numId="34">
-    <w:abstractNumId w:val="21"/>
+    <w:abstractNumId w:val="22"/>
+  </w:num>
+  <w:num w:numId="35">
+    <w:abstractNumId w:val="31"/>
+  </w:num>
+  <w:num w:numId="36">
+    <w:abstractNumId w:val="3"/>
   </w:num>
   <w:numIdMacAtCleanup w:val="16"/>
 </w:numbering>
@@ -15702,7 +16450,7 @@
 </file>
 
 <file path=customXml/itemProps4.xml><?xml version="1.0" encoding="utf-8"?>
-<ds:datastoreItem xmlns:ds="http://schemas.openxmlformats.org/officeDocument/2006/customXml" ds:itemID="{D8A0DD3D-EBEE-EA4C-BE8D-D26FB08A833E}">
+<ds:datastoreItem xmlns:ds="http://schemas.openxmlformats.org/officeDocument/2006/customXml" ds:itemID="{E732C908-3A20-3B4A-AF1F-0F31A0C88BDD}">
   <ds:schemaRefs>
     <ds:schemaRef ds:uri="http://schemas.openxmlformats.org/officeDocument/2006/bibliography"/>
   </ds:schemaRefs>

</xml_diff>

<commit_message>
remove date specific verisons of document templates
</commit_message>
<xml_diff>
--- a/housing-service/src/main/resources/templates/subtenant-notice-to-leave.docx
+++ b/housing-service/src/main/resources/templates/subtenant-notice-to-leave.docx
@@ -1,6 +1,6 @@
 
 <file path=word/document.xml><?xml version="1.0" encoding="utf-8"?>
-<w:document xmlns:wpc="http://schemas.microsoft.com/office/word/2010/wordprocessingCanvas" xmlns:cx="http://schemas.microsoft.com/office/drawing/2014/chartex" xmlns:cx1="http://schemas.microsoft.com/office/drawing/2015/9/8/chartex" xmlns:cx2="http://schemas.microsoft.com/office/drawing/2015/10/21/chartex" xmlns:cx3="http://schemas.microsoft.com/office/drawing/2016/5/9/chartex" xmlns:cx4="http://schemas.microsoft.com/office/drawing/2016/5/10/chartex" xmlns:cx5="http://schemas.microsoft.com/office/drawing/2016/5/11/chartex" xmlns:cx6="http://schemas.microsoft.com/office/drawing/2016/5/12/chartex" xmlns:cx7="http://schemas.microsoft.com/office/drawing/2016/5/13/chartex" xmlns:cx8="http://schemas.microsoft.com/office/drawing/2016/5/14/chartex" xmlns:mc="http://schemas.openxmlformats.org/markup-compatibility/2006" xmlns:aink="http://schemas.microsoft.com/office/drawing/2016/ink" xmlns:am3d="http://schemas.microsoft.com/office/drawing/2017/model3d" xmlns:o="urn:schemas-microsoft-com:office:office" xmlns:r="http://schemas.openxmlformats.org/officeDocument/2006/relationships" xmlns:m="http://schemas.openxmlformats.org/officeDocument/2006/math" xmlns:v="urn:schemas-microsoft-com:vml" xmlns:wp14="http://schemas.microsoft.com/office/word/2010/wordprocessingDrawing" xmlns:wp="http://schemas.openxmlformats.org/drawingml/2006/wordprocessingDrawing" xmlns:w10="urn:schemas-microsoft-com:office:word" xmlns:w="http://schemas.openxmlformats.org/wordprocessingml/2006/main" xmlns:w14="http://schemas.microsoft.com/office/word/2010/wordml" xmlns:w15="http://schemas.microsoft.com/office/word/2012/wordml" xmlns:w16cid="http://schemas.microsoft.com/office/word/2016/wordml/cid" xmlns:w16se="http://schemas.microsoft.com/office/word/2015/wordml/symex" xmlns:wpg="http://schemas.microsoft.com/office/word/2010/wordprocessingGroup" xmlns:wpi="http://schemas.microsoft.com/office/word/2010/wordprocessingInk" xmlns:wne="http://schemas.microsoft.com/office/word/2006/wordml" xmlns:wps="http://schemas.microsoft.com/office/word/2010/wordprocessingShape" mc:Ignorable="w14 w15 w16se w16cid wp14">
+<w:document xmlns:wpc="http://schemas.microsoft.com/office/word/2010/wordprocessingCanvas" xmlns:cx="http://schemas.microsoft.com/office/drawing/2014/chartex" xmlns:cx1="http://schemas.microsoft.com/office/drawing/2015/9/8/chartex" xmlns:mc="http://schemas.openxmlformats.org/markup-compatibility/2006" xmlns:o="urn:schemas-microsoft-com:office:office" xmlns:r="http://schemas.openxmlformats.org/officeDocument/2006/relationships" xmlns:m="http://schemas.openxmlformats.org/officeDocument/2006/math" xmlns:v="urn:schemas-microsoft-com:vml" xmlns:wp14="http://schemas.microsoft.com/office/word/2010/wordprocessingDrawing" xmlns:wp="http://schemas.openxmlformats.org/drawingml/2006/wordprocessingDrawing" xmlns:w10="urn:schemas-microsoft-com:office:word" xmlns:w="http://schemas.openxmlformats.org/wordprocessingml/2006/main" xmlns:w14="http://schemas.microsoft.com/office/word/2010/wordml" xmlns:w15="http://schemas.microsoft.com/office/word/2012/wordml" xmlns:w16se="http://schemas.microsoft.com/office/word/2015/wordml/symex" xmlns:wpg="http://schemas.microsoft.com/office/word/2010/wordprocessingGroup" xmlns:wpi="http://schemas.microsoft.com/office/word/2010/wordprocessingInk" xmlns:wne="http://schemas.microsoft.com/office/word/2006/wordml" xmlns:wps="http://schemas.microsoft.com/office/word/2010/wordprocessingShape" mc:Ignorable="w14 w15 w16se wp14">
   <w:body>
     <w:p>
       <w:pPr>
@@ -361,7 +361,7 @@
           <w:sz w:val="28"/>
           <w:szCs w:val="28"/>
         </w:rPr>
-        <w:t xml:space="preserve">This version of the form is in place for the duration of the emergency COVID-19 procedures (until </w:t>
+        <w:t xml:space="preserve">This version of the form is in place </w:t>
       </w:r>
       <w:r>
         <w:rPr>
@@ -370,16 +370,7 @@
           <w:sz w:val="28"/>
           <w:szCs w:val="28"/>
         </w:rPr>
-        <w:t>30 September</w:t>
-      </w:r>
-      <w:r>
-        <w:rPr>
-          <w:rFonts w:cs="Arial"/>
-          <w:b/>
-          <w:sz w:val="28"/>
-          <w:szCs w:val="28"/>
-        </w:rPr>
-        <w:t xml:space="preserve"> 2020 unless extended)</w:t>
+        <w:t>from 30 March 2022 onwards</w:t>
       </w:r>
     </w:p>
     <w:p>
@@ -957,7 +948,7 @@
           <w:szCs w:val="24"/>
           <w:lang w:val="en" w:eastAsia="en-GB"/>
         </w:rPr>
-        <w:t>The amount of notice your Head Landlord must give you will depend on the eviction ground used.  The notice period will either be 6 months or 3 months and is indicated next to the ground used in Part 2 of this form.</w:t>
+        <w:t>Your Landlord must give you a minimum of 28 days’ notice, and may be required to give you 84 days’ notice, depending on how long you have occupied the Let Property and the grounds on which they intend to apply for eviction.</w:t>
       </w:r>
     </w:p>
     <w:p>
@@ -1063,27 +1054,7 @@
           <w:szCs w:val="24"/>
           <w:lang w:val="en" w:eastAsia="en-GB"/>
         </w:rPr>
-        <w:t xml:space="preserve">If you become the Tenant of the Let Property because of the Sub-Tenant protection, the sub-tenancy </w:t>
-      </w:r>
-      <w:proofErr w:type="gramStart"/>
-      <w:r>
-        <w:rPr>
-          <w:rFonts w:cs="Arial"/>
-          <w:color w:val="000000"/>
-          <w:szCs w:val="24"/>
-          <w:lang w:val="en" w:eastAsia="en-GB"/>
-        </w:rPr>
-        <w:t>notice</w:t>
-      </w:r>
-      <w:proofErr w:type="gramEnd"/>
-      <w:r>
-        <w:rPr>
-          <w:rFonts w:cs="Arial"/>
-          <w:color w:val="000000"/>
-          <w:szCs w:val="24"/>
-          <w:lang w:val="en" w:eastAsia="en-GB"/>
-        </w:rPr>
-        <w:t xml:space="preserve"> to leave can be treated as a notice to leave.  This means that if you choose not to leave the Let Property as soon as your notice period ends, your Head Landlord can proceed straight to the Tribunal for eviction proceedings without having to give you another notice to leave.</w:t>
+        <w:t>If you become the Tenant of the Let Property because of the Sub-Tenant protection, the sub-tenancy notice to leave can be treated as a notice to leave.  This means that if you choose not to leave the Let Property as soon as your notice period ends, your Head Landlord can proceed straight to the Tribunal for eviction proceedings without having to give you another notice to leave.</w:t>
       </w:r>
     </w:p>
     <w:p>
@@ -2397,15 +2368,6 @@
         </w:rPr>
         <w:t>Let Property</w:t>
       </w:r>
-      <w:r>
-        <w:rPr>
-          <w:rFonts w:cs="Arial"/>
-          <w:color w:val="000000"/>
-          <w:szCs w:val="24"/>
-          <w:lang w:val="en" w:eastAsia="en-GB"/>
-        </w:rPr>
-        <w:t xml:space="preserve"> (6 months)</w:t>
-      </w:r>
     </w:p>
     <w:p>
       <w:pPr>
@@ -2558,15 +2520,6 @@
         </w:rPr>
         <w:t xml:space="preserve"> lender</w:t>
       </w:r>
-      <w:r>
-        <w:rPr>
-          <w:rFonts w:cs="Arial"/>
-          <w:color w:val="000000"/>
-          <w:szCs w:val="24"/>
-          <w:lang w:val="en" w:eastAsia="en-GB"/>
-        </w:rPr>
-        <w:t xml:space="preserve"> (6 months)</w:t>
-      </w:r>
     </w:p>
     <w:p>
       <w:pPr>
@@ -2701,15 +2654,6 @@
         </w:rPr>
         <w:t>Let Property</w:t>
       </w:r>
-      <w:r>
-        <w:rPr>
-          <w:rFonts w:cs="Arial"/>
-          <w:color w:val="000000"/>
-          <w:szCs w:val="24"/>
-          <w:lang w:val="en" w:eastAsia="en-GB"/>
-        </w:rPr>
-        <w:t xml:space="preserve"> (6 months)</w:t>
-      </w:r>
     </w:p>
     <w:p>
       <w:pPr>
@@ -2844,15 +2788,6 @@
         </w:rPr>
         <w:t>Let Property</w:t>
       </w:r>
-      <w:r>
-        <w:rPr>
-          <w:rFonts w:cs="Arial"/>
-          <w:color w:val="000000"/>
-          <w:szCs w:val="24"/>
-          <w:lang w:val="en" w:eastAsia="en-GB"/>
-        </w:rPr>
-        <w:t xml:space="preserve"> (3 months)</w:t>
-      </w:r>
     </w:p>
     <w:p>
       <w:pPr>
@@ -2987,15 +2922,6 @@
         </w:rPr>
         <w:t>Let Property</w:t>
       </w:r>
-      <w:r>
-        <w:rPr>
-          <w:rFonts w:cs="Arial"/>
-          <w:color w:val="000000"/>
-          <w:szCs w:val="24"/>
-          <w:lang w:val="en" w:eastAsia="en-GB"/>
-        </w:rPr>
-        <w:t xml:space="preserve"> (3 months)</w:t>
-      </w:r>
     </w:p>
     <w:p>
       <w:pPr>
@@ -3139,15 +3065,6 @@
         </w:rPr>
         <w:t xml:space="preserve"> for a non-residential purpose</w:t>
       </w:r>
-      <w:r>
-        <w:rPr>
-          <w:rFonts w:cs="Arial"/>
-          <w:color w:val="000000"/>
-          <w:szCs w:val="24"/>
-          <w:lang w:val="en" w:eastAsia="en-GB"/>
-        </w:rPr>
-        <w:t xml:space="preserve"> (6 months)</w:t>
-      </w:r>
     </w:p>
     <w:p>
       <w:pPr>
@@ -3282,15 +3199,6 @@
         </w:rPr>
         <w:t xml:space="preserve"> is required for a religious purpose</w:t>
       </w:r>
-      <w:r>
-        <w:rPr>
-          <w:rFonts w:cs="Arial"/>
-          <w:color w:val="000000"/>
-          <w:szCs w:val="24"/>
-          <w:lang w:val="en" w:eastAsia="en-GB"/>
-        </w:rPr>
-        <w:t xml:space="preserve"> (6 months)</w:t>
-      </w:r>
     </w:p>
     <w:p>
       <w:pPr>
@@ -3452,24 +3360,6 @@
         </w:rPr>
         <w:t xml:space="preserve"> to become - an employee</w:t>
       </w:r>
-      <w:r>
-        <w:rPr>
-          <w:rFonts w:cs="Arial"/>
-          <w:color w:val="000000"/>
-          <w:szCs w:val="24"/>
-          <w:lang w:val="en" w:eastAsia="en-GB"/>
-        </w:rPr>
-        <w:t xml:space="preserve"> </w:t>
-      </w:r>
-      <w:r>
-        <w:rPr>
-          <w:rFonts w:cs="Arial"/>
-          <w:color w:val="000000"/>
-          <w:szCs w:val="24"/>
-          <w:lang w:val="en" w:eastAsia="en-GB"/>
-        </w:rPr>
-        <w:t>(6 months)</w:t>
-      </w:r>
     </w:p>
     <w:p>
       <w:pPr>
@@ -3502,7 +3392,6 @@
           <w:bdr w:val="single" w:sz="24" w:space="0" w:color="auto"/>
           <w:lang w:eastAsia="en-GB"/>
         </w:rPr>
-        <w:lastRenderedPageBreak/>
         <w:fldChar w:fldCharType="begin"/>
       </w:r>
       <w:r>
@@ -3594,16 +3483,7 @@
           <w:szCs w:val="24"/>
           <w:lang w:val="en" w:eastAsia="en-GB"/>
         </w:rPr>
-        <w:t xml:space="preserve"> supported accommodation </w:t>
-      </w:r>
-      <w:r>
-        <w:rPr>
-          <w:rFonts w:cs="Arial"/>
-          <w:color w:val="000000"/>
-          <w:szCs w:val="24"/>
-          <w:lang w:val="en" w:eastAsia="en-GB"/>
-        </w:rPr>
-        <w:t>(6 months)</w:t>
+        <w:t xml:space="preserve"> supported accommodation</w:t>
       </w:r>
     </w:p>
     <w:p>
@@ -3636,6 +3516,7 @@
           <w:bdr w:val="single" w:sz="24" w:space="0" w:color="auto"/>
           <w:lang w:val="en" w:eastAsia="en-GB"/>
         </w:rPr>
+        <w:lastRenderedPageBreak/>
         <w:fldChar w:fldCharType="begin"/>
       </w:r>
       <w:r>
@@ -3705,15 +3586,6 @@
           <w:lang w:val="en" w:eastAsia="en-GB"/>
         </w:rPr>
         <w:t>andlord has had their registration refused or revoked</w:t>
-      </w:r>
-      <w:r>
-        <w:rPr>
-          <w:rFonts w:cs="Arial"/>
-          <w:color w:val="000000"/>
-          <w:szCs w:val="24"/>
-          <w:lang w:val="en" w:eastAsia="en-GB"/>
-        </w:rPr>
-        <w:t xml:space="preserve"> (3 months)</w:t>
       </w:r>
     </w:p>
     <w:p>
@@ -3823,27 +3695,7 @@
           <w:szCs w:val="24"/>
           <w:lang w:val="en" w:eastAsia="en-GB"/>
         </w:rPr>
-        <w:t xml:space="preserve">HMO </w:t>
-      </w:r>
-      <w:proofErr w:type="spellStart"/>
-      <w:r>
-        <w:rPr>
-          <w:rFonts w:cs="Arial"/>
-          <w:color w:val="000000"/>
-          <w:szCs w:val="24"/>
-          <w:lang w:val="en" w:eastAsia="en-GB"/>
-        </w:rPr>
-        <w:t>licence</w:t>
-      </w:r>
-      <w:proofErr w:type="spellEnd"/>
-      <w:r>
-        <w:rPr>
-          <w:rFonts w:cs="Arial"/>
-          <w:color w:val="000000"/>
-          <w:szCs w:val="24"/>
-          <w:lang w:val="en" w:eastAsia="en-GB"/>
-        </w:rPr>
-        <w:t xml:space="preserve"> has been revoked</w:t>
+        <w:t>HMO licence has been revoked</w:t>
       </w:r>
       <w:r>
         <w:rPr>
@@ -3853,15 +3705,6 @@
           <w:lang w:val="en" w:eastAsia="en-GB"/>
         </w:rPr>
         <w:t xml:space="preserve"> or renewal has been refused</w:t>
-      </w:r>
-      <w:r>
-        <w:rPr>
-          <w:rFonts w:cs="Arial"/>
-          <w:color w:val="000000"/>
-          <w:szCs w:val="24"/>
-          <w:lang w:val="en" w:eastAsia="en-GB"/>
-        </w:rPr>
-        <w:t xml:space="preserve"> (3 months)</w:t>
       </w:r>
     </w:p>
     <w:p>
@@ -3983,15 +3826,6 @@
           <w:szCs w:val="24"/>
         </w:rPr>
         <w:t>andlord</w:t>
-      </w:r>
-      <w:r>
-        <w:rPr>
-          <w:rFonts w:cs="Arial"/>
-          <w:color w:val="000000"/>
-          <w:szCs w:val="24"/>
-          <w:lang w:val="en" w:eastAsia="en-GB"/>
-        </w:rPr>
-        <w:t xml:space="preserve"> (6 months)</w:t>
       </w:r>
     </w:p>
     <w:p>
@@ -5188,7 +5022,16 @@
           <w:szCs w:val="24"/>
           <w:lang w:val="en" w:eastAsia="en-GB"/>
         </w:rPr>
-        <w:t>(28 days or 84 days depending on how long you have occupied the property</w:t>
+        <w:t xml:space="preserve">(28 days or 84 days depending </w:t>
+      </w:r>
+      <w:r>
+        <w:rPr>
+          <w:rFonts w:cs="Arial"/>
+          <w:color w:val="000000"/>
+          <w:szCs w:val="24"/>
+          <w:lang w:val="en" w:eastAsia="en-GB"/>
+        </w:rPr>
+        <w:t>on the eviction ground</w:t>
       </w:r>
       <w:r>
         <w:rPr>
@@ -5321,7 +5164,6 @@
         </w:rPr>
         <w:fldChar w:fldCharType="end"/>
       </w:r>
-      <w:proofErr w:type="gramStart"/>
       <w:r>
         <w:rPr>
           <w:rFonts w:cs="Arial"/>
@@ -5348,18 +5190,7 @@
           <w:shd w:val="clear" w:color="auto" w:fill="F2F2F2" w:themeFill="background1" w:themeFillShade="F2"/>
           <w:lang w:val="en" w:eastAsia="en-GB"/>
         </w:rPr>
-        <w:t>_</w:t>
-      </w:r>
-      <w:proofErr w:type="gramEnd"/>
-      <w:r>
-        <w:rPr>
-          <w:rFonts w:cs="Arial"/>
-          <w:color w:val="000000"/>
-          <w:szCs w:val="24"/>
-          <w:shd w:val="clear" w:color="auto" w:fill="F2F2F2" w:themeFill="background1" w:themeFillShade="F2"/>
-          <w:lang w:val="en" w:eastAsia="en-GB"/>
-        </w:rPr>
-        <w:t>_____________________________________</w:t>
+        <w:t>______________________________________</w:t>
       </w:r>
       <w:r>
         <w:rPr>
@@ -5775,7 +5606,7 @@
           <w:sz w:val="28"/>
           <w:szCs w:val="28"/>
         </w:rPr>
-        <w:t xml:space="preserve"> place for the duration of the emergency COVID-19 procedures (</w:t>
+        <w:t xml:space="preserve"> place </w:t>
       </w:r>
       <w:r>
         <w:rPr>
@@ -5784,36 +5615,7 @@
           <w:sz w:val="28"/>
           <w:szCs w:val="28"/>
         </w:rPr>
-        <w:t xml:space="preserve">until </w:t>
-      </w:r>
-      <w:r>
-        <w:rPr>
-          <w:rFonts w:cs="Arial"/>
-          <w:b/>
-          <w:sz w:val="28"/>
-          <w:szCs w:val="28"/>
-        </w:rPr>
-        <w:t xml:space="preserve">30 September </w:t>
-      </w:r>
-      <w:r>
-        <w:rPr>
-          <w:rFonts w:cs="Arial"/>
-          <w:b/>
-          <w:sz w:val="28"/>
-          <w:szCs w:val="28"/>
-        </w:rPr>
-        <w:t>2020 unless extended</w:t>
-      </w:r>
-      <w:bookmarkStart w:id="0" w:name="_GoBack"/>
-      <w:bookmarkEnd w:id="0"/>
-      <w:r>
-        <w:rPr>
-          <w:rFonts w:cs="Arial"/>
-          <w:b/>
-          <w:sz w:val="28"/>
-          <w:szCs w:val="28"/>
-        </w:rPr>
-        <w:t>)</w:t>
+        <w:t>from 30 March 2022 onwards</w:t>
       </w:r>
     </w:p>
     <w:p>
@@ -6333,25 +6135,7 @@
           <w:sz w:val="22"/>
           <w:szCs w:val="22"/>
         </w:rPr>
-        <w:t xml:space="preserve">Section 46 of the Private Housing (Tenancies) (Scotland) Act 2016 says that, subject to section 47 of that Act, a lawful Sub-Tenant with a private residential tenancy will be protected from eviction when their Landlord’s tenancy has been </w:t>
-      </w:r>
-      <w:proofErr w:type="gramStart"/>
-      <w:r>
-        <w:rPr>
-          <w:rFonts w:cs="Arial"/>
-          <w:sz w:val="22"/>
-          <w:szCs w:val="22"/>
-        </w:rPr>
-        <w:t>brought to an end</w:t>
-      </w:r>
-      <w:proofErr w:type="gramEnd"/>
-      <w:r>
-        <w:rPr>
-          <w:rFonts w:cs="Arial"/>
-          <w:sz w:val="22"/>
-          <w:szCs w:val="22"/>
-        </w:rPr>
-        <w:t>.  The Sub-Tenant then becomes the Tenant under a new tenancy which has the same terms as the sub-tenancy.</w:t>
+        <w:t>Section 46 of the Private Housing (Tenancies) (Scotland) Act 2016 says that, subject to section 47 of that Act, a lawful Sub-Tenant with a private residential tenancy will be protected from eviction when their Landlord’s tenancy has been brought to an end.  The Sub-Tenant then becomes the Tenant under a new tenancy which has the same terms as the sub-tenancy.</w:t>
       </w:r>
     </w:p>
     <w:p>
@@ -6418,7 +6202,7 @@
           <w:sz w:val="22"/>
           <w:szCs w:val="22"/>
         </w:rPr>
-        <w:t xml:space="preserve"> decides it should not </w:t>
+        <w:t xml:space="preserve"> decides it should not apply for any reason, or if the tenancy of the person who was the Sub-Tenant’s Landlord </w:t>
       </w:r>
       <w:r>
         <w:rPr>
@@ -6427,25 +6211,7 @@
           <w:szCs w:val="22"/>
         </w:rPr>
         <w:lastRenderedPageBreak/>
-        <w:t xml:space="preserve">apply for any reason, or if the tenancy of the person who was the Sub-Tenant’s Landlord was </w:t>
-      </w:r>
-      <w:proofErr w:type="gramStart"/>
-      <w:r>
-        <w:rPr>
-          <w:rFonts w:cs="Arial"/>
-          <w:sz w:val="22"/>
-          <w:szCs w:val="22"/>
-        </w:rPr>
-        <w:t>brought to an end</w:t>
-      </w:r>
-      <w:proofErr w:type="gramEnd"/>
-      <w:r>
-        <w:rPr>
-          <w:rFonts w:cs="Arial"/>
-          <w:sz w:val="22"/>
-          <w:szCs w:val="22"/>
-        </w:rPr>
-        <w:t xml:space="preserve"> by an eviction order issued on the basis of one of the following eviction grounds:</w:t>
+        <w:t>was brought to an end by an eviction order issued on the basis of one of the following eviction grounds:</w:t>
       </w:r>
     </w:p>
     <w:p>
@@ -7028,37 +6794,30 @@
           <w:sz w:val="22"/>
           <w:szCs w:val="22"/>
         </w:rPr>
-        <w:t xml:space="preserve">The amount of notice your Landlord must give you will depend on the eviction ground used.  The notice period will either be 6 months or 3 </w:t>
-      </w:r>
-      <w:proofErr w:type="gramStart"/>
-      <w:r>
-        <w:rPr>
-          <w:rFonts w:cs="Arial"/>
-          <w:sz w:val="22"/>
-          <w:szCs w:val="22"/>
-        </w:rPr>
-        <w:t>months  and</w:t>
-      </w:r>
-      <w:proofErr w:type="gramEnd"/>
-      <w:r>
-        <w:rPr>
-          <w:rFonts w:cs="Arial"/>
-          <w:sz w:val="22"/>
-          <w:szCs w:val="22"/>
-        </w:rPr>
-        <w:t xml:space="preserve"> is indicated next to the ground used in Part 2 of this form. Details of the amount of notice that your landlord must give you for each ground are detailed below:</w:t>
-      </w:r>
-      <w:r>
-        <w:rPr>
-          <w:rFonts w:cs="Arial"/>
-          <w:sz w:val="22"/>
-          <w:szCs w:val="22"/>
-        </w:rPr>
-        <w:br/>
-      </w:r>
-    </w:p>
-    <w:p>
-      <w:pPr>
+        <w:t xml:space="preserve">All eviction grounds are discretionary. This means the First-tier Tribunal for Scotland (Housing and Property Chamber) can exercise discretion to take account </w:t>
+      </w:r>
+      <w:bookmarkStart w:id="0" w:name="_GoBack"/>
+      <w:bookmarkEnd w:id="0"/>
+      <w:r>
+        <w:rPr>
+          <w:rFonts w:cs="Arial"/>
+          <w:sz w:val="22"/>
+          <w:szCs w:val="22"/>
+        </w:rPr>
+        <w:t>all circumstances of a case when deciding whether or not to grant an evictio</w:t>
+      </w:r>
+      <w:r>
+        <w:rPr>
+          <w:rFonts w:cs="Arial"/>
+          <w:sz w:val="22"/>
+          <w:szCs w:val="22"/>
+        </w:rPr>
+        <w:t>n.</w:t>
+      </w:r>
+    </w:p>
+    <w:p>
+      <w:pPr>
+        <w:pStyle w:val="ListParagraph"/>
         <w:tabs>
           <w:tab w:val="clear" w:pos="720"/>
           <w:tab w:val="clear" w:pos="1440"/>
@@ -7075,30 +6834,89 @@
           <w:rFonts w:cs="Arial"/>
           <w:sz w:val="22"/>
           <w:szCs w:val="22"/>
+        </w:rPr>
+      </w:pPr>
+    </w:p>
+    <w:p>
+      <w:pPr>
+        <w:pStyle w:val="ListParagraph"/>
+        <w:numPr>
+          <w:ilvl w:val="0"/>
+          <w:numId w:val="17"/>
+        </w:numPr>
+        <w:tabs>
+          <w:tab w:val="clear" w:pos="720"/>
+        </w:tabs>
+        <w:ind w:left="426" w:hanging="426"/>
+        <w:rPr>
+          <w:rFonts w:cs="Arial"/>
+          <w:sz w:val="22"/>
+          <w:szCs w:val="22"/>
+        </w:rPr>
+      </w:pPr>
+      <w:r>
+        <w:rPr>
+          <w:rFonts w:cs="Arial"/>
+          <w:sz w:val="22"/>
+          <w:szCs w:val="22"/>
+        </w:rPr>
+        <w:t xml:space="preserve">The </w:t>
+      </w:r>
+      <w:r>
+        <w:rPr>
+          <w:rFonts w:cs="Arial"/>
+          <w:sz w:val="22"/>
+          <w:szCs w:val="22"/>
+        </w:rPr>
+        <w:t xml:space="preserve">amount of notice your Head Landlord must give you will depend on the eviction ground used.  You must receive 28 days’ notice if you have lived in the property for six months or less or 84 days’ notice if you have lived in the property for more than six months. At the end of the notice period you can leave the property immediately if you wish. If you do not leave the property the Head Landlord can make an application to the Tribunal for an eviction order. </w:t>
+      </w:r>
+    </w:p>
+    <w:p>
+      <w:pPr>
+        <w:rPr>
+          <w:rFonts w:cs="Arial"/>
+          <w:sz w:val="22"/>
+          <w:szCs w:val="22"/>
+        </w:rPr>
+      </w:pPr>
+    </w:p>
+    <w:p>
+      <w:pPr>
+        <w:rPr>
+          <w:rFonts w:cs="Arial"/>
+          <w:b/>
+          <w:sz w:val="22"/>
+          <w:szCs w:val="22"/>
           <w:u w:val="single"/>
         </w:rPr>
       </w:pPr>
       <w:r>
         <w:rPr>
           <w:rFonts w:cs="Arial"/>
+          <w:b/>
           <w:sz w:val="22"/>
           <w:szCs w:val="22"/>
           <w:u w:val="single"/>
         </w:rPr>
-        <w:t>Grounds that require 6 months’ notic</w:t>
-      </w:r>
-      <w:r>
-        <w:rPr>
-          <w:rFonts w:cs="Arial"/>
-          <w:sz w:val="22"/>
-          <w:szCs w:val="22"/>
-          <w:u w:val="single"/>
-        </w:rPr>
-        <w:t>e</w:t>
-      </w:r>
-    </w:p>
-    <w:p>
-      <w:pPr>
+        <w:t>DETAILS AND EVIDENCE FOR EVICTION GROUND(S)</w:t>
+      </w:r>
+    </w:p>
+    <w:p>
+      <w:pPr>
+        <w:rPr>
+          <w:rFonts w:cs="Arial"/>
+          <w:sz w:val="22"/>
+          <w:szCs w:val="22"/>
+        </w:rPr>
+      </w:pPr>
+    </w:p>
+    <w:p>
+      <w:pPr>
+        <w:pStyle w:val="ListParagraph"/>
+        <w:numPr>
+          <w:ilvl w:val="0"/>
+          <w:numId w:val="17"/>
+        </w:numPr>
         <w:tabs>
           <w:tab w:val="clear" w:pos="720"/>
           <w:tab w:val="clear" w:pos="1440"/>
@@ -7109,13 +6927,29 @@
           <w:tab w:val="clear" w:pos="9000"/>
         </w:tabs>
         <w:spacing w:line="240" w:lineRule="auto"/>
-        <w:ind w:left="1080"/>
+        <w:ind w:left="360"/>
         <w:jc w:val="left"/>
         <w:rPr>
           <w:rFonts w:cs="Arial"/>
           <w:sz w:val="22"/>
           <w:szCs w:val="22"/>
-          <w:u w:val="single"/>
+        </w:rPr>
+      </w:pPr>
+      <w:r>
+        <w:rPr>
+          <w:rFonts w:cs="Arial"/>
+          <w:sz w:val="22"/>
+          <w:szCs w:val="22"/>
+        </w:rPr>
+        <w:t>Your Head Landlord should give you evidence to support the eviction, particularly if they are using one of the following eviction grounds:</w:t>
+      </w:r>
+    </w:p>
+    <w:p>
+      <w:pPr>
+        <w:rPr>
+          <w:rFonts w:cs="Arial"/>
+          <w:sz w:val="22"/>
+          <w:szCs w:val="22"/>
         </w:rPr>
       </w:pPr>
     </w:p>
@@ -7124,7 +6958,7 @@
         <w:pStyle w:val="ListParagraph"/>
         <w:numPr>
           <w:ilvl w:val="0"/>
-          <w:numId w:val="34"/>
+          <w:numId w:val="22"/>
         </w:numPr>
         <w:tabs>
           <w:tab w:val="clear" w:pos="720"/>
@@ -7136,7 +6970,6 @@
           <w:tab w:val="clear" w:pos="9000"/>
         </w:tabs>
         <w:spacing w:line="240" w:lineRule="auto"/>
-        <w:ind w:left="1134"/>
         <w:jc w:val="left"/>
         <w:rPr>
           <w:rFonts w:cs="Arial"/>
@@ -7150,7 +6983,7 @@
           <w:sz w:val="22"/>
           <w:szCs w:val="22"/>
         </w:rPr>
-        <w:t xml:space="preserve">Landlord intends to sell the Let Property </w:t>
+        <w:t>they intend to sell the Let Property</w:t>
       </w:r>
     </w:p>
     <w:p>
@@ -7158,7 +6991,7 @@
         <w:pStyle w:val="ListParagraph"/>
         <w:numPr>
           <w:ilvl w:val="0"/>
-          <w:numId w:val="34"/>
+          <w:numId w:val="22"/>
         </w:numPr>
         <w:tabs>
           <w:tab w:val="clear" w:pos="720"/>
@@ -7170,7 +7003,6 @@
           <w:tab w:val="clear" w:pos="9000"/>
         </w:tabs>
         <w:spacing w:line="240" w:lineRule="auto"/>
-        <w:ind w:left="1134"/>
         <w:jc w:val="left"/>
         <w:rPr>
           <w:rFonts w:cs="Arial"/>
@@ -7184,7 +7016,7 @@
           <w:sz w:val="22"/>
           <w:szCs w:val="22"/>
         </w:rPr>
-        <w:t xml:space="preserve">The Let Property is to be sold by the mortgage lender </w:t>
+        <w:t>they intend to refurbish the Let Property</w:t>
       </w:r>
     </w:p>
     <w:p>
@@ -7192,7 +7024,7 @@
         <w:pStyle w:val="ListParagraph"/>
         <w:numPr>
           <w:ilvl w:val="0"/>
-          <w:numId w:val="34"/>
+          <w:numId w:val="22"/>
         </w:numPr>
         <w:tabs>
           <w:tab w:val="clear" w:pos="720"/>
@@ -7204,7 +7036,6 @@
           <w:tab w:val="clear" w:pos="9000"/>
         </w:tabs>
         <w:spacing w:line="240" w:lineRule="auto"/>
-        <w:ind w:left="1134"/>
         <w:jc w:val="left"/>
         <w:rPr>
           <w:rFonts w:cs="Arial"/>
@@ -7218,7 +7049,7 @@
           <w:sz w:val="22"/>
           <w:szCs w:val="22"/>
         </w:rPr>
-        <w:t xml:space="preserve">Landlord intends to refurbish the Let Property </w:t>
+        <w:t>they intend to live in the Let Property</w:t>
       </w:r>
     </w:p>
     <w:p>
@@ -7226,7 +7057,7 @@
         <w:pStyle w:val="ListParagraph"/>
         <w:numPr>
           <w:ilvl w:val="0"/>
-          <w:numId w:val="34"/>
+          <w:numId w:val="22"/>
         </w:numPr>
         <w:tabs>
           <w:tab w:val="clear" w:pos="720"/>
@@ -7238,7 +7069,6 @@
           <w:tab w:val="clear" w:pos="9000"/>
         </w:tabs>
         <w:spacing w:line="240" w:lineRule="auto"/>
-        <w:ind w:left="1134"/>
         <w:jc w:val="left"/>
         <w:rPr>
           <w:rFonts w:cs="Arial"/>
@@ -7252,7 +7082,7 @@
           <w:sz w:val="22"/>
           <w:szCs w:val="22"/>
         </w:rPr>
-        <w:t xml:space="preserve">Landlord intends to use the Let Property for a non-residential purpose </w:t>
+        <w:t>their family member intends to live in the Let Property</w:t>
       </w:r>
     </w:p>
     <w:p>
@@ -7260,7 +7090,7 @@
         <w:pStyle w:val="ListParagraph"/>
         <w:numPr>
           <w:ilvl w:val="0"/>
-          <w:numId w:val="34"/>
+          <w:numId w:val="22"/>
         </w:numPr>
         <w:tabs>
           <w:tab w:val="clear" w:pos="720"/>
@@ -7272,7 +7102,6 @@
           <w:tab w:val="clear" w:pos="9000"/>
         </w:tabs>
         <w:spacing w:line="240" w:lineRule="auto"/>
-        <w:ind w:left="1134"/>
         <w:jc w:val="left"/>
         <w:rPr>
           <w:rFonts w:cs="Arial"/>
@@ -7286,15 +7115,24 @@
           <w:sz w:val="22"/>
           <w:szCs w:val="22"/>
         </w:rPr>
-        <w:t xml:space="preserve">The Let Property is required for a religious purpose </w:t>
-      </w:r>
+        <w:t>they intend to use the Let Property for a non-residential purpose.</w:t>
+      </w:r>
+    </w:p>
+    <w:p>
+      <w:pPr>
+        <w:rPr>
+          <w:rFonts w:cs="Arial"/>
+          <w:sz w:val="22"/>
+          <w:szCs w:val="22"/>
+        </w:rPr>
+      </w:pPr>
     </w:p>
     <w:p>
       <w:pPr>
         <w:pStyle w:val="ListParagraph"/>
         <w:numPr>
           <w:ilvl w:val="0"/>
-          <w:numId w:val="34"/>
+          <w:numId w:val="17"/>
         </w:numPr>
         <w:tabs>
           <w:tab w:val="clear" w:pos="720"/>
@@ -7306,7 +7144,7 @@
           <w:tab w:val="clear" w:pos="9000"/>
         </w:tabs>
         <w:spacing w:line="240" w:lineRule="auto"/>
-        <w:ind w:left="1134"/>
+        <w:ind w:left="360"/>
         <w:jc w:val="left"/>
         <w:rPr>
           <w:rFonts w:cs="Arial"/>
@@ -7320,15 +7158,95 @@
           <w:sz w:val="22"/>
           <w:szCs w:val="22"/>
         </w:rPr>
-        <w:t xml:space="preserve">Tenant ceases to be - or fails to become - an employee </w:t>
-      </w:r>
+        <w:t>If your Head Landlord applies to a Tribunal for an eviction order, the Tribunal will ask for this evidence when considering the application for an eviction order. The Tribunal must be satisfied that the eviction ground is established.</w:t>
+      </w:r>
+    </w:p>
+    <w:p>
+      <w:pPr>
+        <w:pBdr>
+          <w:bottom w:val="single" w:sz="12" w:space="1" w:color="auto"/>
+        </w:pBdr>
+        <w:rPr>
+          <w:rFonts w:cs="Arial"/>
+          <w:sz w:val="22"/>
+          <w:szCs w:val="22"/>
+        </w:rPr>
+      </w:pPr>
+    </w:p>
+    <w:p>
+      <w:pPr>
+        <w:rPr>
+          <w:rFonts w:cs="Arial"/>
+          <w:sz w:val="22"/>
+          <w:szCs w:val="22"/>
+        </w:rPr>
+      </w:pPr>
+    </w:p>
+    <w:p>
+      <w:pPr>
+        <w:rPr>
+          <w:rFonts w:cs="Arial"/>
+          <w:b/>
+          <w:sz w:val="22"/>
+          <w:szCs w:val="22"/>
+          <w:u w:val="single"/>
+        </w:rPr>
+      </w:pPr>
+      <w:r>
+        <w:rPr>
+          <w:rFonts w:cs="Arial"/>
+          <w:b/>
+          <w:sz w:val="22"/>
+          <w:szCs w:val="22"/>
+          <w:u w:val="single"/>
+        </w:rPr>
+        <w:t>THE END OF THE NOTICE PERIOD</w:t>
+      </w:r>
+    </w:p>
+    <w:p>
+      <w:pPr>
+        <w:rPr>
+          <w:rFonts w:cs="Arial"/>
+          <w:b/>
+          <w:sz w:val="22"/>
+          <w:szCs w:val="22"/>
+        </w:rPr>
+      </w:pPr>
+    </w:p>
+    <w:p>
+      <w:pPr>
+        <w:rPr>
+          <w:rFonts w:cs="Arial"/>
+          <w:b/>
+          <w:sz w:val="22"/>
+          <w:szCs w:val="22"/>
+        </w:rPr>
+      </w:pPr>
+      <w:r>
+        <w:rPr>
+          <w:rFonts w:cs="Arial"/>
+          <w:b/>
+          <w:sz w:val="22"/>
+          <w:szCs w:val="22"/>
+        </w:rPr>
+        <w:t>WHAT HAPPENS AT THE END OF THE NOTICE PERIOD?</w:t>
+      </w:r>
+    </w:p>
+    <w:p>
+      <w:pPr>
+        <w:rPr>
+          <w:rFonts w:cs="Arial"/>
+          <w:sz w:val="22"/>
+          <w:szCs w:val="22"/>
+        </w:rPr>
+      </w:pPr>
     </w:p>
     <w:p>
       <w:pPr>
         <w:pStyle w:val="ListParagraph"/>
         <w:numPr>
           <w:ilvl w:val="0"/>
-          <w:numId w:val="34"/>
+          <w:numId w:val="17"/>
         </w:numPr>
         <w:tabs>
           <w:tab w:val="clear" w:pos="720"/>
@@ -7340,7 +7258,7 @@
           <w:tab w:val="clear" w:pos="9000"/>
         </w:tabs>
         <w:spacing w:line="240" w:lineRule="auto"/>
-        <w:ind w:left="1134"/>
+        <w:ind w:left="360"/>
         <w:jc w:val="left"/>
         <w:rPr>
           <w:rFonts w:cs="Arial"/>
@@ -7354,15 +7272,24 @@
           <w:sz w:val="22"/>
           <w:szCs w:val="22"/>
         </w:rPr>
-        <w:t xml:space="preserve">Tenant no longer needs supported accommodation </w:t>
-      </w:r>
+        <w:t>The date given in Part 4 of this notice is the earliest date on which the Head Landlord can start eviction action at the Tribunal.  From that date your Head Landlord is allowed to start Tribunal action at any time during the following six months.  If your Head Landlord does not start Tribunal action in that six-month period they would have to serve another notice on you before they could start eviction action at the Tribunal.</w:t>
+      </w:r>
+    </w:p>
+    <w:p>
+      <w:pPr>
+        <w:rPr>
+          <w:rFonts w:cs="Arial"/>
+          <w:sz w:val="22"/>
+          <w:szCs w:val="22"/>
+        </w:rPr>
+      </w:pPr>
     </w:p>
     <w:p>
       <w:pPr>
         <w:pStyle w:val="ListParagraph"/>
         <w:numPr>
           <w:ilvl w:val="0"/>
-          <w:numId w:val="34"/>
+          <w:numId w:val="17"/>
         </w:numPr>
         <w:tabs>
           <w:tab w:val="clear" w:pos="720"/>
@@ -7374,7 +7301,7 @@
           <w:tab w:val="clear" w:pos="9000"/>
         </w:tabs>
         <w:spacing w:line="240" w:lineRule="auto"/>
-        <w:ind w:left="1134"/>
+        <w:ind w:left="360"/>
         <w:jc w:val="left"/>
         <w:rPr>
           <w:rFonts w:cs="Arial"/>
@@ -7388,12 +7315,65 @@
           <w:sz w:val="22"/>
           <w:szCs w:val="22"/>
         </w:rPr>
-        <w:t>An Overcrowding statutory notice has been served on the Landlord</w:t>
-      </w:r>
+        <w:t>If you wish to leave the Let Property without requiring your Head Landlord(s) to obtain an eviction order from the Tribunal, your tenancy will come to an end on the later of either the date shown in Part 4 above, or the day you cease to occupy the property.</w:t>
+      </w:r>
+    </w:p>
+    <w:p>
+      <w:pPr>
+        <w:pBdr>
+          <w:bottom w:val="single" w:sz="12" w:space="1" w:color="auto"/>
+        </w:pBdr>
+        <w:rPr>
+          <w:rFonts w:cs="Arial"/>
+          <w:sz w:val="22"/>
+          <w:szCs w:val="22"/>
+        </w:rPr>
+      </w:pPr>
+    </w:p>
+    <w:p>
+      <w:pPr>
+        <w:rPr>
+          <w:rFonts w:cs="Arial"/>
+          <w:sz w:val="22"/>
+          <w:szCs w:val="22"/>
+        </w:rPr>
+      </w:pPr>
+    </w:p>
+    <w:p>
+      <w:pPr>
+        <w:rPr>
+          <w:rFonts w:cs="Arial"/>
+          <w:b/>
+          <w:sz w:val="22"/>
+          <w:szCs w:val="22"/>
+        </w:rPr>
+      </w:pPr>
+      <w:r>
+        <w:rPr>
+          <w:rFonts w:cs="Arial"/>
+          <w:b/>
+          <w:sz w:val="22"/>
+          <w:szCs w:val="22"/>
+        </w:rPr>
+        <w:t>IF YOU CHOOSE NOT TO LEAVE AT THE END OF THE NOTICE PERIOD</w:t>
+      </w:r>
+    </w:p>
+    <w:p>
+      <w:pPr>
+        <w:rPr>
+          <w:rFonts w:cs="Arial"/>
+          <w:sz w:val="22"/>
+          <w:szCs w:val="22"/>
+        </w:rPr>
+      </w:pPr>
     </w:p>
     <w:p>
       <w:pPr>
         <w:pStyle w:val="ListParagraph"/>
+        <w:numPr>
+          <w:ilvl w:val="0"/>
+          <w:numId w:val="17"/>
+        </w:numPr>
         <w:tabs>
           <w:tab w:val="clear" w:pos="720"/>
           <w:tab w:val="clear" w:pos="1440"/>
@@ -7404,7 +7384,7 @@
           <w:tab w:val="clear" w:pos="9000"/>
         </w:tabs>
         <w:spacing w:line="240" w:lineRule="auto"/>
-        <w:ind w:left="1800"/>
+        <w:ind w:left="360"/>
         <w:jc w:val="left"/>
         <w:rPr>
           <w:rFonts w:cs="Arial"/>
@@ -7418,11 +7398,25 @@
           <w:sz w:val="22"/>
           <w:szCs w:val="22"/>
         </w:rPr>
-        <w:t xml:space="preserve"> </w:t>
-      </w:r>
-    </w:p>
-    <w:p>
-      <w:pPr>
+        <w:t>If you choose not to leave the Let Property at the end of your notice period then, before you must leave your home, your Head Landlord must have done 2 things:</w:t>
+      </w:r>
+    </w:p>
+    <w:p>
+      <w:pPr>
+        <w:rPr>
+          <w:rFonts w:cs="Arial"/>
+          <w:sz w:val="22"/>
+          <w:szCs w:val="22"/>
+        </w:rPr>
+      </w:pPr>
+    </w:p>
+    <w:p>
+      <w:pPr>
+        <w:pStyle w:val="ListParagraph"/>
+        <w:numPr>
+          <w:ilvl w:val="1"/>
+          <w:numId w:val="23"/>
+        </w:numPr>
         <w:tabs>
           <w:tab w:val="clear" w:pos="720"/>
           <w:tab w:val="clear" w:pos="1440"/>
@@ -7433,27 +7427,29 @@
           <w:tab w:val="clear" w:pos="9000"/>
         </w:tabs>
         <w:spacing w:line="240" w:lineRule="auto"/>
-        <w:ind w:left="426"/>
         <w:jc w:val="left"/>
         <w:rPr>
           <w:rFonts w:cs="Arial"/>
           <w:sz w:val="22"/>
           <w:szCs w:val="22"/>
-          <w:u w:val="single"/>
-        </w:rPr>
-      </w:pPr>
-      <w:r>
-        <w:rPr>
-          <w:rFonts w:cs="Arial"/>
-          <w:sz w:val="22"/>
-          <w:szCs w:val="22"/>
-          <w:u w:val="single"/>
-        </w:rPr>
-        <w:t>Grounds that require 3 months’ notice</w:t>
-      </w:r>
-    </w:p>
-    <w:p>
-      <w:pPr>
+        </w:rPr>
+      </w:pPr>
+      <w:r>
+        <w:rPr>
+          <w:rFonts w:cs="Arial"/>
+          <w:sz w:val="22"/>
+          <w:szCs w:val="22"/>
+        </w:rPr>
+        <w:t>Served on you a Sub-Tenant’s notice to leave (this notice) with the relevant notice period accompanied by a copy of the notice to leave served on your Landlord; and</w:t>
+      </w:r>
+    </w:p>
+    <w:p>
+      <w:pPr>
+        <w:pStyle w:val="ListParagraph"/>
+        <w:numPr>
+          <w:ilvl w:val="1"/>
+          <w:numId w:val="23"/>
+        </w:numPr>
         <w:tabs>
           <w:tab w:val="clear" w:pos="720"/>
           <w:tab w:val="clear" w:pos="1440"/>
@@ -7464,13 +7460,28 @@
           <w:tab w:val="clear" w:pos="9000"/>
         </w:tabs>
         <w:spacing w:line="240" w:lineRule="auto"/>
-        <w:ind w:left="1080"/>
         <w:jc w:val="left"/>
         <w:rPr>
           <w:rFonts w:cs="Arial"/>
           <w:sz w:val="22"/>
           <w:szCs w:val="22"/>
-          <w:u w:val="single"/>
+        </w:rPr>
+      </w:pPr>
+      <w:r>
+        <w:rPr>
+          <w:rFonts w:cs="Arial"/>
+          <w:sz w:val="22"/>
+          <w:szCs w:val="22"/>
+        </w:rPr>
+        <w:t>Obtained an eviction order from the Tribunal.</w:t>
+      </w:r>
+    </w:p>
+    <w:p>
+      <w:pPr>
+        <w:rPr>
+          <w:rFonts w:cs="Arial"/>
+          <w:sz w:val="22"/>
+          <w:szCs w:val="22"/>
         </w:rPr>
       </w:pPr>
     </w:p>
@@ -7478,8 +7489,8 @@
       <w:pPr>
         <w:pStyle w:val="ListParagraph"/>
         <w:numPr>
-          <w:ilvl w:val="1"/>
-          <w:numId w:val="33"/>
+          <w:ilvl w:val="0"/>
+          <w:numId w:val="17"/>
         </w:numPr>
         <w:tabs>
           <w:tab w:val="clear" w:pos="720"/>
@@ -7491,7 +7502,7 @@
           <w:tab w:val="clear" w:pos="9000"/>
         </w:tabs>
         <w:spacing w:line="240" w:lineRule="auto"/>
-        <w:ind w:left="1134"/>
+        <w:ind w:left="360"/>
         <w:jc w:val="left"/>
         <w:rPr>
           <w:rFonts w:cs="Arial"/>
@@ -7505,15 +7516,24 @@
           <w:sz w:val="22"/>
           <w:szCs w:val="22"/>
         </w:rPr>
-        <w:t xml:space="preserve">Landlord intends to live in the Let Property </w:t>
-      </w:r>
+        <w:t>If the Tribunal grants an eviction order to your Head Landlord, and you choose not to leave the Let Property by the date specified in that eviction order, your Head Landlord can instruct Sheriff Officers to serve a document called a “Charge for Removing” on you, which sets a date by which you must leave the Let Property. You will usually get 14 days’ notice. If you do not leave by this date, the Sheriff Officers will remove you after giving you a further 2 days’ notice.</w:t>
+      </w:r>
+    </w:p>
+    <w:p>
+      <w:pPr>
+        <w:rPr>
+          <w:rFonts w:cs="Arial"/>
+          <w:sz w:val="22"/>
+          <w:szCs w:val="22"/>
+        </w:rPr>
+      </w:pPr>
     </w:p>
     <w:p>
       <w:pPr>
         <w:pStyle w:val="ListParagraph"/>
         <w:numPr>
-          <w:ilvl w:val="1"/>
-          <w:numId w:val="33"/>
+          <w:ilvl w:val="0"/>
+          <w:numId w:val="17"/>
         </w:numPr>
         <w:tabs>
           <w:tab w:val="clear" w:pos="720"/>
@@ -7525,170 +7545,6 @@
           <w:tab w:val="clear" w:pos="9000"/>
         </w:tabs>
         <w:spacing w:line="240" w:lineRule="auto"/>
-        <w:ind w:left="1134"/>
-        <w:jc w:val="left"/>
-        <w:rPr>
-          <w:rFonts w:cs="Arial"/>
-          <w:sz w:val="22"/>
-          <w:szCs w:val="22"/>
-        </w:rPr>
-      </w:pPr>
-      <w:r>
-        <w:rPr>
-          <w:rFonts w:cs="Arial"/>
-          <w:sz w:val="22"/>
-          <w:szCs w:val="22"/>
-        </w:rPr>
-        <w:t xml:space="preserve">Landlord’s family member intends to live in the Let Property </w:t>
-      </w:r>
-    </w:p>
-    <w:p>
-      <w:pPr>
-        <w:pStyle w:val="ListParagraph"/>
-        <w:numPr>
-          <w:ilvl w:val="1"/>
-          <w:numId w:val="33"/>
-        </w:numPr>
-        <w:tabs>
-          <w:tab w:val="clear" w:pos="720"/>
-          <w:tab w:val="clear" w:pos="1440"/>
-          <w:tab w:val="clear" w:pos="2160"/>
-          <w:tab w:val="clear" w:pos="2880"/>
-          <w:tab w:val="clear" w:pos="4680"/>
-          <w:tab w:val="clear" w:pos="5400"/>
-          <w:tab w:val="clear" w:pos="9000"/>
-        </w:tabs>
-        <w:spacing w:line="240" w:lineRule="auto"/>
-        <w:ind w:left="1134"/>
-        <w:jc w:val="left"/>
-        <w:rPr>
-          <w:rFonts w:cs="Arial"/>
-          <w:sz w:val="22"/>
-          <w:szCs w:val="22"/>
-        </w:rPr>
-      </w:pPr>
-      <w:r>
-        <w:rPr>
-          <w:rFonts w:cs="Arial"/>
-          <w:sz w:val="22"/>
-          <w:szCs w:val="22"/>
-        </w:rPr>
-        <w:t xml:space="preserve">Landlord has had their registration refused or revoked </w:t>
-      </w:r>
-    </w:p>
-    <w:p>
-      <w:pPr>
-        <w:pStyle w:val="ListParagraph"/>
-        <w:numPr>
-          <w:ilvl w:val="1"/>
-          <w:numId w:val="33"/>
-        </w:numPr>
-        <w:tabs>
-          <w:tab w:val="clear" w:pos="720"/>
-          <w:tab w:val="clear" w:pos="1440"/>
-          <w:tab w:val="clear" w:pos="2160"/>
-          <w:tab w:val="clear" w:pos="2880"/>
-          <w:tab w:val="clear" w:pos="4680"/>
-          <w:tab w:val="clear" w:pos="5400"/>
-          <w:tab w:val="clear" w:pos="9000"/>
-        </w:tabs>
-        <w:spacing w:line="240" w:lineRule="auto"/>
-        <w:ind w:left="1134"/>
-        <w:jc w:val="left"/>
-        <w:rPr>
-          <w:rFonts w:cs="Arial"/>
-          <w:sz w:val="22"/>
-          <w:szCs w:val="22"/>
-        </w:rPr>
-      </w:pPr>
-      <w:r>
-        <w:rPr>
-          <w:rFonts w:cs="Arial"/>
-          <w:sz w:val="22"/>
-          <w:szCs w:val="22"/>
-        </w:rPr>
-        <w:t>Landlord’s HMO licence has been revoked or renewal has been refused</w:t>
-      </w:r>
-    </w:p>
-    <w:p>
-      <w:pPr>
-        <w:pBdr>
-          <w:bottom w:val="single" w:sz="12" w:space="1" w:color="auto"/>
-        </w:pBdr>
-        <w:tabs>
-          <w:tab w:val="clear" w:pos="720"/>
-          <w:tab w:val="clear" w:pos="1440"/>
-          <w:tab w:val="clear" w:pos="2160"/>
-          <w:tab w:val="clear" w:pos="2880"/>
-          <w:tab w:val="clear" w:pos="4680"/>
-          <w:tab w:val="clear" w:pos="5400"/>
-          <w:tab w:val="clear" w:pos="9000"/>
-        </w:tabs>
-        <w:spacing w:line="240" w:lineRule="auto"/>
-        <w:jc w:val="left"/>
-        <w:rPr>
-          <w:rFonts w:cs="Arial"/>
-          <w:sz w:val="22"/>
-          <w:szCs w:val="22"/>
-        </w:rPr>
-      </w:pPr>
-    </w:p>
-    <w:p>
-      <w:pPr>
-        <w:rPr>
-          <w:rFonts w:cs="Arial"/>
-          <w:sz w:val="22"/>
-          <w:szCs w:val="22"/>
-        </w:rPr>
-      </w:pPr>
-    </w:p>
-    <w:p>
-      <w:pPr>
-        <w:rPr>
-          <w:rFonts w:cs="Arial"/>
-          <w:b/>
-          <w:sz w:val="22"/>
-          <w:szCs w:val="22"/>
-          <w:u w:val="single"/>
-        </w:rPr>
-      </w:pPr>
-      <w:r>
-        <w:rPr>
-          <w:rFonts w:cs="Arial"/>
-          <w:b/>
-          <w:sz w:val="22"/>
-          <w:szCs w:val="22"/>
-          <w:u w:val="single"/>
-        </w:rPr>
-        <w:t>DETAILS AND EVIDENCE FOR EVICTION GROUND(S)</w:t>
-      </w:r>
-    </w:p>
-    <w:p>
-      <w:pPr>
-        <w:rPr>
-          <w:rFonts w:cs="Arial"/>
-          <w:sz w:val="22"/>
-          <w:szCs w:val="22"/>
-        </w:rPr>
-      </w:pPr>
-    </w:p>
-    <w:p>
-      <w:pPr>
-        <w:pStyle w:val="ListParagraph"/>
-        <w:numPr>
-          <w:ilvl w:val="0"/>
-          <w:numId w:val="17"/>
-        </w:numPr>
-        <w:tabs>
-          <w:tab w:val="clear" w:pos="720"/>
-          <w:tab w:val="clear" w:pos="1440"/>
-          <w:tab w:val="clear" w:pos="2160"/>
-          <w:tab w:val="clear" w:pos="2880"/>
-          <w:tab w:val="clear" w:pos="4680"/>
-          <w:tab w:val="clear" w:pos="5400"/>
-          <w:tab w:val="clear" w:pos="9000"/>
-        </w:tabs>
-        <w:spacing w:line="240" w:lineRule="auto"/>
         <w:ind w:left="360"/>
         <w:jc w:val="left"/>
         <w:rPr>
@@ -7703,652 +7559,7 @@
           <w:sz w:val="22"/>
           <w:szCs w:val="22"/>
         </w:rPr>
-        <w:t>Your Head Landlord should give you evidence to support the eviction, particularly if they are using one of the following eviction grounds:</w:t>
-      </w:r>
-    </w:p>
-    <w:p>
-      <w:pPr>
-        <w:rPr>
-          <w:rFonts w:cs="Arial"/>
-          <w:sz w:val="22"/>
-          <w:szCs w:val="22"/>
-        </w:rPr>
-      </w:pPr>
-    </w:p>
-    <w:p>
-      <w:pPr>
-        <w:pStyle w:val="ListParagraph"/>
-        <w:numPr>
-          <w:ilvl w:val="0"/>
-          <w:numId w:val="22"/>
-        </w:numPr>
-        <w:tabs>
-          <w:tab w:val="clear" w:pos="720"/>
-          <w:tab w:val="clear" w:pos="1440"/>
-          <w:tab w:val="clear" w:pos="2160"/>
-          <w:tab w:val="clear" w:pos="2880"/>
-          <w:tab w:val="clear" w:pos="4680"/>
-          <w:tab w:val="clear" w:pos="5400"/>
-          <w:tab w:val="clear" w:pos="9000"/>
-        </w:tabs>
-        <w:spacing w:line="240" w:lineRule="auto"/>
-        <w:jc w:val="left"/>
-        <w:rPr>
-          <w:rFonts w:cs="Arial"/>
-          <w:sz w:val="22"/>
-          <w:szCs w:val="22"/>
-        </w:rPr>
-      </w:pPr>
-      <w:r>
-        <w:rPr>
-          <w:rFonts w:cs="Arial"/>
-          <w:sz w:val="22"/>
-          <w:szCs w:val="22"/>
-        </w:rPr>
-        <w:t>they intend to sell the Let Property</w:t>
-      </w:r>
-    </w:p>
-    <w:p>
-      <w:pPr>
-        <w:pStyle w:val="ListParagraph"/>
-        <w:numPr>
-          <w:ilvl w:val="0"/>
-          <w:numId w:val="22"/>
-        </w:numPr>
-        <w:tabs>
-          <w:tab w:val="clear" w:pos="720"/>
-          <w:tab w:val="clear" w:pos="1440"/>
-          <w:tab w:val="clear" w:pos="2160"/>
-          <w:tab w:val="clear" w:pos="2880"/>
-          <w:tab w:val="clear" w:pos="4680"/>
-          <w:tab w:val="clear" w:pos="5400"/>
-          <w:tab w:val="clear" w:pos="9000"/>
-        </w:tabs>
-        <w:spacing w:line="240" w:lineRule="auto"/>
-        <w:jc w:val="left"/>
-        <w:rPr>
-          <w:rFonts w:cs="Arial"/>
-          <w:sz w:val="22"/>
-          <w:szCs w:val="22"/>
-        </w:rPr>
-      </w:pPr>
-      <w:r>
-        <w:rPr>
-          <w:rFonts w:cs="Arial"/>
-          <w:sz w:val="22"/>
-          <w:szCs w:val="22"/>
-        </w:rPr>
-        <w:t>they intend to refurbish the Let Property</w:t>
-      </w:r>
-    </w:p>
-    <w:p>
-      <w:pPr>
-        <w:pStyle w:val="ListParagraph"/>
-        <w:numPr>
-          <w:ilvl w:val="0"/>
-          <w:numId w:val="22"/>
-        </w:numPr>
-        <w:tabs>
-          <w:tab w:val="clear" w:pos="720"/>
-          <w:tab w:val="clear" w:pos="1440"/>
-          <w:tab w:val="clear" w:pos="2160"/>
-          <w:tab w:val="clear" w:pos="2880"/>
-          <w:tab w:val="clear" w:pos="4680"/>
-          <w:tab w:val="clear" w:pos="5400"/>
-          <w:tab w:val="clear" w:pos="9000"/>
-        </w:tabs>
-        <w:spacing w:line="240" w:lineRule="auto"/>
-        <w:jc w:val="left"/>
-        <w:rPr>
-          <w:rFonts w:cs="Arial"/>
-          <w:sz w:val="22"/>
-          <w:szCs w:val="22"/>
-        </w:rPr>
-      </w:pPr>
-      <w:r>
-        <w:rPr>
-          <w:rFonts w:cs="Arial"/>
-          <w:sz w:val="22"/>
-          <w:szCs w:val="22"/>
-        </w:rPr>
-        <w:t>they intend to live in the Let Property</w:t>
-      </w:r>
-    </w:p>
-    <w:p>
-      <w:pPr>
-        <w:pStyle w:val="ListParagraph"/>
-        <w:numPr>
-          <w:ilvl w:val="0"/>
-          <w:numId w:val="22"/>
-        </w:numPr>
-        <w:tabs>
-          <w:tab w:val="clear" w:pos="720"/>
-          <w:tab w:val="clear" w:pos="1440"/>
-          <w:tab w:val="clear" w:pos="2160"/>
-          <w:tab w:val="clear" w:pos="2880"/>
-          <w:tab w:val="clear" w:pos="4680"/>
-          <w:tab w:val="clear" w:pos="5400"/>
-          <w:tab w:val="clear" w:pos="9000"/>
-        </w:tabs>
-        <w:spacing w:line="240" w:lineRule="auto"/>
-        <w:jc w:val="left"/>
-        <w:rPr>
-          <w:rFonts w:cs="Arial"/>
-          <w:sz w:val="22"/>
-          <w:szCs w:val="22"/>
-        </w:rPr>
-      </w:pPr>
-      <w:r>
-        <w:rPr>
-          <w:rFonts w:cs="Arial"/>
-          <w:sz w:val="22"/>
-          <w:szCs w:val="22"/>
-        </w:rPr>
-        <w:t>their family member intends to live in the Let Property</w:t>
-      </w:r>
-    </w:p>
-    <w:p>
-      <w:pPr>
-        <w:pStyle w:val="ListParagraph"/>
-        <w:numPr>
-          <w:ilvl w:val="0"/>
-          <w:numId w:val="22"/>
-        </w:numPr>
-        <w:tabs>
-          <w:tab w:val="clear" w:pos="720"/>
-          <w:tab w:val="clear" w:pos="1440"/>
-          <w:tab w:val="clear" w:pos="2160"/>
-          <w:tab w:val="clear" w:pos="2880"/>
-          <w:tab w:val="clear" w:pos="4680"/>
-          <w:tab w:val="clear" w:pos="5400"/>
-          <w:tab w:val="clear" w:pos="9000"/>
-        </w:tabs>
-        <w:spacing w:line="240" w:lineRule="auto"/>
-        <w:jc w:val="left"/>
-        <w:rPr>
-          <w:rFonts w:cs="Arial"/>
-          <w:sz w:val="22"/>
-          <w:szCs w:val="22"/>
-        </w:rPr>
-      </w:pPr>
-      <w:r>
-        <w:rPr>
-          <w:rFonts w:cs="Arial"/>
-          <w:sz w:val="22"/>
-          <w:szCs w:val="22"/>
-        </w:rPr>
-        <w:t>they intend to use the Let Property for a non-residential purpose.</w:t>
-      </w:r>
-    </w:p>
-    <w:p>
-      <w:pPr>
-        <w:rPr>
-          <w:rFonts w:cs="Arial"/>
-          <w:sz w:val="22"/>
-          <w:szCs w:val="22"/>
-        </w:rPr>
-      </w:pPr>
-    </w:p>
-    <w:p>
-      <w:pPr>
-        <w:pStyle w:val="ListParagraph"/>
-        <w:numPr>
-          <w:ilvl w:val="0"/>
-          <w:numId w:val="17"/>
-        </w:numPr>
-        <w:tabs>
-          <w:tab w:val="clear" w:pos="720"/>
-          <w:tab w:val="clear" w:pos="1440"/>
-          <w:tab w:val="clear" w:pos="2160"/>
-          <w:tab w:val="clear" w:pos="2880"/>
-          <w:tab w:val="clear" w:pos="4680"/>
-          <w:tab w:val="clear" w:pos="5400"/>
-          <w:tab w:val="clear" w:pos="9000"/>
-        </w:tabs>
-        <w:spacing w:line="240" w:lineRule="auto"/>
-        <w:ind w:left="360"/>
-        <w:jc w:val="left"/>
-        <w:rPr>
-          <w:rFonts w:cs="Arial"/>
-          <w:sz w:val="22"/>
-          <w:szCs w:val="22"/>
-        </w:rPr>
-      </w:pPr>
-      <w:r>
-        <w:rPr>
-          <w:rFonts w:cs="Arial"/>
-          <w:sz w:val="22"/>
-          <w:szCs w:val="22"/>
-        </w:rPr>
-        <w:t>If your Head Landlord applies to a Tribunal for an eviction order, the Tribunal will ask for this evidence when considering the application for an eviction order. The Tribunal must be satisfied that the eviction ground is established.</w:t>
-      </w:r>
-    </w:p>
-    <w:p>
-      <w:pPr>
-        <w:pBdr>
-          <w:bottom w:val="single" w:sz="12" w:space="1" w:color="auto"/>
-        </w:pBdr>
-        <w:rPr>
-          <w:rFonts w:cs="Arial"/>
-          <w:sz w:val="22"/>
-          <w:szCs w:val="22"/>
-        </w:rPr>
-      </w:pPr>
-    </w:p>
-    <w:p>
-      <w:pPr>
-        <w:rPr>
-          <w:rFonts w:cs="Arial"/>
-          <w:sz w:val="22"/>
-          <w:szCs w:val="22"/>
-        </w:rPr>
-      </w:pPr>
-    </w:p>
-    <w:p>
-      <w:pPr>
-        <w:rPr>
-          <w:rFonts w:cs="Arial"/>
-          <w:b/>
-          <w:sz w:val="22"/>
-          <w:szCs w:val="22"/>
-          <w:u w:val="single"/>
-        </w:rPr>
-      </w:pPr>
-      <w:r>
-        <w:rPr>
-          <w:rFonts w:cs="Arial"/>
-          <w:b/>
-          <w:sz w:val="22"/>
-          <w:szCs w:val="22"/>
-          <w:u w:val="single"/>
-        </w:rPr>
-        <w:t>THE END OF THE NOTICE PERIOD</w:t>
-      </w:r>
-    </w:p>
-    <w:p>
-      <w:pPr>
-        <w:rPr>
-          <w:rFonts w:cs="Arial"/>
-          <w:b/>
-          <w:sz w:val="22"/>
-          <w:szCs w:val="22"/>
-        </w:rPr>
-      </w:pPr>
-    </w:p>
-    <w:p>
-      <w:pPr>
-        <w:rPr>
-          <w:rFonts w:cs="Arial"/>
-          <w:b/>
-          <w:sz w:val="22"/>
-          <w:szCs w:val="22"/>
-        </w:rPr>
-      </w:pPr>
-      <w:r>
-        <w:rPr>
-          <w:rFonts w:cs="Arial"/>
-          <w:b/>
-          <w:sz w:val="22"/>
-          <w:szCs w:val="22"/>
-        </w:rPr>
-        <w:t>WHAT HAPPENS AT THE END OF THE NOTICE PERIOD?</w:t>
-      </w:r>
-    </w:p>
-    <w:p>
-      <w:pPr>
-        <w:rPr>
-          <w:rFonts w:cs="Arial"/>
-          <w:sz w:val="22"/>
-          <w:szCs w:val="22"/>
-        </w:rPr>
-      </w:pPr>
-    </w:p>
-    <w:p>
-      <w:pPr>
-        <w:pStyle w:val="ListParagraph"/>
-        <w:numPr>
-          <w:ilvl w:val="0"/>
-          <w:numId w:val="17"/>
-        </w:numPr>
-        <w:tabs>
-          <w:tab w:val="clear" w:pos="720"/>
-          <w:tab w:val="clear" w:pos="1440"/>
-          <w:tab w:val="clear" w:pos="2160"/>
-          <w:tab w:val="clear" w:pos="2880"/>
-          <w:tab w:val="clear" w:pos="4680"/>
-          <w:tab w:val="clear" w:pos="5400"/>
-          <w:tab w:val="clear" w:pos="9000"/>
-        </w:tabs>
-        <w:spacing w:line="240" w:lineRule="auto"/>
-        <w:ind w:left="360"/>
-        <w:jc w:val="left"/>
-        <w:rPr>
-          <w:rFonts w:cs="Arial"/>
-          <w:sz w:val="22"/>
-          <w:szCs w:val="22"/>
-        </w:rPr>
-      </w:pPr>
-      <w:r>
-        <w:rPr>
-          <w:rFonts w:cs="Arial"/>
-          <w:sz w:val="22"/>
-          <w:szCs w:val="22"/>
-        </w:rPr>
-        <w:t xml:space="preserve">The date given in Part 4 of this notice is the earliest date on which the Head Landlord can start eviction action at the Tribunal.  From that date your Head Landlord is allowed to start Tribunal action at any time during the following six months.  If your Head Landlord does not start Tribunal action in that six-month </w:t>
-      </w:r>
-      <w:proofErr w:type="gramStart"/>
-      <w:r>
-        <w:rPr>
-          <w:rFonts w:cs="Arial"/>
-          <w:sz w:val="22"/>
-          <w:szCs w:val="22"/>
-        </w:rPr>
-        <w:t>period</w:t>
-      </w:r>
-      <w:proofErr w:type="gramEnd"/>
-      <w:r>
-        <w:rPr>
-          <w:rFonts w:cs="Arial"/>
-          <w:sz w:val="22"/>
-          <w:szCs w:val="22"/>
-        </w:rPr>
-        <w:t xml:space="preserve"> they would have to serve another notice on you before they could start eviction action at the Tribunal.</w:t>
-      </w:r>
-    </w:p>
-    <w:p>
-      <w:pPr>
-        <w:rPr>
-          <w:rFonts w:cs="Arial"/>
-          <w:sz w:val="22"/>
-          <w:szCs w:val="22"/>
-        </w:rPr>
-      </w:pPr>
-    </w:p>
-    <w:p>
-      <w:pPr>
-        <w:pStyle w:val="ListParagraph"/>
-        <w:numPr>
-          <w:ilvl w:val="0"/>
-          <w:numId w:val="17"/>
-        </w:numPr>
-        <w:tabs>
-          <w:tab w:val="clear" w:pos="720"/>
-          <w:tab w:val="clear" w:pos="1440"/>
-          <w:tab w:val="clear" w:pos="2160"/>
-          <w:tab w:val="clear" w:pos="2880"/>
-          <w:tab w:val="clear" w:pos="4680"/>
-          <w:tab w:val="clear" w:pos="5400"/>
-          <w:tab w:val="clear" w:pos="9000"/>
-        </w:tabs>
-        <w:spacing w:line="240" w:lineRule="auto"/>
-        <w:ind w:left="360"/>
-        <w:jc w:val="left"/>
-        <w:rPr>
-          <w:rFonts w:cs="Arial"/>
-          <w:sz w:val="22"/>
-          <w:szCs w:val="22"/>
-        </w:rPr>
-      </w:pPr>
-      <w:r>
-        <w:rPr>
-          <w:rFonts w:cs="Arial"/>
-          <w:sz w:val="22"/>
-          <w:szCs w:val="22"/>
-        </w:rPr>
-        <w:t>If you wish to leave the Let Property without requiring your Head Landlord(s) to obtain an eviction order from the Tribunal, your tenancy will come to an end on the later of either the date shown in Part 4 above, or the day you cease to occupy the property.</w:t>
-      </w:r>
-    </w:p>
-    <w:p>
-      <w:pPr>
-        <w:pBdr>
-          <w:bottom w:val="single" w:sz="12" w:space="1" w:color="auto"/>
-        </w:pBdr>
-        <w:rPr>
-          <w:rFonts w:cs="Arial"/>
-          <w:sz w:val="22"/>
-          <w:szCs w:val="22"/>
-        </w:rPr>
-      </w:pPr>
-    </w:p>
-    <w:p>
-      <w:pPr>
-        <w:rPr>
-          <w:rFonts w:cs="Arial"/>
-          <w:sz w:val="22"/>
-          <w:szCs w:val="22"/>
-        </w:rPr>
-      </w:pPr>
-    </w:p>
-    <w:p>
-      <w:pPr>
-        <w:rPr>
-          <w:rFonts w:cs="Arial"/>
-          <w:b/>
-          <w:sz w:val="22"/>
-          <w:szCs w:val="22"/>
-        </w:rPr>
-      </w:pPr>
-      <w:r>
-        <w:rPr>
-          <w:rFonts w:cs="Arial"/>
-          <w:b/>
-          <w:sz w:val="22"/>
-          <w:szCs w:val="22"/>
-        </w:rPr>
-        <w:t>IF YOU CHOOSE NOT TO LEAVE AT THE END OF THE NOTICE PERIOD</w:t>
-      </w:r>
-    </w:p>
-    <w:p>
-      <w:pPr>
-        <w:rPr>
-          <w:rFonts w:cs="Arial"/>
-          <w:sz w:val="22"/>
-          <w:szCs w:val="22"/>
-        </w:rPr>
-      </w:pPr>
-    </w:p>
-    <w:p>
-      <w:pPr>
-        <w:pStyle w:val="ListParagraph"/>
-        <w:numPr>
-          <w:ilvl w:val="0"/>
-          <w:numId w:val="17"/>
-        </w:numPr>
-        <w:tabs>
-          <w:tab w:val="clear" w:pos="720"/>
-          <w:tab w:val="clear" w:pos="1440"/>
-          <w:tab w:val="clear" w:pos="2160"/>
-          <w:tab w:val="clear" w:pos="2880"/>
-          <w:tab w:val="clear" w:pos="4680"/>
-          <w:tab w:val="clear" w:pos="5400"/>
-          <w:tab w:val="clear" w:pos="9000"/>
-        </w:tabs>
-        <w:spacing w:line="240" w:lineRule="auto"/>
-        <w:ind w:left="360"/>
-        <w:jc w:val="left"/>
-        <w:rPr>
-          <w:rFonts w:cs="Arial"/>
-          <w:sz w:val="22"/>
-          <w:szCs w:val="22"/>
-        </w:rPr>
-      </w:pPr>
-      <w:r>
-        <w:rPr>
-          <w:rFonts w:cs="Arial"/>
-          <w:sz w:val="22"/>
-          <w:szCs w:val="22"/>
-        </w:rPr>
-        <w:t>If you choose not to leave the Let Property at the end of your notice period then, before you must leave your home, your Head Landlord must have done 2 things:</w:t>
-      </w:r>
-    </w:p>
-    <w:p>
-      <w:pPr>
-        <w:rPr>
-          <w:rFonts w:cs="Arial"/>
-          <w:sz w:val="22"/>
-          <w:szCs w:val="22"/>
-        </w:rPr>
-      </w:pPr>
-    </w:p>
-    <w:p>
-      <w:pPr>
-        <w:pStyle w:val="ListParagraph"/>
-        <w:numPr>
-          <w:ilvl w:val="1"/>
-          <w:numId w:val="23"/>
-        </w:numPr>
-        <w:tabs>
-          <w:tab w:val="clear" w:pos="720"/>
-          <w:tab w:val="clear" w:pos="1440"/>
-          <w:tab w:val="clear" w:pos="2160"/>
-          <w:tab w:val="clear" w:pos="2880"/>
-          <w:tab w:val="clear" w:pos="4680"/>
-          <w:tab w:val="clear" w:pos="5400"/>
-          <w:tab w:val="clear" w:pos="9000"/>
-        </w:tabs>
-        <w:spacing w:line="240" w:lineRule="auto"/>
-        <w:jc w:val="left"/>
-        <w:rPr>
-          <w:rFonts w:cs="Arial"/>
-          <w:sz w:val="22"/>
-          <w:szCs w:val="22"/>
-        </w:rPr>
-      </w:pPr>
-      <w:r>
-        <w:rPr>
-          <w:rFonts w:cs="Arial"/>
-          <w:sz w:val="22"/>
-          <w:szCs w:val="22"/>
-        </w:rPr>
-        <w:t>Served on you a Sub-Tenant’s notice to leave (this notice) with the relevant notice period accompanied by a copy of the notice to leave served on your Landlord; and</w:t>
-      </w:r>
-    </w:p>
-    <w:p>
-      <w:pPr>
-        <w:pStyle w:val="ListParagraph"/>
-        <w:numPr>
-          <w:ilvl w:val="1"/>
-          <w:numId w:val="23"/>
-        </w:numPr>
-        <w:tabs>
-          <w:tab w:val="clear" w:pos="720"/>
-          <w:tab w:val="clear" w:pos="1440"/>
-          <w:tab w:val="clear" w:pos="2160"/>
-          <w:tab w:val="clear" w:pos="2880"/>
-          <w:tab w:val="clear" w:pos="4680"/>
-          <w:tab w:val="clear" w:pos="5400"/>
-          <w:tab w:val="clear" w:pos="9000"/>
-        </w:tabs>
-        <w:spacing w:line="240" w:lineRule="auto"/>
-        <w:jc w:val="left"/>
-        <w:rPr>
-          <w:rFonts w:cs="Arial"/>
-          <w:sz w:val="22"/>
-          <w:szCs w:val="22"/>
-        </w:rPr>
-      </w:pPr>
-      <w:r>
-        <w:rPr>
-          <w:rFonts w:cs="Arial"/>
-          <w:sz w:val="22"/>
-          <w:szCs w:val="22"/>
-        </w:rPr>
-        <w:t>Obtained an eviction order from the Tribunal.</w:t>
-      </w:r>
-    </w:p>
-    <w:p>
-      <w:pPr>
-        <w:rPr>
-          <w:rFonts w:cs="Arial"/>
-          <w:sz w:val="22"/>
-          <w:szCs w:val="22"/>
-        </w:rPr>
-      </w:pPr>
-    </w:p>
-    <w:p>
-      <w:pPr>
-        <w:pStyle w:val="ListParagraph"/>
-        <w:numPr>
-          <w:ilvl w:val="0"/>
-          <w:numId w:val="17"/>
-        </w:numPr>
-        <w:tabs>
-          <w:tab w:val="clear" w:pos="720"/>
-          <w:tab w:val="clear" w:pos="1440"/>
-          <w:tab w:val="clear" w:pos="2160"/>
-          <w:tab w:val="clear" w:pos="2880"/>
-          <w:tab w:val="clear" w:pos="4680"/>
-          <w:tab w:val="clear" w:pos="5400"/>
-          <w:tab w:val="clear" w:pos="9000"/>
-        </w:tabs>
-        <w:spacing w:line="240" w:lineRule="auto"/>
-        <w:ind w:left="360"/>
-        <w:jc w:val="left"/>
-        <w:rPr>
-          <w:rFonts w:cs="Arial"/>
-          <w:sz w:val="22"/>
-          <w:szCs w:val="22"/>
-        </w:rPr>
-      </w:pPr>
-      <w:r>
-        <w:rPr>
-          <w:rFonts w:cs="Arial"/>
-          <w:sz w:val="22"/>
-          <w:szCs w:val="22"/>
-        </w:rPr>
-        <w:t>If the Tribunal grants an eviction order to your Head Landlord, and you choose not to leave the Let Property by the date specified in that eviction order, your Head Landlord can instruct Sheriff Officers to serve a document called a “Charge for Removing” on you, which sets a date by which you must leave the Let Property. You will usually get 14 days’ notice. If you do not leave by this date, the Sheriff Officers will remove you after giving you a further 2 days’ notice.</w:t>
-      </w:r>
-    </w:p>
-    <w:p>
-      <w:pPr>
-        <w:rPr>
-          <w:rFonts w:cs="Arial"/>
-          <w:sz w:val="22"/>
-          <w:szCs w:val="22"/>
-        </w:rPr>
-      </w:pPr>
-    </w:p>
-    <w:p>
-      <w:pPr>
-        <w:pStyle w:val="ListParagraph"/>
-        <w:numPr>
-          <w:ilvl w:val="0"/>
-          <w:numId w:val="17"/>
-        </w:numPr>
-        <w:tabs>
-          <w:tab w:val="clear" w:pos="720"/>
-          <w:tab w:val="clear" w:pos="1440"/>
-          <w:tab w:val="clear" w:pos="2160"/>
-          <w:tab w:val="clear" w:pos="2880"/>
-          <w:tab w:val="clear" w:pos="4680"/>
-          <w:tab w:val="clear" w:pos="5400"/>
-          <w:tab w:val="clear" w:pos="9000"/>
-        </w:tabs>
-        <w:spacing w:line="240" w:lineRule="auto"/>
-        <w:ind w:left="360"/>
-        <w:jc w:val="left"/>
-        <w:rPr>
-          <w:rFonts w:cs="Arial"/>
-          <w:sz w:val="22"/>
-          <w:szCs w:val="22"/>
-        </w:rPr>
-      </w:pPr>
-      <w:r>
-        <w:rPr>
-          <w:rFonts w:cs="Arial"/>
-          <w:sz w:val="22"/>
-          <w:szCs w:val="22"/>
-        </w:rPr>
-        <w:t xml:space="preserve">Remember that you are liable to pay rent for the Let Property until the notice period expires or you cease to occupy the property, whichever is later. If your Head Landlord has given you notice to leave, and you wish to end your tenancy before the notice period expires, you may be able to end your tenancy early, but remember that this can only be done with your Head Landlord’s written agreement. If the Landlord does not agree, you will still have to pay rent for the Let Property until the end of the notice period, even if you have moved out. You should discuss this option with your landlord if this is something </w:t>
-      </w:r>
-      <w:r>
-        <w:rPr>
-          <w:rFonts w:cs="Arial"/>
-          <w:sz w:val="22"/>
-          <w:szCs w:val="22"/>
-        </w:rPr>
-        <w:lastRenderedPageBreak/>
-        <w:t>you would like to do. If you decide to stay on after the expiry of the notice period, you are liable to pay rent until the date set in the eviction order.</w:t>
+        <w:t>Remember that you are liable to pay rent for the Let Property until the notice period expires or you cease to occupy the property, whichever is later. If your Head Landlord has given you notice to leave, and you wish to end your tenancy before the notice period expires, you may be able to end your tenancy early, but remember that this can only be done with your Head Landlord’s written agreement. If the Landlord does not agree, you will still have to pay rent for the Let Property until the end of the notice period, even if you have moved out. You should discuss this option with your landlord if this is something you would like to do. If you decide to stay on after the expiry of the notice period, you are liable to pay rent until the date set in the eviction order.</w:t>
       </w:r>
     </w:p>
     <w:p>
@@ -8640,7 +7851,7 @@
           <w:sz w:val="28"/>
           <w:szCs w:val="28"/>
         </w:rPr>
-        <w:t xml:space="preserve"> place for the duration of the emergency COVID-19 procedures (</w:t>
+        <w:t xml:space="preserve"> place </w:t>
       </w:r>
       <w:r>
         <w:rPr>
@@ -8649,34 +7860,7 @@
           <w:sz w:val="28"/>
           <w:szCs w:val="28"/>
         </w:rPr>
-        <w:t xml:space="preserve">until </w:t>
-      </w:r>
-      <w:r>
-        <w:rPr>
-          <w:rFonts w:cs="Arial"/>
-          <w:b/>
-          <w:sz w:val="28"/>
-          <w:szCs w:val="28"/>
-        </w:rPr>
-        <w:t xml:space="preserve">30 </w:t>
-      </w:r>
-      <w:r>
-        <w:rPr>
-          <w:rFonts w:cs="Arial"/>
-          <w:b/>
-          <w:sz w:val="28"/>
-          <w:szCs w:val="28"/>
-        </w:rPr>
-        <w:t xml:space="preserve">September </w:t>
-      </w:r>
-      <w:r>
-        <w:rPr>
-          <w:rFonts w:cs="Arial"/>
-          <w:b/>
-          <w:sz w:val="28"/>
-          <w:szCs w:val="28"/>
-        </w:rPr>
-        <w:t>2020 unless extended)</w:t>
+        <w:t>from 30 March 2022 onwards</w:t>
       </w:r>
     </w:p>
     <w:p>
@@ -9293,6 +8477,7 @@
       <w:pPr>
         <w:rPr>
           <w:rFonts w:cs="Arial"/>
+          <w:b/>
           <w:sz w:val="22"/>
           <w:szCs w:val="22"/>
         </w:rPr>
@@ -9319,61 +8504,71 @@
         <w:jc w:val="left"/>
         <w:rPr>
           <w:rFonts w:cs="Arial"/>
-          <w:sz w:val="22"/>
-          <w:szCs w:val="22"/>
-        </w:rPr>
-      </w:pPr>
-      <w:r>
-        <w:rPr>
-          <w:rFonts w:cs="Arial"/>
-          <w:sz w:val="22"/>
-          <w:szCs w:val="22"/>
-        </w:rPr>
-        <w:t>The amount of notice you must give your tenant will depend on the eviction ground used. The notice period will wither be 6 months or 3 months and are shown below.</w:t>
-      </w:r>
-    </w:p>
-    <w:p>
-      <w:pPr>
-        <w:rPr>
-          <w:rFonts w:cs="Arial"/>
-          <w:sz w:val="22"/>
-          <w:szCs w:val="22"/>
-        </w:rPr>
-      </w:pPr>
-    </w:p>
-    <w:p>
-      <w:pPr>
-        <w:shd w:val="clear" w:color="auto" w:fill="FFFFFF"/>
-        <w:spacing w:after="120"/>
-        <w:ind w:left="426"/>
-        <w:outlineLvl w:val="3"/>
-        <w:rPr>
-          <w:rFonts w:cs="Arial"/>
-          <w:color w:val="000000"/>
-          <w:sz w:val="22"/>
-          <w:szCs w:val="22"/>
-          <w:u w:val="single"/>
-          <w:lang w:val="en" w:eastAsia="en-GB"/>
-        </w:rPr>
-      </w:pPr>
-      <w:r>
-        <w:rPr>
-          <w:rFonts w:cs="Arial"/>
-          <w:color w:val="000000"/>
-          <w:sz w:val="22"/>
-          <w:szCs w:val="22"/>
-          <w:u w:val="single"/>
-          <w:lang w:val="en" w:eastAsia="en-GB"/>
-        </w:rPr>
-        <w:t>Grounds that require 6 months’ notice</w:t>
-      </w:r>
+          <w:color w:val="000000"/>
+          <w:sz w:val="22"/>
+          <w:szCs w:val="22"/>
+          <w:lang w:val="en" w:eastAsia="en-GB"/>
+        </w:rPr>
+      </w:pPr>
+      <w:r>
+        <w:rPr>
+          <w:rFonts w:cs="Arial"/>
+          <w:color w:val="000000"/>
+          <w:sz w:val="22"/>
+          <w:szCs w:val="22"/>
+          <w:lang w:val="en" w:eastAsia="en-GB"/>
+        </w:rPr>
+        <w:t xml:space="preserve">All eviction grounds are </w:t>
+      </w:r>
+      <w:commentRangeStart w:id="1"/>
+      <w:r>
+        <w:rPr>
+          <w:rFonts w:cs="Arial"/>
+          <w:color w:val="000000"/>
+          <w:sz w:val="22"/>
+          <w:szCs w:val="22"/>
+          <w:lang w:val="en" w:eastAsia="en-GB"/>
+        </w:rPr>
+        <w:t>discretionary</w:t>
+      </w:r>
+      <w:commentRangeEnd w:id="1"/>
+      <w:r>
+        <w:rPr>
+          <w:rStyle w:val="CommentReference"/>
+          <w:rFonts w:cs="Arial"/>
+          <w:sz w:val="22"/>
+          <w:szCs w:val="22"/>
+        </w:rPr>
+        <w:commentReference w:id="1"/>
+      </w:r>
+      <w:r>
+        <w:rPr>
+          <w:rFonts w:cs="Arial"/>
+          <w:color w:val="000000"/>
+          <w:sz w:val="22"/>
+          <w:szCs w:val="22"/>
+          <w:lang w:val="en" w:eastAsia="en-GB"/>
+        </w:rPr>
+        <w:t xml:space="preserve">. This means that the First-tier Tribunal for Scotland (Housing and Property Chamber) can exercise discretion and take into account all the circumstances of a case when deciding whether or not to grant an eviction.  </w:t>
+      </w:r>
+    </w:p>
+    <w:p>
+      <w:pPr>
+        <w:rPr>
+          <w:rFonts w:cs="Arial"/>
+          <w:color w:val="000000"/>
+          <w:sz w:val="22"/>
+          <w:szCs w:val="22"/>
+          <w:lang w:val="en" w:eastAsia="en-GB"/>
+        </w:rPr>
+      </w:pPr>
     </w:p>
     <w:p>
       <w:pPr>
         <w:pStyle w:val="ListParagraph"/>
         <w:numPr>
           <w:ilvl w:val="0"/>
-          <w:numId w:val="35"/>
+          <w:numId w:val="24"/>
         </w:numPr>
         <w:tabs>
           <w:tab w:val="clear" w:pos="720"/>
@@ -9384,8 +8579,9 @@
           <w:tab w:val="clear" w:pos="5400"/>
           <w:tab w:val="clear" w:pos="9000"/>
         </w:tabs>
-        <w:spacing w:line="240" w:lineRule="auto"/>
-        <w:ind w:left="1134" w:hanging="425"/>
+        <w:spacing w:afterLines="60" w:after="144" w:line="240" w:lineRule="auto"/>
+        <w:ind w:left="426" w:hanging="426"/>
+        <w:contextualSpacing w:val="0"/>
         <w:jc w:val="left"/>
         <w:rPr>
           <w:rFonts w:cs="Arial"/>
@@ -9399,7 +8595,7 @@
           <w:sz w:val="22"/>
           <w:szCs w:val="22"/>
         </w:rPr>
-        <w:t>You intend to sell the Let Property</w:t>
+        <w:t>You must give your Sub-Tenant the relevant amount of notice.  The notice periods are:</w:t>
       </w:r>
     </w:p>
     <w:p>
@@ -9407,9 +8603,8 @@
         <w:pStyle w:val="ListParagraph"/>
         <w:numPr>
           <w:ilvl w:val="0"/>
-          <w:numId w:val="35"/>
+          <w:numId w:val="40"/>
         </w:numPr>
-        <w:shd w:val="clear" w:color="auto" w:fill="FFFFFF"/>
         <w:tabs>
           <w:tab w:val="clear" w:pos="720"/>
           <w:tab w:val="clear" w:pos="1440"/>
@@ -9419,26 +8614,23 @@
           <w:tab w:val="clear" w:pos="5400"/>
           <w:tab w:val="clear" w:pos="9000"/>
         </w:tabs>
-        <w:spacing w:after="120" w:line="240" w:lineRule="auto"/>
-        <w:ind w:left="1134" w:hanging="425"/>
-        <w:outlineLvl w:val="3"/>
-        <w:rPr>
-          <w:rFonts w:cs="Arial"/>
-          <w:color w:val="000000"/>
-          <w:sz w:val="22"/>
-          <w:szCs w:val="22"/>
-          <w:lang w:val="en" w:eastAsia="en-GB"/>
-        </w:rPr>
-      </w:pPr>
-      <w:r>
-        <w:rPr>
-          <w:rFonts w:cs="Arial"/>
-          <w:color w:val="000000"/>
-          <w:sz w:val="22"/>
-          <w:szCs w:val="22"/>
-          <w:lang w:val="en" w:eastAsia="en-GB"/>
-        </w:rPr>
-        <w:t xml:space="preserve">The Let Property is to be sold by the mortgage lender </w:t>
+        <w:spacing w:afterLines="60" w:after="144" w:line="240" w:lineRule="auto"/>
+        <w:ind w:left="709" w:hanging="283"/>
+        <w:contextualSpacing w:val="0"/>
+        <w:jc w:val="left"/>
+        <w:rPr>
+          <w:rFonts w:cs="Arial"/>
+          <w:sz w:val="22"/>
+          <w:szCs w:val="22"/>
+        </w:rPr>
+      </w:pPr>
+      <w:r>
+        <w:rPr>
+          <w:rFonts w:cs="Arial"/>
+          <w:sz w:val="22"/>
+          <w:szCs w:val="22"/>
+        </w:rPr>
+        <w:t>28 days’ notice if the Sub-Tenant has been entitled to occupy the property for six months or less.</w:t>
       </w:r>
     </w:p>
     <w:p>
@@ -9446,7 +8638,7 @@
         <w:pStyle w:val="ListParagraph"/>
         <w:numPr>
           <w:ilvl w:val="0"/>
-          <w:numId w:val="35"/>
+          <w:numId w:val="40"/>
         </w:numPr>
         <w:tabs>
           <w:tab w:val="clear" w:pos="720"/>
@@ -9458,7 +8650,8 @@
           <w:tab w:val="clear" w:pos="9000"/>
         </w:tabs>
         <w:spacing w:line="240" w:lineRule="auto"/>
-        <w:ind w:left="1134" w:hanging="425"/>
+        <w:ind w:left="709" w:hanging="284"/>
+        <w:contextualSpacing w:val="0"/>
         <w:jc w:val="left"/>
         <w:rPr>
           <w:rFonts w:cs="Arial"/>
@@ -9472,478 +8665,7 @@
           <w:sz w:val="22"/>
           <w:szCs w:val="22"/>
         </w:rPr>
-        <w:t>You intend to refurbish the Let Property</w:t>
-      </w:r>
-    </w:p>
-    <w:p>
-      <w:pPr>
-        <w:pStyle w:val="ListParagraph"/>
-        <w:numPr>
-          <w:ilvl w:val="0"/>
-          <w:numId w:val="35"/>
-        </w:numPr>
-        <w:tabs>
-          <w:tab w:val="clear" w:pos="720"/>
-          <w:tab w:val="clear" w:pos="1440"/>
-          <w:tab w:val="clear" w:pos="2160"/>
-          <w:tab w:val="clear" w:pos="2880"/>
-          <w:tab w:val="clear" w:pos="4680"/>
-          <w:tab w:val="clear" w:pos="5400"/>
-          <w:tab w:val="clear" w:pos="9000"/>
-        </w:tabs>
-        <w:spacing w:line="240" w:lineRule="auto"/>
-        <w:ind w:left="1134" w:hanging="425"/>
-        <w:rPr>
-          <w:rFonts w:cs="Arial"/>
-          <w:sz w:val="22"/>
-          <w:szCs w:val="22"/>
-        </w:rPr>
-      </w:pPr>
-      <w:r>
-        <w:rPr>
-          <w:rFonts w:cs="Arial"/>
-          <w:sz w:val="22"/>
-          <w:szCs w:val="22"/>
-        </w:rPr>
-        <w:t>You</w:t>
-      </w:r>
-      <w:r>
-        <w:rPr>
-          <w:rFonts w:cs="Arial"/>
-          <w:sz w:val="22"/>
-          <w:szCs w:val="22"/>
-        </w:rPr>
-        <w:t xml:space="preserve"> </w:t>
-      </w:r>
-      <w:r>
-        <w:rPr>
-          <w:rFonts w:cs="Arial"/>
-          <w:sz w:val="22"/>
-          <w:szCs w:val="22"/>
-        </w:rPr>
-        <w:t xml:space="preserve">intend to use the Let Property for a non-residential purpose </w:t>
-      </w:r>
-    </w:p>
-    <w:p>
-      <w:pPr>
-        <w:pStyle w:val="ListParagraph"/>
-        <w:numPr>
-          <w:ilvl w:val="0"/>
-          <w:numId w:val="35"/>
-        </w:numPr>
-        <w:tabs>
-          <w:tab w:val="clear" w:pos="720"/>
-          <w:tab w:val="clear" w:pos="1440"/>
-          <w:tab w:val="clear" w:pos="2160"/>
-          <w:tab w:val="clear" w:pos="2880"/>
-          <w:tab w:val="clear" w:pos="4680"/>
-          <w:tab w:val="clear" w:pos="5400"/>
-          <w:tab w:val="clear" w:pos="9000"/>
-        </w:tabs>
-        <w:spacing w:line="240" w:lineRule="auto"/>
-        <w:ind w:left="1134" w:hanging="425"/>
-        <w:rPr>
-          <w:rFonts w:cs="Arial"/>
-          <w:sz w:val="22"/>
-          <w:szCs w:val="22"/>
-        </w:rPr>
-      </w:pPr>
-      <w:r>
-        <w:rPr>
-          <w:rFonts w:cs="Arial"/>
-          <w:sz w:val="22"/>
-          <w:szCs w:val="22"/>
-        </w:rPr>
-        <w:t xml:space="preserve">The Let Property is required for a religious purpose </w:t>
-      </w:r>
-    </w:p>
-    <w:p>
-      <w:pPr>
-        <w:pStyle w:val="ListParagraph"/>
-        <w:numPr>
-          <w:ilvl w:val="0"/>
-          <w:numId w:val="35"/>
-        </w:numPr>
-        <w:tabs>
-          <w:tab w:val="clear" w:pos="720"/>
-          <w:tab w:val="clear" w:pos="1440"/>
-          <w:tab w:val="clear" w:pos="2160"/>
-          <w:tab w:val="clear" w:pos="2880"/>
-          <w:tab w:val="clear" w:pos="4680"/>
-          <w:tab w:val="clear" w:pos="5400"/>
-          <w:tab w:val="clear" w:pos="9000"/>
-        </w:tabs>
-        <w:spacing w:line="240" w:lineRule="auto"/>
-        <w:ind w:left="1134" w:hanging="425"/>
-        <w:rPr>
-          <w:rFonts w:cs="Arial"/>
-          <w:sz w:val="22"/>
-          <w:szCs w:val="22"/>
-        </w:rPr>
-      </w:pPr>
-      <w:r>
-        <w:rPr>
-          <w:rFonts w:cs="Arial"/>
-          <w:sz w:val="22"/>
-          <w:szCs w:val="22"/>
-        </w:rPr>
-        <w:t>You</w:t>
-      </w:r>
-      <w:r>
-        <w:rPr>
-          <w:rFonts w:cs="Arial"/>
-          <w:sz w:val="22"/>
-          <w:szCs w:val="22"/>
-        </w:rPr>
-        <w:t>r tenant ceases to be</w:t>
-      </w:r>
-      <w:r>
-        <w:rPr>
-          <w:rFonts w:cs="Arial"/>
-          <w:sz w:val="22"/>
-          <w:szCs w:val="22"/>
-        </w:rPr>
-        <w:t xml:space="preserve"> - or fail</w:t>
-      </w:r>
-      <w:r>
-        <w:rPr>
-          <w:rFonts w:cs="Arial"/>
-          <w:sz w:val="22"/>
-          <w:szCs w:val="22"/>
-        </w:rPr>
-        <w:t>s</w:t>
-      </w:r>
-      <w:r>
-        <w:rPr>
-          <w:rFonts w:cs="Arial"/>
-          <w:sz w:val="22"/>
-          <w:szCs w:val="22"/>
-        </w:rPr>
-        <w:t xml:space="preserve"> to become - an employee of </w:t>
-      </w:r>
-      <w:r>
-        <w:rPr>
-          <w:rFonts w:cs="Arial"/>
-          <w:sz w:val="22"/>
-          <w:szCs w:val="22"/>
-        </w:rPr>
-        <w:t>you</w:t>
-      </w:r>
-      <w:r>
-        <w:rPr>
-          <w:rFonts w:cs="Arial"/>
-          <w:sz w:val="22"/>
-          <w:szCs w:val="22"/>
-        </w:rPr>
-        <w:t xml:space="preserve"> </w:t>
-      </w:r>
-    </w:p>
-    <w:p>
-      <w:pPr>
-        <w:pStyle w:val="ListParagraph"/>
-        <w:numPr>
-          <w:ilvl w:val="0"/>
-          <w:numId w:val="35"/>
-        </w:numPr>
-        <w:tabs>
-          <w:tab w:val="clear" w:pos="720"/>
-          <w:tab w:val="clear" w:pos="1440"/>
-          <w:tab w:val="clear" w:pos="2160"/>
-          <w:tab w:val="clear" w:pos="2880"/>
-          <w:tab w:val="clear" w:pos="4680"/>
-          <w:tab w:val="clear" w:pos="5400"/>
-          <w:tab w:val="clear" w:pos="9000"/>
-        </w:tabs>
-        <w:spacing w:line="240" w:lineRule="auto"/>
-        <w:ind w:left="1134" w:hanging="425"/>
-        <w:rPr>
-          <w:rFonts w:cs="Arial"/>
-          <w:sz w:val="22"/>
-          <w:szCs w:val="22"/>
-        </w:rPr>
-      </w:pPr>
-      <w:r>
-        <w:rPr>
-          <w:rFonts w:cs="Arial"/>
-          <w:sz w:val="22"/>
-          <w:szCs w:val="22"/>
-        </w:rPr>
-        <w:t>You</w:t>
-      </w:r>
-      <w:r>
-        <w:rPr>
-          <w:rFonts w:cs="Arial"/>
-          <w:sz w:val="22"/>
-          <w:szCs w:val="22"/>
-        </w:rPr>
-        <w:t>r tenant</w:t>
-      </w:r>
-      <w:r>
-        <w:rPr>
-          <w:rFonts w:cs="Arial"/>
-          <w:sz w:val="22"/>
-          <w:szCs w:val="22"/>
-        </w:rPr>
-        <w:t xml:space="preserve"> no longer need</w:t>
-      </w:r>
-      <w:r>
-        <w:rPr>
-          <w:rFonts w:cs="Arial"/>
-          <w:sz w:val="22"/>
-          <w:szCs w:val="22"/>
-        </w:rPr>
-        <w:t>s</w:t>
-      </w:r>
-      <w:r>
-        <w:rPr>
-          <w:rFonts w:cs="Arial"/>
-          <w:sz w:val="22"/>
-          <w:szCs w:val="22"/>
-        </w:rPr>
-        <w:t xml:space="preserve"> supported accommodation </w:t>
-      </w:r>
-    </w:p>
-    <w:p>
-      <w:pPr>
-        <w:pStyle w:val="ListParagraph"/>
-        <w:numPr>
-          <w:ilvl w:val="0"/>
-          <w:numId w:val="35"/>
-        </w:numPr>
-        <w:tabs>
-          <w:tab w:val="clear" w:pos="720"/>
-          <w:tab w:val="clear" w:pos="1440"/>
-          <w:tab w:val="clear" w:pos="2160"/>
-          <w:tab w:val="clear" w:pos="2880"/>
-          <w:tab w:val="clear" w:pos="4680"/>
-          <w:tab w:val="clear" w:pos="5400"/>
-          <w:tab w:val="clear" w:pos="9000"/>
-        </w:tabs>
-        <w:spacing w:line="240" w:lineRule="auto"/>
-        <w:ind w:left="1134" w:hanging="425"/>
-        <w:rPr>
-          <w:rFonts w:cs="Arial"/>
-          <w:sz w:val="22"/>
-          <w:szCs w:val="22"/>
-        </w:rPr>
-      </w:pPr>
-      <w:r>
-        <w:rPr>
-          <w:rFonts w:cs="Arial"/>
-          <w:sz w:val="22"/>
-          <w:szCs w:val="22"/>
-        </w:rPr>
-        <w:t>An Overcrowding Statutory Notice has been served on you</w:t>
-      </w:r>
-    </w:p>
-    <w:p>
-      <w:pPr>
-        <w:pStyle w:val="ListParagraph"/>
-        <w:tabs>
-          <w:tab w:val="clear" w:pos="720"/>
-          <w:tab w:val="clear" w:pos="1440"/>
-          <w:tab w:val="clear" w:pos="2160"/>
-          <w:tab w:val="clear" w:pos="2880"/>
-          <w:tab w:val="clear" w:pos="4680"/>
-          <w:tab w:val="clear" w:pos="5400"/>
-          <w:tab w:val="clear" w:pos="9000"/>
-        </w:tabs>
-        <w:spacing w:line="240" w:lineRule="auto"/>
-        <w:ind w:left="1080"/>
-        <w:rPr>
-          <w:rFonts w:cs="Arial"/>
-          <w:sz w:val="22"/>
-          <w:szCs w:val="22"/>
-        </w:rPr>
-      </w:pPr>
-    </w:p>
-    <w:p>
-      <w:pPr>
-        <w:shd w:val="clear" w:color="auto" w:fill="FFFFFF"/>
-        <w:spacing w:after="120"/>
-        <w:ind w:left="426"/>
-        <w:outlineLvl w:val="3"/>
-        <w:rPr>
-          <w:rFonts w:cs="Arial"/>
-          <w:color w:val="000000"/>
-          <w:sz w:val="22"/>
-          <w:szCs w:val="22"/>
-          <w:u w:val="single"/>
-          <w:lang w:val="en" w:eastAsia="en-GB"/>
-        </w:rPr>
-      </w:pPr>
-      <w:r>
-        <w:rPr>
-          <w:rFonts w:cs="Arial"/>
-          <w:color w:val="000000"/>
-          <w:sz w:val="22"/>
-          <w:szCs w:val="22"/>
-          <w:u w:val="single"/>
-          <w:lang w:val="en" w:eastAsia="en-GB"/>
-        </w:rPr>
-        <w:lastRenderedPageBreak/>
-        <w:t>Grounds that require 3 months’ notice</w:t>
-      </w:r>
-    </w:p>
-    <w:p>
-      <w:pPr>
-        <w:pStyle w:val="ListParagraph"/>
-        <w:numPr>
-          <w:ilvl w:val="0"/>
-          <w:numId w:val="36"/>
-        </w:numPr>
-        <w:tabs>
-          <w:tab w:val="clear" w:pos="720"/>
-          <w:tab w:val="clear" w:pos="1440"/>
-          <w:tab w:val="clear" w:pos="2160"/>
-          <w:tab w:val="clear" w:pos="2880"/>
-          <w:tab w:val="clear" w:pos="4680"/>
-          <w:tab w:val="clear" w:pos="5400"/>
-          <w:tab w:val="clear" w:pos="9000"/>
-        </w:tabs>
-        <w:spacing w:line="240" w:lineRule="auto"/>
-        <w:jc w:val="left"/>
-        <w:rPr>
-          <w:rFonts w:cs="Arial"/>
-          <w:sz w:val="22"/>
-          <w:szCs w:val="22"/>
-        </w:rPr>
-      </w:pPr>
-      <w:r>
-        <w:rPr>
-          <w:rFonts w:cs="Arial"/>
-          <w:sz w:val="22"/>
-          <w:szCs w:val="22"/>
-        </w:rPr>
-        <w:t>You intend to live in Let Property</w:t>
-      </w:r>
-    </w:p>
-    <w:p>
-      <w:pPr>
-        <w:pStyle w:val="ListParagraph"/>
-        <w:numPr>
-          <w:ilvl w:val="0"/>
-          <w:numId w:val="36"/>
-        </w:numPr>
-        <w:tabs>
-          <w:tab w:val="clear" w:pos="720"/>
-          <w:tab w:val="clear" w:pos="1440"/>
-          <w:tab w:val="clear" w:pos="2160"/>
-          <w:tab w:val="clear" w:pos="2880"/>
-          <w:tab w:val="clear" w:pos="4680"/>
-          <w:tab w:val="clear" w:pos="5400"/>
-          <w:tab w:val="clear" w:pos="9000"/>
-        </w:tabs>
-        <w:spacing w:line="240" w:lineRule="auto"/>
-        <w:rPr>
-          <w:rFonts w:cs="Arial"/>
-          <w:sz w:val="22"/>
-          <w:szCs w:val="22"/>
-        </w:rPr>
-      </w:pPr>
-      <w:r>
-        <w:rPr>
-          <w:rFonts w:cs="Arial"/>
-          <w:sz w:val="22"/>
-          <w:szCs w:val="22"/>
-        </w:rPr>
-        <w:t>You</w:t>
-      </w:r>
-      <w:r>
-        <w:rPr>
-          <w:rFonts w:cs="Arial"/>
-          <w:sz w:val="22"/>
-          <w:szCs w:val="22"/>
-        </w:rPr>
-        <w:t>r</w:t>
-      </w:r>
-      <w:r>
-        <w:rPr>
-          <w:rFonts w:cs="Arial"/>
-          <w:sz w:val="22"/>
-          <w:szCs w:val="22"/>
-        </w:rPr>
-        <w:t xml:space="preserve"> family member intends to live in the Let Property </w:t>
-      </w:r>
-    </w:p>
-    <w:p>
-      <w:pPr>
-        <w:pStyle w:val="ListParagraph"/>
-        <w:numPr>
-          <w:ilvl w:val="0"/>
-          <w:numId w:val="36"/>
-        </w:numPr>
-        <w:tabs>
-          <w:tab w:val="clear" w:pos="720"/>
-          <w:tab w:val="clear" w:pos="1440"/>
-          <w:tab w:val="clear" w:pos="2160"/>
-          <w:tab w:val="clear" w:pos="2880"/>
-          <w:tab w:val="clear" w:pos="4680"/>
-          <w:tab w:val="clear" w:pos="5400"/>
-          <w:tab w:val="clear" w:pos="9000"/>
-        </w:tabs>
-        <w:spacing w:line="240" w:lineRule="auto"/>
-        <w:rPr>
-          <w:rFonts w:cs="Arial"/>
-          <w:sz w:val="22"/>
-          <w:szCs w:val="22"/>
-        </w:rPr>
-      </w:pPr>
-      <w:r>
-        <w:rPr>
-          <w:rFonts w:cs="Arial"/>
-          <w:sz w:val="22"/>
-          <w:szCs w:val="22"/>
-        </w:rPr>
-        <w:t>You</w:t>
-      </w:r>
-      <w:r>
-        <w:rPr>
-          <w:rFonts w:cs="Arial"/>
-          <w:sz w:val="22"/>
-          <w:szCs w:val="22"/>
-        </w:rPr>
-        <w:t xml:space="preserve"> have had your</w:t>
-      </w:r>
-      <w:r>
-        <w:rPr>
-          <w:rFonts w:cs="Arial"/>
-          <w:sz w:val="22"/>
-          <w:szCs w:val="22"/>
-        </w:rPr>
-        <w:t xml:space="preserve"> registration refused or revoked </w:t>
-      </w:r>
-    </w:p>
-    <w:p>
-      <w:pPr>
-        <w:pStyle w:val="ListParagraph"/>
-        <w:numPr>
-          <w:ilvl w:val="0"/>
-          <w:numId w:val="36"/>
-        </w:numPr>
-        <w:tabs>
-          <w:tab w:val="clear" w:pos="720"/>
-          <w:tab w:val="clear" w:pos="1440"/>
-          <w:tab w:val="clear" w:pos="2160"/>
-          <w:tab w:val="clear" w:pos="2880"/>
-          <w:tab w:val="clear" w:pos="4680"/>
-          <w:tab w:val="clear" w:pos="5400"/>
-          <w:tab w:val="clear" w:pos="9000"/>
-        </w:tabs>
-        <w:spacing w:line="240" w:lineRule="auto"/>
-        <w:rPr>
-          <w:rFonts w:cs="Arial"/>
-          <w:sz w:val="22"/>
-          <w:szCs w:val="22"/>
-        </w:rPr>
-      </w:pPr>
-      <w:r>
-        <w:rPr>
-          <w:rFonts w:cs="Arial"/>
-          <w:sz w:val="22"/>
-          <w:szCs w:val="22"/>
-        </w:rPr>
-        <w:t xml:space="preserve">Your HMO licence has been revoked or renewal has been refused </w:t>
+        <w:t>84 days’ notice is required if the Sub-Tenant has been entitled to occupy the property for over six months</w:t>
       </w:r>
     </w:p>
     <w:p>
@@ -10005,7 +8727,16 @@
           <w:sz w:val="22"/>
           <w:szCs w:val="22"/>
         </w:rPr>
-        <w:t>‘HOW TO GIVE THIS NOTICE’ section which provides important information on delivery times)</w:t>
+        <w:t xml:space="preserve">‘HOW TO GIVE THIS NOTICE’ section which provides important information on </w:t>
+      </w:r>
+      <w:r>
+        <w:rPr>
+          <w:rFonts w:cs="Arial"/>
+          <w:sz w:val="22"/>
+          <w:szCs w:val="22"/>
+        </w:rPr>
+        <w:lastRenderedPageBreak/>
+        <w:t>delivery times)</w:t>
       </w:r>
       <w:r>
         <w:t xml:space="preserve"> </w:t>
@@ -10484,25 +9215,7 @@
           <w:sz w:val="22"/>
           <w:szCs w:val="22"/>
         </w:rPr>
-        <w:t xml:space="preserve">26 of the Interpretation and Legislative Reform (Scotland) Act 2010 applies, which means that unless delivered personally, you must allow your Sub-Tenant 48 hours to receive this notice. This delivery time should be added in to the amount of notice you give your Sub-Tenant. Your Sub-Tenant can challenge the </w:t>
-      </w:r>
-      <w:proofErr w:type="gramStart"/>
-      <w:r>
-        <w:rPr>
-          <w:rFonts w:cs="Arial"/>
-          <w:sz w:val="22"/>
-          <w:szCs w:val="22"/>
-        </w:rPr>
-        <w:t>48 hour</w:t>
-      </w:r>
-      <w:proofErr w:type="gramEnd"/>
-      <w:r>
-        <w:rPr>
-          <w:rFonts w:cs="Arial"/>
-          <w:sz w:val="22"/>
-          <w:szCs w:val="22"/>
-        </w:rPr>
-        <w:t xml:space="preserve"> delivery time, but they must give evidence which shows the exact date they received this notice</w:t>
+        <w:t>26 of the Interpretation and Legislative Reform (Scotland) Act 2010 applies, which means that unless delivered personally, you must allow your Sub-Tenant 48 hours to receive this notice. This delivery time should be added in to the amount of notice you give your Sub-Tenant. Your Sub-Tenant can challenge the 48 hour delivery time, but they must give evidence which shows the exact date they received this notice</w:t>
       </w:r>
     </w:p>
     <w:p>
@@ -10548,7 +9261,6 @@
         </w:rPr>
         <w:t xml:space="preserve">For </w:t>
       </w:r>
-      <w:proofErr w:type="gramStart"/>
       <w:r>
         <w:rPr>
           <w:rFonts w:cs="Arial"/>
@@ -10562,55 +9274,7 @@
           <w:rFonts w:cs="Arial"/>
           <w:sz w:val="22"/>
         </w:rPr>
-        <w:t xml:space="preserve"> ,</w:t>
-      </w:r>
-      <w:proofErr w:type="gramEnd"/>
-      <w:r>
-        <w:rPr>
-          <w:rFonts w:cs="Arial"/>
-          <w:sz w:val="22"/>
-        </w:rPr>
-        <w:t xml:space="preserve"> if you are required to give your Tenant 6 months’ notice and you send the notice to leave by e-mail on 10 March, your Tenant will be expected to receive the notice on 12 March.  The 6 </w:t>
-      </w:r>
-      <w:proofErr w:type="gramStart"/>
-      <w:r>
-        <w:rPr>
-          <w:rFonts w:cs="Arial"/>
-          <w:sz w:val="22"/>
-        </w:rPr>
-        <w:t>month</w:t>
-      </w:r>
-      <w:proofErr w:type="gramEnd"/>
-      <w:r>
-        <w:rPr>
-          <w:rFonts w:cs="Arial"/>
-          <w:sz w:val="22"/>
-        </w:rPr>
-        <w:t xml:space="preserve"> notice period will start on 12 March and end on 12 </w:t>
-      </w:r>
-      <w:r>
-        <w:rPr>
-          <w:rFonts w:cs="Arial"/>
-          <w:sz w:val="22"/>
-        </w:rPr>
-        <w:lastRenderedPageBreak/>
-        <w:t xml:space="preserve">September. If your Tenant chooses not to leave the Let Property following the expiry of the notice period, the earliest date that you can </w:t>
-      </w:r>
-      <w:proofErr w:type="gramStart"/>
-      <w:r>
-        <w:rPr>
-          <w:rFonts w:cs="Arial"/>
-          <w:sz w:val="22"/>
-        </w:rPr>
-        <w:t>submit an application</w:t>
-      </w:r>
-      <w:proofErr w:type="gramEnd"/>
-      <w:r>
-        <w:rPr>
-          <w:rFonts w:cs="Arial"/>
-          <w:sz w:val="22"/>
-        </w:rPr>
-        <w:t xml:space="preserve"> to the Tribunal for an eviction order is 13 September.</w:t>
+        <w:t xml:space="preserve"> , if you are required to give your Tenant 6 months’ notice and you send the notice to leave by e-mail on 10 March, your Tenant will be expected to receive the notice on 12 March.  The 6 month notice period will start on 12 March and end on 12 September. If your Tenant chooses not to leave the Let Property following the expiry of the notice period, the earliest date that you can submit an application to the Tribunal for an eviction order is 13 September.</w:t>
       </w:r>
     </w:p>
     <w:p>
@@ -10698,6 +9362,7 @@
           <w:sz w:val="22"/>
           <w:szCs w:val="22"/>
         </w:rPr>
+        <w:lastRenderedPageBreak/>
         <w:t>You can also ask a Sheriff Officer to serve this notice on your Sub-tenant(s) either personally or by putting it through the letterbox of the let property and providing either witness or photographic evidence of when this was done.</w:t>
       </w:r>
     </w:p>
@@ -10799,7 +9464,15 @@
           <w:sz w:val="22"/>
           <w:szCs w:val="22"/>
         </w:rPr>
-        <w:t>12. If the Sub-Tenant chooses to leave the Let Property without requiring you to obtain an eviction order from the Tribunal, their tenancy will come to an end on the later of either the date shown in Part 4 of the notice, or the day they cease to occupy the property.</w:t>
+        <w:t>13</w:t>
+      </w:r>
+      <w:r>
+        <w:rPr>
+          <w:rFonts w:cs="Arial"/>
+          <w:sz w:val="22"/>
+          <w:szCs w:val="22"/>
+        </w:rPr>
+        <w:t>. If the Sub-Tenant chooses to leave the Let Property without requiring you to obtain an eviction order from the Tribunal, their tenancy will come to an end on the later of either the date shown in Part 4 of the notice, or the day they cease to occupy the property.</w:t>
       </w:r>
     </w:p>
     <w:p>
@@ -10827,7 +9500,15 @@
           <w:sz w:val="22"/>
           <w:szCs w:val="22"/>
         </w:rPr>
-        <w:t>13. If the Sub-Tenant wishes to end their tenancy before the notice period expires, this can only be done with your written agreement.</w:t>
+        <w:t>14</w:t>
+      </w:r>
+      <w:r>
+        <w:rPr>
+          <w:rFonts w:cs="Arial"/>
+          <w:sz w:val="22"/>
+          <w:szCs w:val="22"/>
+        </w:rPr>
+        <w:t>. If the Sub-Tenant wishes to end their tenancy before the notice period expires, this can only be done with your written agreement.</w:t>
       </w:r>
     </w:p>
     <w:p>
@@ -10855,7 +9536,15 @@
           <w:sz w:val="22"/>
           <w:szCs w:val="22"/>
         </w:rPr>
-        <w:t>14. If the Sub-Tenant chooses not to leave the Let Property at the end of their notice period then, before they have to leave, you must have done two things:</w:t>
+        <w:t>15</w:t>
+      </w:r>
+      <w:r>
+        <w:rPr>
+          <w:rFonts w:cs="Arial"/>
+          <w:sz w:val="22"/>
+          <w:szCs w:val="22"/>
+        </w:rPr>
+        <w:t>. If the Sub-Tenant chooses not to leave the Let Property at the end of their notice period then, before they have to leave, you must have done two things:</w:t>
       </w:r>
     </w:p>
     <w:p>
@@ -10965,6 +9654,7 @@
     </w:p>
     <w:p>
       <w:pPr>
+        <w:jc w:val="left"/>
         <w:rPr>
           <w:rFonts w:cs="Arial"/>
           <w:b/>
@@ -11008,7 +9698,23 @@
           <w:sz w:val="22"/>
           <w:szCs w:val="22"/>
         </w:rPr>
-        <w:t>15. The date given in Part 4 of the notice is the earliest date that you can start eviction action at the Tribunal. From that date, you can start Tribunal action at any time during the following six months. If you do not start Tribunal action in that six-month period, you would have to serve another notice to leave on your Sub-Tenant before you could start eviction action at the Tribunal.</w:t>
+        <w:t>1</w:t>
+      </w:r>
+      <w:r>
+        <w:rPr>
+          <w:rFonts w:cs="Arial"/>
+          <w:sz w:val="22"/>
+          <w:szCs w:val="22"/>
+        </w:rPr>
+        <w:t>6</w:t>
+      </w:r>
+      <w:r>
+        <w:rPr>
+          <w:rFonts w:cs="Arial"/>
+          <w:sz w:val="22"/>
+          <w:szCs w:val="22"/>
+        </w:rPr>
+        <w:t>. The date given in Part 4 of the notice is the earliest date that you can start eviction action at the Tribunal. From that date, you can start Tribunal action at any time during the following six months. If you do not start Tribunal action in that six-month period, you would have to serve another notice to leave on your Sub-Tenant before you could start eviction action at the Tribunal.</w:t>
       </w:r>
     </w:p>
     <w:p>
@@ -11036,7 +9742,23 @@
           <w:sz w:val="22"/>
           <w:szCs w:val="22"/>
         </w:rPr>
-        <w:t>16. If the Tribunal grants an eviction order, and the Sub-Tenant chooses not to leave the Let Property by the date specified in that eviction order, a Head Landlord can instruct Sheriff Officers to serve a “Charge for Removing” on their Sub-Tenant, which sets a date by which the Sub-Tenant must leave the Let Property. If the Sub-Tenant does not leave by this date, the Sheriff Officers will remove them after giving them a further two days’ notice.</w:t>
+        <w:t>1</w:t>
+      </w:r>
+      <w:r>
+        <w:rPr>
+          <w:rFonts w:cs="Arial"/>
+          <w:sz w:val="22"/>
+          <w:szCs w:val="22"/>
+        </w:rPr>
+        <w:t>7</w:t>
+      </w:r>
+      <w:r>
+        <w:rPr>
+          <w:rFonts w:cs="Arial"/>
+          <w:sz w:val="22"/>
+          <w:szCs w:val="22"/>
+        </w:rPr>
+        <w:t>. If the Tribunal grants an eviction order, and the Sub-Tenant chooses not to leave the Let Property by the date specified in that eviction order, a Head Landlord can instruct Sheriff Officers to serve a “Charge for Removing” on their Sub-Tenant, which sets a date by which the Sub-Tenant must leave the Let Property. If the Sub-Tenant does not leave by this date, the Sheriff Officers will remove them after giving them a further two days’ notice.</w:t>
       </w:r>
     </w:p>
     <w:p>
@@ -11098,7 +9820,7 @@
         <w:pStyle w:val="ListParagraph"/>
         <w:numPr>
           <w:ilvl w:val="0"/>
-          <w:numId w:val="24"/>
+          <w:numId w:val="41"/>
         </w:numPr>
         <w:tabs>
           <w:tab w:val="clear" w:pos="720"/>
@@ -11110,7 +9832,7 @@
           <w:tab w:val="clear" w:pos="9000"/>
         </w:tabs>
         <w:spacing w:line="240" w:lineRule="auto"/>
-        <w:ind w:left="426" w:hanging="426"/>
+        <w:ind w:left="426" w:hanging="436"/>
         <w:jc w:val="left"/>
         <w:rPr>
           <w:rFonts w:cs="Arial"/>
@@ -11211,7 +9933,6 @@
           <w:sz w:val="22"/>
           <w:szCs w:val="22"/>
         </w:rPr>
-        <w:lastRenderedPageBreak/>
         <w:t>Shelter Scotland</w:t>
       </w:r>
     </w:p>
@@ -11362,8 +10083,66 @@
 </w:document>
 </file>
 
+<file path=word/comments.xml><?xml version="1.0" encoding="utf-8"?>
+<w:comments xmlns:wpc="http://schemas.microsoft.com/office/word/2010/wordprocessingCanvas" xmlns:cx="http://schemas.microsoft.com/office/drawing/2014/chartex" xmlns:cx1="http://schemas.microsoft.com/office/drawing/2015/9/8/chartex" xmlns:mc="http://schemas.openxmlformats.org/markup-compatibility/2006" xmlns:o="urn:schemas-microsoft-com:office:office" xmlns:r="http://schemas.openxmlformats.org/officeDocument/2006/relationships" xmlns:m="http://schemas.openxmlformats.org/officeDocument/2006/math" xmlns:v="urn:schemas-microsoft-com:vml" xmlns:wp14="http://schemas.microsoft.com/office/word/2010/wordprocessingDrawing" xmlns:wp="http://schemas.openxmlformats.org/drawingml/2006/wordprocessingDrawing" xmlns:w10="urn:schemas-microsoft-com:office:word" xmlns:w="http://schemas.openxmlformats.org/wordprocessingml/2006/main" xmlns:w14="http://schemas.microsoft.com/office/word/2010/wordml" xmlns:w15="http://schemas.microsoft.com/office/word/2012/wordml" xmlns:w16se="http://schemas.microsoft.com/office/word/2015/wordml/symex" xmlns:wpg="http://schemas.microsoft.com/office/word/2010/wordprocessingGroup" xmlns:wpi="http://schemas.microsoft.com/office/word/2010/wordprocessingInk" xmlns:wne="http://schemas.microsoft.com/office/word/2006/wordml" xmlns:wps="http://schemas.microsoft.com/office/word/2010/wordprocessingShape" mc:Ignorable="w14 w15 w16se wp14">
+  <w:comment w:id="1" w:author="Garft AM (Alan)" w:date="2022-03-09T12:15:00Z" w:initials="GA(">
+    <w:p>
+      <w:pPr>
+        <w:pStyle w:val="CommentText"/>
+      </w:pPr>
+      <w:r>
+        <w:rPr>
+          <w:rStyle w:val="CommentReference"/>
+        </w:rPr>
+        <w:annotationRef/>
+      </w:r>
+      <w:r>
+        <w:t xml:space="preserve">Wording taken out after All eviction grounds are discretionary - ‘until 30 September 2022’ </w:t>
+      </w:r>
+    </w:p>
+    <w:p>
+      <w:pPr>
+        <w:pStyle w:val="CommentText"/>
+      </w:pPr>
+    </w:p>
+    <w:p>
+      <w:pPr>
+        <w:pStyle w:val="CommentText"/>
+      </w:pPr>
+      <w:r>
+        <w:t>(I think this is totally fine. It is something we can revisit in future if we anticipate any issues about it seamlessly becoming permanent policy</w:t>
+      </w:r>
+    </w:p>
+    <w:p>
+      <w:pPr>
+        <w:pStyle w:val="CommentText"/>
+      </w:pPr>
+    </w:p>
+    <w:p>
+      <w:pPr>
+        <w:pStyle w:val="CommentText"/>
+      </w:pPr>
+    </w:p>
+    <w:p>
+      <w:pPr>
+        <w:pStyle w:val="CommentText"/>
+      </w:pPr>
+      <w:r>
+        <w:t>AG</w:t>
+      </w:r>
+    </w:p>
+  </w:comment>
+</w:comments>
+</file>
+
+<file path=word/commentsExtended.xml><?xml version="1.0" encoding="utf-8"?>
+<w15:commentsEx xmlns:wpc="http://schemas.microsoft.com/office/word/2010/wordprocessingCanvas" xmlns:cx="http://schemas.microsoft.com/office/drawing/2014/chartex" xmlns:cx1="http://schemas.microsoft.com/office/drawing/2015/9/8/chartex" xmlns:mc="http://schemas.openxmlformats.org/markup-compatibility/2006" xmlns:o="urn:schemas-microsoft-com:office:office" xmlns:r="http://schemas.openxmlformats.org/officeDocument/2006/relationships" xmlns:m="http://schemas.openxmlformats.org/officeDocument/2006/math" xmlns:v="urn:schemas-microsoft-com:vml" xmlns:wp14="http://schemas.microsoft.com/office/word/2010/wordprocessingDrawing" xmlns:wp="http://schemas.openxmlformats.org/drawingml/2006/wordprocessingDrawing" xmlns:w10="urn:schemas-microsoft-com:office:word" xmlns:w="http://schemas.openxmlformats.org/wordprocessingml/2006/main" xmlns:w14="http://schemas.microsoft.com/office/word/2010/wordml" xmlns:w15="http://schemas.microsoft.com/office/word/2012/wordml" xmlns:w16se="http://schemas.microsoft.com/office/word/2015/wordml/symex" xmlns:wpg="http://schemas.microsoft.com/office/word/2010/wordprocessingGroup" xmlns:wpi="http://schemas.microsoft.com/office/word/2010/wordprocessingInk" xmlns:wne="http://schemas.microsoft.com/office/word/2006/wordml" xmlns:wps="http://schemas.microsoft.com/office/word/2010/wordprocessingShape" mc:Ignorable="w14 w15 w16se wp14">
+  <w15:commentEx w15:paraId="5B424578" w15:done="0"/>
+</w15:commentsEx>
+</file>
+
 <file path=word/endnotes.xml><?xml version="1.0" encoding="utf-8"?>
-<w:endnotes xmlns:wpc="http://schemas.microsoft.com/office/word/2010/wordprocessingCanvas" xmlns:cx="http://schemas.microsoft.com/office/drawing/2014/chartex" xmlns:cx1="http://schemas.microsoft.com/office/drawing/2015/9/8/chartex" xmlns:cx2="http://schemas.microsoft.com/office/drawing/2015/10/21/chartex" xmlns:cx3="http://schemas.microsoft.com/office/drawing/2016/5/9/chartex" xmlns:cx4="http://schemas.microsoft.com/office/drawing/2016/5/10/chartex" xmlns:cx5="http://schemas.microsoft.com/office/drawing/2016/5/11/chartex" xmlns:cx6="http://schemas.microsoft.com/office/drawing/2016/5/12/chartex" xmlns:cx7="http://schemas.microsoft.com/office/drawing/2016/5/13/chartex" xmlns:cx8="http://schemas.microsoft.com/office/drawing/2016/5/14/chartex" xmlns:mc="http://schemas.openxmlformats.org/markup-compatibility/2006" xmlns:aink="http://schemas.microsoft.com/office/drawing/2016/ink" xmlns:am3d="http://schemas.microsoft.com/office/drawing/2017/model3d" xmlns:o="urn:schemas-microsoft-com:office:office" xmlns:r="http://schemas.openxmlformats.org/officeDocument/2006/relationships" xmlns:m="http://schemas.openxmlformats.org/officeDocument/2006/math" xmlns:v="urn:schemas-microsoft-com:vml" xmlns:wp14="http://schemas.microsoft.com/office/word/2010/wordprocessingDrawing" xmlns:wp="http://schemas.openxmlformats.org/drawingml/2006/wordprocessingDrawing" xmlns:w10="urn:schemas-microsoft-com:office:word" xmlns:w="http://schemas.openxmlformats.org/wordprocessingml/2006/main" xmlns:w14="http://schemas.microsoft.com/office/word/2010/wordml" xmlns:w15="http://schemas.microsoft.com/office/word/2012/wordml" xmlns:w16cid="http://schemas.microsoft.com/office/word/2016/wordml/cid" xmlns:w16se="http://schemas.microsoft.com/office/word/2015/wordml/symex" xmlns:wpg="http://schemas.microsoft.com/office/word/2010/wordprocessingGroup" xmlns:wpi="http://schemas.microsoft.com/office/word/2010/wordprocessingInk" xmlns:wne="http://schemas.microsoft.com/office/word/2006/wordml" xmlns:wps="http://schemas.microsoft.com/office/word/2010/wordprocessingShape" mc:Ignorable="w14 w15 w16se w16cid wp14">
+<w:endnotes xmlns:wpc="http://schemas.microsoft.com/office/word/2010/wordprocessingCanvas" xmlns:cx="http://schemas.microsoft.com/office/drawing/2014/chartex" xmlns:cx1="http://schemas.microsoft.com/office/drawing/2015/9/8/chartex" xmlns:mc="http://schemas.openxmlformats.org/markup-compatibility/2006" xmlns:o="urn:schemas-microsoft-com:office:office" xmlns:r="http://schemas.openxmlformats.org/officeDocument/2006/relationships" xmlns:m="http://schemas.openxmlformats.org/officeDocument/2006/math" xmlns:v="urn:schemas-microsoft-com:vml" xmlns:wp14="http://schemas.microsoft.com/office/word/2010/wordprocessingDrawing" xmlns:wp="http://schemas.openxmlformats.org/drawingml/2006/wordprocessingDrawing" xmlns:w10="urn:schemas-microsoft-com:office:word" xmlns:w="http://schemas.openxmlformats.org/wordprocessingml/2006/main" xmlns:w14="http://schemas.microsoft.com/office/word/2010/wordml" xmlns:w15="http://schemas.microsoft.com/office/word/2012/wordml" xmlns:w16se="http://schemas.microsoft.com/office/word/2015/wordml/symex" xmlns:wpg="http://schemas.microsoft.com/office/word/2010/wordprocessingGroup" xmlns:wpi="http://schemas.microsoft.com/office/word/2010/wordprocessingInk" xmlns:wne="http://schemas.microsoft.com/office/word/2006/wordml" xmlns:wps="http://schemas.microsoft.com/office/word/2010/wordprocessingShape" mc:Ignorable="w14 w15 w16se wp14">
   <w:endnote w:type="separator" w:id="-1">
     <w:p>
       <w:pPr>
@@ -11388,7 +10167,7 @@
 </file>
 
 <file path=word/footer1.xml><?xml version="1.0" encoding="utf-8"?>
-<w:ftr xmlns:wpc="http://schemas.microsoft.com/office/word/2010/wordprocessingCanvas" xmlns:cx="http://schemas.microsoft.com/office/drawing/2014/chartex" xmlns:cx1="http://schemas.microsoft.com/office/drawing/2015/9/8/chartex" xmlns:cx2="http://schemas.microsoft.com/office/drawing/2015/10/21/chartex" xmlns:cx3="http://schemas.microsoft.com/office/drawing/2016/5/9/chartex" xmlns:cx4="http://schemas.microsoft.com/office/drawing/2016/5/10/chartex" xmlns:cx5="http://schemas.microsoft.com/office/drawing/2016/5/11/chartex" xmlns:cx6="http://schemas.microsoft.com/office/drawing/2016/5/12/chartex" xmlns:cx7="http://schemas.microsoft.com/office/drawing/2016/5/13/chartex" xmlns:cx8="http://schemas.microsoft.com/office/drawing/2016/5/14/chartex" xmlns:mc="http://schemas.openxmlformats.org/markup-compatibility/2006" xmlns:aink="http://schemas.microsoft.com/office/drawing/2016/ink" xmlns:am3d="http://schemas.microsoft.com/office/drawing/2017/model3d" xmlns:o="urn:schemas-microsoft-com:office:office" xmlns:r="http://schemas.openxmlformats.org/officeDocument/2006/relationships" xmlns:m="http://schemas.openxmlformats.org/officeDocument/2006/math" xmlns:v="urn:schemas-microsoft-com:vml" xmlns:wp14="http://schemas.microsoft.com/office/word/2010/wordprocessingDrawing" xmlns:wp="http://schemas.openxmlformats.org/drawingml/2006/wordprocessingDrawing" xmlns:w10="urn:schemas-microsoft-com:office:word" xmlns:w="http://schemas.openxmlformats.org/wordprocessingml/2006/main" xmlns:w14="http://schemas.microsoft.com/office/word/2010/wordml" xmlns:w15="http://schemas.microsoft.com/office/word/2012/wordml" xmlns:w16cid="http://schemas.microsoft.com/office/word/2016/wordml/cid" xmlns:w16se="http://schemas.microsoft.com/office/word/2015/wordml/symex" xmlns:wpg="http://schemas.microsoft.com/office/word/2010/wordprocessingGroup" xmlns:wpi="http://schemas.microsoft.com/office/word/2010/wordprocessingInk" xmlns:wne="http://schemas.microsoft.com/office/word/2006/wordml" xmlns:wps="http://schemas.microsoft.com/office/word/2010/wordprocessingShape" mc:Ignorable="w14 w15 w16se w16cid wp14">
+<w:ftr xmlns:wpc="http://schemas.microsoft.com/office/word/2010/wordprocessingCanvas" xmlns:cx="http://schemas.microsoft.com/office/drawing/2014/chartex" xmlns:cx1="http://schemas.microsoft.com/office/drawing/2015/9/8/chartex" xmlns:mc="http://schemas.openxmlformats.org/markup-compatibility/2006" xmlns:o="urn:schemas-microsoft-com:office:office" xmlns:r="http://schemas.openxmlformats.org/officeDocument/2006/relationships" xmlns:m="http://schemas.openxmlformats.org/officeDocument/2006/math" xmlns:v="urn:schemas-microsoft-com:vml" xmlns:wp14="http://schemas.microsoft.com/office/word/2010/wordprocessingDrawing" xmlns:wp="http://schemas.openxmlformats.org/drawingml/2006/wordprocessingDrawing" xmlns:w10="urn:schemas-microsoft-com:office:word" xmlns:w="http://schemas.openxmlformats.org/wordprocessingml/2006/main" xmlns:w14="http://schemas.microsoft.com/office/word/2010/wordml" xmlns:w15="http://schemas.microsoft.com/office/word/2012/wordml" xmlns:w16se="http://schemas.microsoft.com/office/word/2015/wordml/symex" xmlns:wpg="http://schemas.microsoft.com/office/word/2010/wordprocessingGroup" xmlns:wpi="http://schemas.microsoft.com/office/word/2010/wordprocessingInk" xmlns:wne="http://schemas.microsoft.com/office/word/2006/wordml" xmlns:wps="http://schemas.microsoft.com/office/word/2010/wordprocessingShape" mc:Ignorable="w14 w15 w16se wp14">
   <w:sdt>
     <w:sdtPr>
       <w:id w:val="819470175"/>
@@ -11421,7 +10200,7 @@
           <w:rPr>
             <w:noProof/>
           </w:rPr>
-          <w:t>3</w:t>
+          <w:t>7</w:t>
         </w:r>
         <w:r>
           <w:rPr>
@@ -11451,7 +10230,7 @@
 </file>
 
 <file path=word/footnotes.xml><?xml version="1.0" encoding="utf-8"?>
-<w:footnotes xmlns:wpc="http://schemas.microsoft.com/office/word/2010/wordprocessingCanvas" xmlns:cx="http://schemas.microsoft.com/office/drawing/2014/chartex" xmlns:cx1="http://schemas.microsoft.com/office/drawing/2015/9/8/chartex" xmlns:cx2="http://schemas.microsoft.com/office/drawing/2015/10/21/chartex" xmlns:cx3="http://schemas.microsoft.com/office/drawing/2016/5/9/chartex" xmlns:cx4="http://schemas.microsoft.com/office/drawing/2016/5/10/chartex" xmlns:cx5="http://schemas.microsoft.com/office/drawing/2016/5/11/chartex" xmlns:cx6="http://schemas.microsoft.com/office/drawing/2016/5/12/chartex" xmlns:cx7="http://schemas.microsoft.com/office/drawing/2016/5/13/chartex" xmlns:cx8="http://schemas.microsoft.com/office/drawing/2016/5/14/chartex" xmlns:mc="http://schemas.openxmlformats.org/markup-compatibility/2006" xmlns:aink="http://schemas.microsoft.com/office/drawing/2016/ink" xmlns:am3d="http://schemas.microsoft.com/office/drawing/2017/model3d" xmlns:o="urn:schemas-microsoft-com:office:office" xmlns:r="http://schemas.openxmlformats.org/officeDocument/2006/relationships" xmlns:m="http://schemas.openxmlformats.org/officeDocument/2006/math" xmlns:v="urn:schemas-microsoft-com:vml" xmlns:wp14="http://schemas.microsoft.com/office/word/2010/wordprocessingDrawing" xmlns:wp="http://schemas.openxmlformats.org/drawingml/2006/wordprocessingDrawing" xmlns:w10="urn:schemas-microsoft-com:office:word" xmlns:w="http://schemas.openxmlformats.org/wordprocessingml/2006/main" xmlns:w14="http://schemas.microsoft.com/office/word/2010/wordml" xmlns:w15="http://schemas.microsoft.com/office/word/2012/wordml" xmlns:w16cid="http://schemas.microsoft.com/office/word/2016/wordml/cid" xmlns:w16se="http://schemas.microsoft.com/office/word/2015/wordml/symex" xmlns:wpg="http://schemas.microsoft.com/office/word/2010/wordprocessingGroup" xmlns:wpi="http://schemas.microsoft.com/office/word/2010/wordprocessingInk" xmlns:wne="http://schemas.microsoft.com/office/word/2006/wordml" xmlns:wps="http://schemas.microsoft.com/office/word/2010/wordprocessingShape" mc:Ignorable="w14 w15 w16se w16cid wp14">
+<w:footnotes xmlns:wpc="http://schemas.microsoft.com/office/word/2010/wordprocessingCanvas" xmlns:cx="http://schemas.microsoft.com/office/drawing/2014/chartex" xmlns:cx1="http://schemas.microsoft.com/office/drawing/2015/9/8/chartex" xmlns:mc="http://schemas.openxmlformats.org/markup-compatibility/2006" xmlns:o="urn:schemas-microsoft-com:office:office" xmlns:r="http://schemas.openxmlformats.org/officeDocument/2006/relationships" xmlns:m="http://schemas.openxmlformats.org/officeDocument/2006/math" xmlns:v="urn:schemas-microsoft-com:vml" xmlns:wp14="http://schemas.microsoft.com/office/word/2010/wordprocessingDrawing" xmlns:wp="http://schemas.openxmlformats.org/drawingml/2006/wordprocessingDrawing" xmlns:w10="urn:schemas-microsoft-com:office:word" xmlns:w="http://schemas.openxmlformats.org/wordprocessingml/2006/main" xmlns:w14="http://schemas.microsoft.com/office/word/2010/wordml" xmlns:w15="http://schemas.microsoft.com/office/word/2012/wordml" xmlns:w16se="http://schemas.microsoft.com/office/word/2015/wordml/symex" xmlns:wpg="http://schemas.microsoft.com/office/word/2010/wordprocessingGroup" xmlns:wpi="http://schemas.microsoft.com/office/word/2010/wordprocessingInk" xmlns:wne="http://schemas.microsoft.com/office/word/2006/wordml" xmlns:wps="http://schemas.microsoft.com/office/word/2010/wordprocessingShape" mc:Ignorable="w14 w15 w16se wp14">
   <w:footnote w:type="separator" w:id="-1">
     <w:p>
       <w:pPr>
@@ -11565,7 +10344,7 @@
 </file>
 
 <file path=word/header1.xml><?xml version="1.0" encoding="utf-8"?>
-<w:hdr xmlns:wpc="http://schemas.microsoft.com/office/word/2010/wordprocessingCanvas" xmlns:cx="http://schemas.microsoft.com/office/drawing/2014/chartex" xmlns:cx1="http://schemas.microsoft.com/office/drawing/2015/9/8/chartex" xmlns:cx2="http://schemas.microsoft.com/office/drawing/2015/10/21/chartex" xmlns:cx3="http://schemas.microsoft.com/office/drawing/2016/5/9/chartex" xmlns:cx4="http://schemas.microsoft.com/office/drawing/2016/5/10/chartex" xmlns:cx5="http://schemas.microsoft.com/office/drawing/2016/5/11/chartex" xmlns:cx6="http://schemas.microsoft.com/office/drawing/2016/5/12/chartex" xmlns:cx7="http://schemas.microsoft.com/office/drawing/2016/5/13/chartex" xmlns:cx8="http://schemas.microsoft.com/office/drawing/2016/5/14/chartex" xmlns:mc="http://schemas.openxmlformats.org/markup-compatibility/2006" xmlns:aink="http://schemas.microsoft.com/office/drawing/2016/ink" xmlns:am3d="http://schemas.microsoft.com/office/drawing/2017/model3d" xmlns:o="urn:schemas-microsoft-com:office:office" xmlns:r="http://schemas.openxmlformats.org/officeDocument/2006/relationships" xmlns:m="http://schemas.openxmlformats.org/officeDocument/2006/math" xmlns:v="urn:schemas-microsoft-com:vml" xmlns:wp14="http://schemas.microsoft.com/office/word/2010/wordprocessingDrawing" xmlns:wp="http://schemas.openxmlformats.org/drawingml/2006/wordprocessingDrawing" xmlns:w10="urn:schemas-microsoft-com:office:word" xmlns:w="http://schemas.openxmlformats.org/wordprocessingml/2006/main" xmlns:w14="http://schemas.microsoft.com/office/word/2010/wordml" xmlns:w15="http://schemas.microsoft.com/office/word/2012/wordml" xmlns:w16cid="http://schemas.microsoft.com/office/word/2016/wordml/cid" xmlns:w16se="http://schemas.microsoft.com/office/word/2015/wordml/symex" xmlns:wpg="http://schemas.microsoft.com/office/word/2010/wordprocessingGroup" xmlns:wpi="http://schemas.microsoft.com/office/word/2010/wordprocessingInk" xmlns:wne="http://schemas.microsoft.com/office/word/2006/wordml" xmlns:wps="http://schemas.microsoft.com/office/word/2010/wordprocessingShape" mc:Ignorable="w14 w15 w16se w16cid wp14">
+<w:hdr xmlns:wpc="http://schemas.microsoft.com/office/word/2010/wordprocessingCanvas" xmlns:cx="http://schemas.microsoft.com/office/drawing/2014/chartex" xmlns:cx1="http://schemas.microsoft.com/office/drawing/2015/9/8/chartex" xmlns:mc="http://schemas.openxmlformats.org/markup-compatibility/2006" xmlns:o="urn:schemas-microsoft-com:office:office" xmlns:r="http://schemas.openxmlformats.org/officeDocument/2006/relationships" xmlns:m="http://schemas.openxmlformats.org/officeDocument/2006/math" xmlns:v="urn:schemas-microsoft-com:vml" xmlns:wp14="http://schemas.microsoft.com/office/word/2010/wordprocessingDrawing" xmlns:wp="http://schemas.openxmlformats.org/drawingml/2006/wordprocessingDrawing" xmlns:w10="urn:schemas-microsoft-com:office:word" xmlns:w="http://schemas.openxmlformats.org/wordprocessingml/2006/main" xmlns:w14="http://schemas.microsoft.com/office/word/2010/wordml" xmlns:w15="http://schemas.microsoft.com/office/word/2012/wordml" xmlns:w16se="http://schemas.microsoft.com/office/word/2015/wordml/symex" xmlns:wpg="http://schemas.microsoft.com/office/word/2010/wordprocessingGroup" xmlns:wpi="http://schemas.microsoft.com/office/word/2010/wordprocessingInk" xmlns:wne="http://schemas.microsoft.com/office/word/2006/wordml" xmlns:wps="http://schemas.microsoft.com/office/word/2010/wordprocessingShape" mc:Ignorable="w14 w15 w16se wp14">
   <w:p>
     <w:pPr>
       <w:pStyle w:val="Header"/>
@@ -11585,7 +10364,7 @@
 </file>
 
 <file path=word/numbering.xml><?xml version="1.0" encoding="utf-8"?>
-<w:numbering xmlns:wpc="http://schemas.microsoft.com/office/word/2010/wordprocessingCanvas" xmlns:cx="http://schemas.microsoft.com/office/drawing/2014/chartex" xmlns:cx1="http://schemas.microsoft.com/office/drawing/2015/9/8/chartex" xmlns:cx2="http://schemas.microsoft.com/office/drawing/2015/10/21/chartex" xmlns:cx3="http://schemas.microsoft.com/office/drawing/2016/5/9/chartex" xmlns:cx4="http://schemas.microsoft.com/office/drawing/2016/5/10/chartex" xmlns:cx5="http://schemas.microsoft.com/office/drawing/2016/5/11/chartex" xmlns:cx6="http://schemas.microsoft.com/office/drawing/2016/5/12/chartex" xmlns:cx7="http://schemas.microsoft.com/office/drawing/2016/5/13/chartex" xmlns:cx8="http://schemas.microsoft.com/office/drawing/2016/5/14/chartex" xmlns:mc="http://schemas.openxmlformats.org/markup-compatibility/2006" xmlns:aink="http://schemas.microsoft.com/office/drawing/2016/ink" xmlns:am3d="http://schemas.microsoft.com/office/drawing/2017/model3d" xmlns:o="urn:schemas-microsoft-com:office:office" xmlns:r="http://schemas.openxmlformats.org/officeDocument/2006/relationships" xmlns:m="http://schemas.openxmlformats.org/officeDocument/2006/math" xmlns:v="urn:schemas-microsoft-com:vml" xmlns:wp14="http://schemas.microsoft.com/office/word/2010/wordprocessingDrawing" xmlns:wp="http://schemas.openxmlformats.org/drawingml/2006/wordprocessingDrawing" xmlns:w10="urn:schemas-microsoft-com:office:word" xmlns:w="http://schemas.openxmlformats.org/wordprocessingml/2006/main" xmlns:w14="http://schemas.microsoft.com/office/word/2010/wordml" xmlns:w15="http://schemas.microsoft.com/office/word/2012/wordml" xmlns:w16cid="http://schemas.microsoft.com/office/word/2016/wordml/cid" xmlns:w16se="http://schemas.microsoft.com/office/word/2015/wordml/symex" xmlns:wpg="http://schemas.microsoft.com/office/word/2010/wordprocessingGroup" xmlns:wpi="http://schemas.microsoft.com/office/word/2010/wordprocessingInk" xmlns:wne="http://schemas.microsoft.com/office/word/2006/wordml" xmlns:wps="http://schemas.microsoft.com/office/word/2010/wordprocessingShape" mc:Ignorable="w14 w15 w16se w16cid wp14">
+<w:numbering xmlns:wpc="http://schemas.microsoft.com/office/word/2010/wordprocessingCanvas" xmlns:cx="http://schemas.microsoft.com/office/drawing/2014/chartex" xmlns:cx1="http://schemas.microsoft.com/office/drawing/2015/9/8/chartex" xmlns:mc="http://schemas.openxmlformats.org/markup-compatibility/2006" xmlns:o="urn:schemas-microsoft-com:office:office" xmlns:r="http://schemas.openxmlformats.org/officeDocument/2006/relationships" xmlns:m="http://schemas.openxmlformats.org/officeDocument/2006/math" xmlns:v="urn:schemas-microsoft-com:vml" xmlns:wp14="http://schemas.microsoft.com/office/word/2010/wordprocessingDrawing" xmlns:wp="http://schemas.openxmlformats.org/drawingml/2006/wordprocessingDrawing" xmlns:w10="urn:schemas-microsoft-com:office:word" xmlns:w="http://schemas.openxmlformats.org/wordprocessingml/2006/main" xmlns:w14="http://schemas.microsoft.com/office/word/2010/wordml" xmlns:w15="http://schemas.microsoft.com/office/word/2012/wordml" xmlns:w16se="http://schemas.microsoft.com/office/word/2015/wordml/symex" xmlns:wpg="http://schemas.microsoft.com/office/word/2010/wordprocessingGroup" xmlns:wpi="http://schemas.microsoft.com/office/word/2010/wordprocessingInk" xmlns:wne="http://schemas.microsoft.com/office/word/2006/wordml" xmlns:wps="http://schemas.microsoft.com/office/word/2010/wordprocessingShape" mc:Ignorable="w14 w15 w16se wp14">
   <w:abstractNum w:abstractNumId="0" w15:restartNumberingAfterBreak="0">
     <w:nsid w:val="FFFFFFFB"/>
     <w:multiLevelType w:val="multilevel"/>
@@ -11859,8 +10638,8 @@
   <w:abstractNum w:abstractNumId="3" w15:restartNumberingAfterBreak="0">
     <w:nsid w:val="0E283944"/>
     <w:multiLevelType w:val="hybridMultilevel"/>
-    <w:tmpl w:val="4B600BCC"/>
-    <w:lvl w:ilvl="0" w:tplc="0809000F">
+    <w:tmpl w:val="FCC0F1A2"/>
+    <w:lvl w:ilvl="0" w:tplc="0518D54A">
       <w:start w:val="1"/>
       <w:numFmt w:val="decimal"/>
       <w:lvlText w:val="%1."/>
@@ -12285,6 +11064,92 @@
     </w:lvl>
   </w:abstractNum>
   <w:abstractNum w:abstractNumId="7" w15:restartNumberingAfterBreak="0">
+    <w:nsid w:val="15B02FA9"/>
+    <w:multiLevelType w:val="hybridMultilevel"/>
+    <w:tmpl w:val="6094A520"/>
+    <w:lvl w:ilvl="0" w:tplc="0809000F">
+      <w:start w:val="1"/>
+      <w:numFmt w:val="decimal"/>
+      <w:lvlText w:val="%1."/>
+      <w:lvlJc w:val="left"/>
+      <w:pPr>
+        <w:ind w:left="720" w:hanging="360"/>
+      </w:pPr>
+    </w:lvl>
+    <w:lvl w:ilvl="1" w:tplc="08090019" w:tentative="1">
+      <w:start w:val="1"/>
+      <w:numFmt w:val="lowerLetter"/>
+      <w:lvlText w:val="%2."/>
+      <w:lvlJc w:val="left"/>
+      <w:pPr>
+        <w:ind w:left="1440" w:hanging="360"/>
+      </w:pPr>
+    </w:lvl>
+    <w:lvl w:ilvl="2" w:tplc="0809001B" w:tentative="1">
+      <w:start w:val="1"/>
+      <w:numFmt w:val="lowerRoman"/>
+      <w:lvlText w:val="%3."/>
+      <w:lvlJc w:val="right"/>
+      <w:pPr>
+        <w:ind w:left="2160" w:hanging="180"/>
+      </w:pPr>
+    </w:lvl>
+    <w:lvl w:ilvl="3" w:tplc="0809000F" w:tentative="1">
+      <w:start w:val="1"/>
+      <w:numFmt w:val="decimal"/>
+      <w:lvlText w:val="%4."/>
+      <w:lvlJc w:val="left"/>
+      <w:pPr>
+        <w:ind w:left="2880" w:hanging="360"/>
+      </w:pPr>
+    </w:lvl>
+    <w:lvl w:ilvl="4" w:tplc="08090019" w:tentative="1">
+      <w:start w:val="1"/>
+      <w:numFmt w:val="lowerLetter"/>
+      <w:lvlText w:val="%5."/>
+      <w:lvlJc w:val="left"/>
+      <w:pPr>
+        <w:ind w:left="3600" w:hanging="360"/>
+      </w:pPr>
+    </w:lvl>
+    <w:lvl w:ilvl="5" w:tplc="0809001B" w:tentative="1">
+      <w:start w:val="1"/>
+      <w:numFmt w:val="lowerRoman"/>
+      <w:lvlText w:val="%6."/>
+      <w:lvlJc w:val="right"/>
+      <w:pPr>
+        <w:ind w:left="4320" w:hanging="180"/>
+      </w:pPr>
+    </w:lvl>
+    <w:lvl w:ilvl="6" w:tplc="0809000F" w:tentative="1">
+      <w:start w:val="1"/>
+      <w:numFmt w:val="decimal"/>
+      <w:lvlText w:val="%7."/>
+      <w:lvlJc w:val="left"/>
+      <w:pPr>
+        <w:ind w:left="5040" w:hanging="360"/>
+      </w:pPr>
+    </w:lvl>
+    <w:lvl w:ilvl="7" w:tplc="08090019" w:tentative="1">
+      <w:start w:val="1"/>
+      <w:numFmt w:val="lowerLetter"/>
+      <w:lvlText w:val="%8."/>
+      <w:lvlJc w:val="left"/>
+      <w:pPr>
+        <w:ind w:left="5760" w:hanging="360"/>
+      </w:pPr>
+    </w:lvl>
+    <w:lvl w:ilvl="8" w:tplc="0809001B" w:tentative="1">
+      <w:start w:val="1"/>
+      <w:numFmt w:val="lowerRoman"/>
+      <w:lvlText w:val="%9."/>
+      <w:lvlJc w:val="right"/>
+      <w:pPr>
+        <w:ind w:left="6480" w:hanging="180"/>
+      </w:pPr>
+    </w:lvl>
+  </w:abstractNum>
+  <w:abstractNum w:abstractNumId="8" w15:restartNumberingAfterBreak="0">
     <w:nsid w:val="163E7EF9"/>
     <w:multiLevelType w:val="hybridMultilevel"/>
     <w:tmpl w:val="EBE6783E"/>
@@ -12397,7 +11262,7 @@
       </w:rPr>
     </w:lvl>
   </w:abstractNum>
-  <w:abstractNum w:abstractNumId="8" w15:restartNumberingAfterBreak="0">
+  <w:abstractNum w:abstractNumId="9" w15:restartNumberingAfterBreak="0">
     <w:nsid w:val="170014C7"/>
     <w:multiLevelType w:val="hybridMultilevel"/>
     <w:tmpl w:val="9030EA2C"/>
@@ -12510,7 +11375,7 @@
       </w:rPr>
     </w:lvl>
   </w:abstractNum>
-  <w:abstractNum w:abstractNumId="9" w15:restartNumberingAfterBreak="0">
+  <w:abstractNum w:abstractNumId="10" w15:restartNumberingAfterBreak="0">
     <w:nsid w:val="19993770"/>
     <w:multiLevelType w:val="hybridMultilevel"/>
     <w:tmpl w:val="E55EE03C"/>
@@ -12623,7 +11488,7 @@
       </w:rPr>
     </w:lvl>
   </w:abstractNum>
-  <w:abstractNum w:abstractNumId="10" w15:restartNumberingAfterBreak="0">
+  <w:abstractNum w:abstractNumId="11" w15:restartNumberingAfterBreak="0">
     <w:nsid w:val="24587032"/>
     <w:multiLevelType w:val="hybridMultilevel"/>
     <w:tmpl w:val="05BC3C08"/>
@@ -12709,7 +11574,7 @@
       </w:pPr>
     </w:lvl>
   </w:abstractNum>
-  <w:abstractNum w:abstractNumId="11" w15:restartNumberingAfterBreak="0">
+  <w:abstractNum w:abstractNumId="12" w15:restartNumberingAfterBreak="0">
     <w:nsid w:val="24697667"/>
     <w:multiLevelType w:val="hybridMultilevel"/>
     <w:tmpl w:val="E488B79E"/>
@@ -12822,7 +11687,7 @@
       </w:rPr>
     </w:lvl>
   </w:abstractNum>
-  <w:abstractNum w:abstractNumId="12" w15:restartNumberingAfterBreak="0">
+  <w:abstractNum w:abstractNumId="13" w15:restartNumberingAfterBreak="0">
     <w:nsid w:val="24EA6498"/>
     <w:multiLevelType w:val="hybridMultilevel"/>
     <w:tmpl w:val="D1AA17E4"/>
@@ -12908,7 +11773,7 @@
       </w:pPr>
     </w:lvl>
   </w:abstractNum>
-  <w:abstractNum w:abstractNumId="13" w15:restartNumberingAfterBreak="0">
+  <w:abstractNum w:abstractNumId="14" w15:restartNumberingAfterBreak="0">
     <w:nsid w:val="2BDC4F6D"/>
     <w:multiLevelType w:val="hybridMultilevel"/>
     <w:tmpl w:val="BE96F150"/>
@@ -13020,7 +11885,7 @@
       </w:rPr>
     </w:lvl>
   </w:abstractNum>
-  <w:abstractNum w:abstractNumId="14" w15:restartNumberingAfterBreak="0">
+  <w:abstractNum w:abstractNumId="15" w15:restartNumberingAfterBreak="0">
     <w:nsid w:val="2DDA461D"/>
     <w:multiLevelType w:val="hybridMultilevel"/>
     <w:tmpl w:val="14380F42"/>
@@ -13133,7 +11998,7 @@
       </w:rPr>
     </w:lvl>
   </w:abstractNum>
-  <w:abstractNum w:abstractNumId="15" w15:restartNumberingAfterBreak="0">
+  <w:abstractNum w:abstractNumId="16" w15:restartNumberingAfterBreak="0">
     <w:nsid w:val="32A21BF5"/>
     <w:multiLevelType w:val="hybridMultilevel"/>
     <w:tmpl w:val="86EA4970"/>
@@ -13222,7 +12087,7 @@
       </w:pPr>
     </w:lvl>
   </w:abstractNum>
-  <w:abstractNum w:abstractNumId="16" w15:restartNumberingAfterBreak="0">
+  <w:abstractNum w:abstractNumId="17" w15:restartNumberingAfterBreak="0">
     <w:nsid w:val="373A7017"/>
     <w:multiLevelType w:val="hybridMultilevel"/>
     <w:tmpl w:val="2A08D2FC"/>
@@ -13308,7 +12173,7 @@
       </w:pPr>
     </w:lvl>
   </w:abstractNum>
-  <w:abstractNum w:abstractNumId="17" w15:restartNumberingAfterBreak="0">
+  <w:abstractNum w:abstractNumId="18" w15:restartNumberingAfterBreak="0">
     <w:nsid w:val="3931524D"/>
     <w:multiLevelType w:val="hybridMultilevel"/>
     <w:tmpl w:val="39C0D9CC"/>
@@ -13400,7 +12265,7 @@
       </w:pPr>
     </w:lvl>
   </w:abstractNum>
-  <w:abstractNum w:abstractNumId="18" w15:restartNumberingAfterBreak="0">
+  <w:abstractNum w:abstractNumId="19" w15:restartNumberingAfterBreak="0">
     <w:nsid w:val="398E31A3"/>
     <w:multiLevelType w:val="hybridMultilevel"/>
     <w:tmpl w:val="A40AB414"/>
@@ -13489,7 +12354,7 @@
       </w:pPr>
     </w:lvl>
   </w:abstractNum>
-  <w:abstractNum w:abstractNumId="19" w15:restartNumberingAfterBreak="0">
+  <w:abstractNum w:abstractNumId="20" w15:restartNumberingAfterBreak="0">
     <w:nsid w:val="3DF47DDB"/>
     <w:multiLevelType w:val="hybridMultilevel"/>
     <w:tmpl w:val="FA04FBD0"/>
@@ -13602,7 +12467,7 @@
       </w:rPr>
     </w:lvl>
   </w:abstractNum>
-  <w:abstractNum w:abstractNumId="20" w15:restartNumberingAfterBreak="0">
+  <w:abstractNum w:abstractNumId="21" w15:restartNumberingAfterBreak="0">
     <w:nsid w:val="44343C9F"/>
     <w:multiLevelType w:val="hybridMultilevel"/>
     <w:tmpl w:val="DDF8FFD0"/>
@@ -13715,7 +12580,7 @@
       </w:rPr>
     </w:lvl>
   </w:abstractNum>
-  <w:abstractNum w:abstractNumId="21" w15:restartNumberingAfterBreak="0">
+  <w:abstractNum w:abstractNumId="22" w15:restartNumberingAfterBreak="0">
     <w:nsid w:val="496A24A1"/>
     <w:multiLevelType w:val="hybridMultilevel"/>
     <w:tmpl w:val="BA68D054"/>
@@ -13828,7 +12693,7 @@
       </w:rPr>
     </w:lvl>
   </w:abstractNum>
-  <w:abstractNum w:abstractNumId="22" w15:restartNumberingAfterBreak="0">
+  <w:abstractNum w:abstractNumId="23" w15:restartNumberingAfterBreak="0">
     <w:nsid w:val="4A6F3CD4"/>
     <w:multiLevelType w:val="hybridMultilevel"/>
     <w:tmpl w:val="A5B002D2"/>
@@ -13941,7 +12806,7 @@
       </w:rPr>
     </w:lvl>
   </w:abstractNum>
-  <w:abstractNum w:abstractNumId="23" w15:restartNumberingAfterBreak="0">
+  <w:abstractNum w:abstractNumId="24" w15:restartNumberingAfterBreak="0">
     <w:nsid w:val="4DF72FF7"/>
     <w:multiLevelType w:val="hybridMultilevel"/>
     <w:tmpl w:val="4B600BCC"/>
@@ -14030,7 +12895,7 @@
       </w:pPr>
     </w:lvl>
   </w:abstractNum>
-  <w:abstractNum w:abstractNumId="24" w15:restartNumberingAfterBreak="0">
+  <w:abstractNum w:abstractNumId="25" w15:restartNumberingAfterBreak="0">
     <w:nsid w:val="52F3056F"/>
     <w:multiLevelType w:val="hybridMultilevel"/>
     <w:tmpl w:val="222423A0"/>
@@ -14143,7 +13008,7 @@
       </w:rPr>
     </w:lvl>
   </w:abstractNum>
-  <w:abstractNum w:abstractNumId="25" w15:restartNumberingAfterBreak="0">
+  <w:abstractNum w:abstractNumId="26" w15:restartNumberingAfterBreak="0">
     <w:nsid w:val="53540C78"/>
     <w:multiLevelType w:val="hybridMultilevel"/>
     <w:tmpl w:val="FF4EDE08"/>
@@ -14256,7 +13121,7 @@
       </w:rPr>
     </w:lvl>
   </w:abstractNum>
-  <w:abstractNum w:abstractNumId="26" w15:restartNumberingAfterBreak="0">
+  <w:abstractNum w:abstractNumId="27" w15:restartNumberingAfterBreak="0">
     <w:nsid w:val="5D3E6184"/>
     <w:multiLevelType w:val="hybridMultilevel"/>
     <w:tmpl w:val="A710C0DC"/>
@@ -14369,7 +13234,7 @@
       </w:rPr>
     </w:lvl>
   </w:abstractNum>
-  <w:abstractNum w:abstractNumId="27" w15:restartNumberingAfterBreak="0">
+  <w:abstractNum w:abstractNumId="28" w15:restartNumberingAfterBreak="0">
     <w:nsid w:val="5F377B38"/>
     <w:multiLevelType w:val="hybridMultilevel"/>
     <w:tmpl w:val="BAAA7DA6"/>
@@ -14455,7 +13320,7 @@
       </w:pPr>
     </w:lvl>
   </w:abstractNum>
-  <w:abstractNum w:abstractNumId="28" w15:restartNumberingAfterBreak="0">
+  <w:abstractNum w:abstractNumId="29" w15:restartNumberingAfterBreak="0">
     <w:nsid w:val="5F714F3F"/>
     <w:multiLevelType w:val="singleLevel"/>
     <w:tmpl w:val="523C36BE"/>
@@ -14473,7 +13338,7 @@
       </w:pPr>
     </w:lvl>
   </w:abstractNum>
-  <w:abstractNum w:abstractNumId="29" w15:restartNumberingAfterBreak="0">
+  <w:abstractNum w:abstractNumId="30" w15:restartNumberingAfterBreak="0">
     <w:nsid w:val="61350195"/>
     <w:multiLevelType w:val="hybridMultilevel"/>
     <w:tmpl w:val="9E661576"/>
@@ -14559,7 +13424,7 @@
       </w:pPr>
     </w:lvl>
   </w:abstractNum>
-  <w:abstractNum w:abstractNumId="30" w15:restartNumberingAfterBreak="0">
+  <w:abstractNum w:abstractNumId="31" w15:restartNumberingAfterBreak="0">
     <w:nsid w:val="652C1161"/>
     <w:multiLevelType w:val="singleLevel"/>
     <w:tmpl w:val="8946CF6E"/>
@@ -14580,7 +13445,96 @@
       </w:rPr>
     </w:lvl>
   </w:abstractNum>
-  <w:abstractNum w:abstractNumId="31" w15:restartNumberingAfterBreak="0">
+  <w:abstractNum w:abstractNumId="32" w15:restartNumberingAfterBreak="0">
+    <w:nsid w:val="68AF3DCC"/>
+    <w:multiLevelType w:val="hybridMultilevel"/>
+    <w:tmpl w:val="FADA2BAA"/>
+    <w:lvl w:ilvl="0" w:tplc="7694A3F0">
+      <w:start w:val="18"/>
+      <w:numFmt w:val="decimal"/>
+      <w:lvlText w:val="%1."/>
+      <w:lvlJc w:val="left"/>
+      <w:pPr>
+        <w:ind w:left="720" w:hanging="360"/>
+      </w:pPr>
+      <w:rPr>
+        <w:rFonts w:hint="default"/>
+      </w:rPr>
+    </w:lvl>
+    <w:lvl w:ilvl="1" w:tplc="08090019" w:tentative="1">
+      <w:start w:val="1"/>
+      <w:numFmt w:val="lowerLetter"/>
+      <w:lvlText w:val="%2."/>
+      <w:lvlJc w:val="left"/>
+      <w:pPr>
+        <w:ind w:left="1440" w:hanging="360"/>
+      </w:pPr>
+    </w:lvl>
+    <w:lvl w:ilvl="2" w:tplc="0809001B" w:tentative="1">
+      <w:start w:val="1"/>
+      <w:numFmt w:val="lowerRoman"/>
+      <w:lvlText w:val="%3."/>
+      <w:lvlJc w:val="right"/>
+      <w:pPr>
+        <w:ind w:left="2160" w:hanging="180"/>
+      </w:pPr>
+    </w:lvl>
+    <w:lvl w:ilvl="3" w:tplc="0809000F" w:tentative="1">
+      <w:start w:val="1"/>
+      <w:numFmt w:val="decimal"/>
+      <w:lvlText w:val="%4."/>
+      <w:lvlJc w:val="left"/>
+      <w:pPr>
+        <w:ind w:left="2880" w:hanging="360"/>
+      </w:pPr>
+    </w:lvl>
+    <w:lvl w:ilvl="4" w:tplc="08090019" w:tentative="1">
+      <w:start w:val="1"/>
+      <w:numFmt w:val="lowerLetter"/>
+      <w:lvlText w:val="%5."/>
+      <w:lvlJc w:val="left"/>
+      <w:pPr>
+        <w:ind w:left="3600" w:hanging="360"/>
+      </w:pPr>
+    </w:lvl>
+    <w:lvl w:ilvl="5" w:tplc="0809001B" w:tentative="1">
+      <w:start w:val="1"/>
+      <w:numFmt w:val="lowerRoman"/>
+      <w:lvlText w:val="%6."/>
+      <w:lvlJc w:val="right"/>
+      <w:pPr>
+        <w:ind w:left="4320" w:hanging="180"/>
+      </w:pPr>
+    </w:lvl>
+    <w:lvl w:ilvl="6" w:tplc="0809000F" w:tentative="1">
+      <w:start w:val="1"/>
+      <w:numFmt w:val="decimal"/>
+      <w:lvlText w:val="%7."/>
+      <w:lvlJc w:val="left"/>
+      <w:pPr>
+        <w:ind w:left="5040" w:hanging="360"/>
+      </w:pPr>
+    </w:lvl>
+    <w:lvl w:ilvl="7" w:tplc="08090019" w:tentative="1">
+      <w:start w:val="1"/>
+      <w:numFmt w:val="lowerLetter"/>
+      <w:lvlText w:val="%8."/>
+      <w:lvlJc w:val="left"/>
+      <w:pPr>
+        <w:ind w:left="5760" w:hanging="360"/>
+      </w:pPr>
+    </w:lvl>
+    <w:lvl w:ilvl="8" w:tplc="0809001B" w:tentative="1">
+      <w:start w:val="1"/>
+      <w:numFmt w:val="lowerRoman"/>
+      <w:lvlText w:val="%9."/>
+      <w:lvlJc w:val="right"/>
+      <w:pPr>
+        <w:ind w:left="6480" w:hanging="180"/>
+      </w:pPr>
+    </w:lvl>
+  </w:abstractNum>
+  <w:abstractNum w:abstractNumId="33" w15:restartNumberingAfterBreak="0">
     <w:nsid w:val="6C1F27F2"/>
     <w:multiLevelType w:val="hybridMultilevel"/>
     <w:tmpl w:val="3B1616AC"/>
@@ -14693,7 +13647,7 @@
       </w:rPr>
     </w:lvl>
   </w:abstractNum>
-  <w:abstractNum w:abstractNumId="32" w15:restartNumberingAfterBreak="0">
+  <w:abstractNum w:abstractNumId="34" w15:restartNumberingAfterBreak="0">
     <w:nsid w:val="6E2F4680"/>
     <w:multiLevelType w:val="hybridMultilevel"/>
     <w:tmpl w:val="D95C3E0C"/>
@@ -14806,7 +13760,7 @@
       </w:rPr>
     </w:lvl>
   </w:abstractNum>
-  <w:abstractNum w:abstractNumId="33" w15:restartNumberingAfterBreak="0">
+  <w:abstractNum w:abstractNumId="35" w15:restartNumberingAfterBreak="0">
     <w:nsid w:val="7243518E"/>
     <w:multiLevelType w:val="hybridMultilevel"/>
     <w:tmpl w:val="10583C42"/>
@@ -14919,7 +13873,7 @@
       </w:rPr>
     </w:lvl>
   </w:abstractNum>
-  <w:abstractNum w:abstractNumId="34" w15:restartNumberingAfterBreak="0">
+  <w:abstractNum w:abstractNumId="36" w15:restartNumberingAfterBreak="0">
     <w:nsid w:val="741A5F1E"/>
     <w:multiLevelType w:val="hybridMultilevel"/>
     <w:tmpl w:val="BE5EBB74"/>
@@ -15011,7 +13965,96 @@
       </w:pPr>
     </w:lvl>
   </w:abstractNum>
-  <w:abstractNum w:abstractNumId="35" w15:restartNumberingAfterBreak="0">
+  <w:abstractNum w:abstractNumId="37" w15:restartNumberingAfterBreak="0">
+    <w:nsid w:val="74676C72"/>
+    <w:multiLevelType w:val="hybridMultilevel"/>
+    <w:tmpl w:val="4A6A1AB8"/>
+    <w:lvl w:ilvl="0" w:tplc="59FC7AD0">
+      <w:start w:val="1"/>
+      <w:numFmt w:val="lowerLetter"/>
+      <w:lvlText w:val="%1)"/>
+      <w:lvlJc w:val="left"/>
+      <w:pPr>
+        <w:ind w:left="720" w:hanging="360"/>
+      </w:pPr>
+      <w:rPr>
+        <w:rFonts w:hint="default"/>
+      </w:rPr>
+    </w:lvl>
+    <w:lvl w:ilvl="1" w:tplc="08090019" w:tentative="1">
+      <w:start w:val="1"/>
+      <w:numFmt w:val="lowerLetter"/>
+      <w:lvlText w:val="%2."/>
+      <w:lvlJc w:val="left"/>
+      <w:pPr>
+        <w:ind w:left="1440" w:hanging="360"/>
+      </w:pPr>
+    </w:lvl>
+    <w:lvl w:ilvl="2" w:tplc="0809001B" w:tentative="1">
+      <w:start w:val="1"/>
+      <w:numFmt w:val="lowerRoman"/>
+      <w:lvlText w:val="%3."/>
+      <w:lvlJc w:val="right"/>
+      <w:pPr>
+        <w:ind w:left="2160" w:hanging="180"/>
+      </w:pPr>
+    </w:lvl>
+    <w:lvl w:ilvl="3" w:tplc="0809000F" w:tentative="1">
+      <w:start w:val="1"/>
+      <w:numFmt w:val="decimal"/>
+      <w:lvlText w:val="%4."/>
+      <w:lvlJc w:val="left"/>
+      <w:pPr>
+        <w:ind w:left="2880" w:hanging="360"/>
+      </w:pPr>
+    </w:lvl>
+    <w:lvl w:ilvl="4" w:tplc="08090019" w:tentative="1">
+      <w:start w:val="1"/>
+      <w:numFmt w:val="lowerLetter"/>
+      <w:lvlText w:val="%5."/>
+      <w:lvlJc w:val="left"/>
+      <w:pPr>
+        <w:ind w:left="3600" w:hanging="360"/>
+      </w:pPr>
+    </w:lvl>
+    <w:lvl w:ilvl="5" w:tplc="0809001B" w:tentative="1">
+      <w:start w:val="1"/>
+      <w:numFmt w:val="lowerRoman"/>
+      <w:lvlText w:val="%6."/>
+      <w:lvlJc w:val="right"/>
+      <w:pPr>
+        <w:ind w:left="4320" w:hanging="180"/>
+      </w:pPr>
+    </w:lvl>
+    <w:lvl w:ilvl="6" w:tplc="0809000F" w:tentative="1">
+      <w:start w:val="1"/>
+      <w:numFmt w:val="decimal"/>
+      <w:lvlText w:val="%7."/>
+      <w:lvlJc w:val="left"/>
+      <w:pPr>
+        <w:ind w:left="5040" w:hanging="360"/>
+      </w:pPr>
+    </w:lvl>
+    <w:lvl w:ilvl="7" w:tplc="08090019" w:tentative="1">
+      <w:start w:val="1"/>
+      <w:numFmt w:val="lowerLetter"/>
+      <w:lvlText w:val="%8."/>
+      <w:lvlJc w:val="left"/>
+      <w:pPr>
+        <w:ind w:left="5760" w:hanging="360"/>
+      </w:pPr>
+    </w:lvl>
+    <w:lvl w:ilvl="8" w:tplc="0809001B" w:tentative="1">
+      <w:start w:val="1"/>
+      <w:numFmt w:val="lowerRoman"/>
+      <w:lvlText w:val="%9."/>
+      <w:lvlJc w:val="right"/>
+      <w:pPr>
+        <w:ind w:left="6480" w:hanging="180"/>
+      </w:pPr>
+    </w:lvl>
+  </w:abstractNum>
+  <w:abstractNum w:abstractNumId="38" w15:restartNumberingAfterBreak="0">
     <w:nsid w:val="75C568A6"/>
     <w:multiLevelType w:val="hybridMultilevel"/>
     <w:tmpl w:val="0A0850D4"/>
@@ -15101,7 +14144,7 @@
       </w:pPr>
     </w:lvl>
   </w:abstractNum>
-  <w:abstractNum w:abstractNumId="36" w15:restartNumberingAfterBreak="0">
+  <w:abstractNum w:abstractNumId="39" w15:restartNumberingAfterBreak="0">
     <w:nsid w:val="7D311B2F"/>
     <w:multiLevelType w:val="singleLevel"/>
     <w:tmpl w:val="2CAE811C"/>
@@ -15122,7 +14165,7 @@
       </w:rPr>
     </w:lvl>
   </w:abstractNum>
-  <w:abstractNum w:abstractNumId="37" w15:restartNumberingAfterBreak="0">
+  <w:abstractNum w:abstractNumId="40" w15:restartNumberingAfterBreak="0">
     <w:nsid w:val="7EA254B1"/>
     <w:multiLevelType w:val="hybridMultilevel"/>
     <w:tmpl w:val="C8864110"/>
@@ -15236,109 +14279,109 @@
     </w:lvl>
   </w:abstractNum>
   <w:num w:numId="1">
-    <w:abstractNumId w:val="30"/>
+    <w:abstractNumId w:val="31"/>
   </w:num>
   <w:num w:numId="2">
     <w:abstractNumId w:val="0"/>
   </w:num>
   <w:num w:numId="3">
-    <w:abstractNumId w:val="28"/>
+    <w:abstractNumId w:val="29"/>
   </w:num>
   <w:num w:numId="4">
-    <w:abstractNumId w:val="36"/>
+    <w:abstractNumId w:val="39"/>
   </w:num>
   <w:num w:numId="5">
-    <w:abstractNumId w:val="14"/>
+    <w:abstractNumId w:val="15"/>
   </w:num>
   <w:num w:numId="6">
+    <w:abstractNumId w:val="12"/>
+  </w:num>
+  <w:num w:numId="7">
+    <w:abstractNumId w:val="26"/>
+  </w:num>
+  <w:num w:numId="8">
+    <w:abstractNumId w:val="19"/>
+  </w:num>
+  <w:num w:numId="9">
+    <w:abstractNumId w:val="17"/>
+  </w:num>
+  <w:num w:numId="10">
     <w:abstractNumId w:val="11"/>
   </w:num>
-  <w:num w:numId="7">
-    <w:abstractNumId w:val="25"/>
-  </w:num>
-  <w:num w:numId="8">
-    <w:abstractNumId w:val="18"/>
-  </w:num>
-  <w:num w:numId="9">
-    <w:abstractNumId w:val="16"/>
-  </w:num>
-  <w:num w:numId="10">
-    <w:abstractNumId w:val="10"/>
-  </w:num>
   <w:num w:numId="11">
-    <w:abstractNumId w:val="35"/>
+    <w:abstractNumId w:val="38"/>
   </w:num>
   <w:num w:numId="12">
-    <w:abstractNumId w:val="29"/>
+    <w:abstractNumId w:val="30"/>
   </w:num>
   <w:num w:numId="13">
     <w:abstractNumId w:val="5"/>
   </w:num>
   <w:num w:numId="14">
-    <w:abstractNumId w:val="26"/>
+    <w:abstractNumId w:val="27"/>
   </w:num>
   <w:num w:numId="15">
-    <w:abstractNumId w:val="12"/>
+    <w:abstractNumId w:val="13"/>
   </w:num>
   <w:num w:numId="16">
-    <w:abstractNumId w:val="31"/>
+    <w:abstractNumId w:val="33"/>
   </w:num>
   <w:num w:numId="17">
-    <w:abstractNumId w:val="23"/>
+    <w:abstractNumId w:val="24"/>
   </w:num>
   <w:num w:numId="18">
-    <w:abstractNumId w:val="20"/>
+    <w:abstractNumId w:val="21"/>
   </w:num>
   <w:num w:numId="19">
-    <w:abstractNumId w:val="32"/>
+    <w:abstractNumId w:val="34"/>
   </w:num>
   <w:num w:numId="20">
     <w:abstractNumId w:val="6"/>
   </w:num>
   <w:num w:numId="21">
-    <w:abstractNumId w:val="7"/>
+    <w:abstractNumId w:val="8"/>
   </w:num>
   <w:num w:numId="22">
-    <w:abstractNumId w:val="19"/>
+    <w:abstractNumId w:val="20"/>
   </w:num>
   <w:num w:numId="23">
-    <w:abstractNumId w:val="34"/>
+    <w:abstractNumId w:val="36"/>
   </w:num>
   <w:num w:numId="24">
     <w:abstractNumId w:val="3"/>
   </w:num>
   <w:num w:numId="25">
-    <w:abstractNumId w:val="37"/>
+    <w:abstractNumId w:val="40"/>
   </w:num>
   <w:num w:numId="26">
-    <w:abstractNumId w:val="27"/>
+    <w:abstractNumId w:val="28"/>
   </w:num>
   <w:num w:numId="27">
     <w:abstractNumId w:val="1"/>
   </w:num>
   <w:num w:numId="28">
-    <w:abstractNumId w:val="15"/>
+    <w:abstractNumId w:val="16"/>
   </w:num>
   <w:num w:numId="29">
+    <w:abstractNumId w:val="23"/>
+  </w:num>
+  <w:num w:numId="30">
+    <w:abstractNumId w:val="9"/>
+  </w:num>
+  <w:num w:numId="31">
+    <w:abstractNumId w:val="14"/>
+  </w:num>
+  <w:num w:numId="32">
     <w:abstractNumId w:val="22"/>
   </w:num>
-  <w:num w:numId="30">
-    <w:abstractNumId w:val="8"/>
-  </w:num>
-  <w:num w:numId="31">
-    <w:abstractNumId w:val="13"/>
-  </w:num>
-  <w:num w:numId="32">
-    <w:abstractNumId w:val="21"/>
-  </w:num>
   <w:num w:numId="33">
-    <w:abstractNumId w:val="17"/>
+    <w:abstractNumId w:val="18"/>
   </w:num>
   <w:num w:numId="34">
-    <w:abstractNumId w:val="24"/>
+    <w:abstractNumId w:val="25"/>
   </w:num>
   <w:num w:numId="35">
-    <w:abstractNumId w:val="33"/>
+    <w:abstractNumId w:val="35"/>
   </w:num>
   <w:num w:numId="36">
     <w:abstractNumId w:val="4"/>
@@ -15347,14 +14390,31 @@
     <w:abstractNumId w:val="2"/>
   </w:num>
   <w:num w:numId="38">
-    <w:abstractNumId w:val="9"/>
+    <w:abstractNumId w:val="10"/>
+  </w:num>
+  <w:num w:numId="39">
+    <w:abstractNumId w:val="7"/>
+  </w:num>
+  <w:num w:numId="40">
+    <w:abstractNumId w:val="37"/>
+  </w:num>
+  <w:num w:numId="41">
+    <w:abstractNumId w:val="32"/>
   </w:num>
   <w:numIdMacAtCleanup w:val="16"/>
 </w:numbering>
 </file>
 
+<file path=word/people.xml><?xml version="1.0" encoding="utf-8"?>
+<w15:people xmlns:wpc="http://schemas.microsoft.com/office/word/2010/wordprocessingCanvas" xmlns:cx="http://schemas.microsoft.com/office/drawing/2014/chartex" xmlns:cx1="http://schemas.microsoft.com/office/drawing/2015/9/8/chartex" xmlns:mc="http://schemas.openxmlformats.org/markup-compatibility/2006" xmlns:o="urn:schemas-microsoft-com:office:office" xmlns:r="http://schemas.openxmlformats.org/officeDocument/2006/relationships" xmlns:m="http://schemas.openxmlformats.org/officeDocument/2006/math" xmlns:v="urn:schemas-microsoft-com:vml" xmlns:wp14="http://schemas.microsoft.com/office/word/2010/wordprocessingDrawing" xmlns:wp="http://schemas.openxmlformats.org/drawingml/2006/wordprocessingDrawing" xmlns:w10="urn:schemas-microsoft-com:office:word" xmlns:w="http://schemas.openxmlformats.org/wordprocessingml/2006/main" xmlns:w14="http://schemas.microsoft.com/office/word/2010/wordml" xmlns:w15="http://schemas.microsoft.com/office/word/2012/wordml" xmlns:w16se="http://schemas.microsoft.com/office/word/2015/wordml/symex" xmlns:wpg="http://schemas.microsoft.com/office/word/2010/wordprocessingGroup" xmlns:wpi="http://schemas.microsoft.com/office/word/2010/wordprocessingInk" xmlns:wne="http://schemas.microsoft.com/office/word/2006/wordml" xmlns:wps="http://schemas.microsoft.com/office/word/2010/wordprocessingShape" mc:Ignorable="w14 w15 w16se wp14">
+  <w15:person w15:author="Garft AM (Alan)">
+    <w15:presenceInfo w15:providerId="AD" w15:userId="S-1-5-21-765483983-692928010-316617838-1831"/>
+  </w15:person>
+</w15:people>
+</file>
+
 <file path=word/styles.xml><?xml version="1.0" encoding="utf-8"?>
-<w:styles xmlns:mc="http://schemas.openxmlformats.org/markup-compatibility/2006" xmlns:r="http://schemas.openxmlformats.org/officeDocument/2006/relationships" xmlns:w="http://schemas.openxmlformats.org/wordprocessingml/2006/main" xmlns:w14="http://schemas.microsoft.com/office/word/2010/wordml" xmlns:w15="http://schemas.microsoft.com/office/word/2012/wordml" xmlns:w16cid="http://schemas.microsoft.com/office/word/2016/wordml/cid" xmlns:w16se="http://schemas.microsoft.com/office/word/2015/wordml/symex" mc:Ignorable="w14 w15 w16se w16cid">
+<w:styles xmlns:mc="http://schemas.openxmlformats.org/markup-compatibility/2006" xmlns:r="http://schemas.openxmlformats.org/officeDocument/2006/relationships" xmlns:w="http://schemas.openxmlformats.org/wordprocessingml/2006/main" xmlns:w14="http://schemas.microsoft.com/office/word/2010/wordml" xmlns:w15="http://schemas.microsoft.com/office/word/2012/wordml" xmlns:w16se="http://schemas.microsoft.com/office/word/2015/wordml/symex" mc:Ignorable="w14 w15 w16se">
   <w:docDefaults>
     <w:rPrDefault>
       <w:rPr>
@@ -15365,11 +14425,11 @@
     </w:rPrDefault>
     <w:pPrDefault/>
   </w:docDefaults>
-  <w:latentStyles w:defLockedState="0" w:defUIPriority="99" w:defSemiHidden="0" w:defUnhideWhenUsed="0" w:defQFormat="0" w:count="375">
+  <w:latentStyles w:defLockedState="0" w:defUIPriority="99" w:defSemiHidden="0" w:defUnhideWhenUsed="0" w:defQFormat="0" w:count="371">
     <w:lsdException w:name="Normal" w:uiPriority="0" w:qFormat="1"/>
-    <w:lsdException w:name="heading 1" w:uiPriority="9" w:qFormat="1"/>
-    <w:lsdException w:name="heading 2" w:uiPriority="9" w:qFormat="1"/>
-    <w:lsdException w:name="heading 3" w:uiPriority="9" w:qFormat="1"/>
+    <w:lsdException w:name="heading 1" w:uiPriority="0" w:qFormat="1"/>
+    <w:lsdException w:name="heading 2" w:uiPriority="0" w:qFormat="1"/>
+    <w:lsdException w:name="heading 3" w:uiPriority="0" w:qFormat="1"/>
     <w:lsdException w:name="heading 4" w:semiHidden="1" w:uiPriority="9" w:unhideWhenUsed="1" w:qFormat="1"/>
     <w:lsdException w:name="heading 5" w:semiHidden="1" w:uiPriority="9" w:unhideWhenUsed="1" w:qFormat="1"/>
     <w:lsdException w:name="heading 6" w:semiHidden="1" w:uiPriority="9" w:unhideWhenUsed="1" w:qFormat="1"/>
@@ -15737,8 +14797,6 @@
     <w:lsdException w:name="List Table 5 Dark Accent 6" w:uiPriority="50"/>
     <w:lsdException w:name="List Table 6 Colorful Accent 6" w:uiPriority="51"/>
     <w:lsdException w:name="List Table 7 Colorful Accent 6" w:uiPriority="52"/>
-    <w:lsdException w:name="Mention" w:semiHidden="1" w:unhideWhenUsed="1"/>
-    <w:lsdException w:name="Smart Hyperlink" w:semiHidden="1" w:unhideWhenUsed="1"/>
   </w:latentStyles>
   <w:style w:type="paragraph" w:default="1" w:styleId="Normal">
     <w:name w:val="Normal"/>
@@ -16295,7 +15353,7 @@
       <w:u w:val="single"/>
     </w:rPr>
   </w:style>
-  <w:style w:type="character" w:styleId="UnresolvedMention">
+  <w:style w:type="character" w:customStyle="1" w:styleId="UnresolvedMention">
     <w:name w:val="Unresolved Mention"/>
     <w:basedOn w:val="DefaultParagraphFont"/>
     <w:uiPriority w:val="99"/>
@@ -16592,12 +15650,6 @@
 </file>
 
 <file path=customXml/item1.xml><?xml version="1.0" encoding="utf-8"?>
-<p:properties xmlns:p="http://schemas.microsoft.com/office/2006/metadata/properties" xmlns:xsi="http://www.w3.org/2001/XMLSchema-instance" xmlns:pc="http://schemas.microsoft.com/office/infopath/2007/PartnerControls">
-  <documentManagement/>
-</p:properties>
-</file>
-
-<file path=customXml/item2.xml><?xml version="1.0" encoding="utf-8"?>
 <ct:contentTypeSchema xmlns:ct="http://schemas.microsoft.com/office/2006/metadata/contentType" xmlns:ma="http://schemas.microsoft.com/office/2006/metadata/properties/metaAttributes" ct:_="" ma:_="" ma:contentTypeName="Document" ma:contentTypeID="0x010100A6AD92B10D60D648AC252C75162EA0F5" ma:contentTypeVersion="4" ma:contentTypeDescription="Create a new document." ma:contentTypeScope="" ma:versionID="d14db0be8c12f9adcf70d0e4517ba46b">
   <xsd:schema xmlns:xsd="http://www.w3.org/2001/XMLSchema" xmlns:xs="http://www.w3.org/2001/XMLSchema" xmlns:p="http://schemas.microsoft.com/office/2006/metadata/properties" xmlns:ns2="65723b6b-0315-46bf-9bb6-3ab4f3437800" targetNamespace="http://schemas.microsoft.com/office/2006/metadata/properties" ma:root="true" ma:fieldsID="0acb2796b672197559e66ec2db4bdbbb" ns2:_="">
     <xsd:import namespace="65723b6b-0315-46bf-9bb6-3ab4f3437800"/>
@@ -16759,6 +15811,12 @@
 </ct:contentTypeSchema>
 </file>
 
+<file path=customXml/item2.xml><?xml version="1.0" encoding="utf-8"?>
+<p:properties xmlns:p="http://schemas.microsoft.com/office/2006/metadata/properties" xmlns:xsi="http://www.w3.org/2001/XMLSchema-instance" xmlns:pc="http://schemas.microsoft.com/office/infopath/2007/PartnerControls">
+  <documentManagement/>
+</p:properties>
+</file>
+
 <file path=customXml/item3.xml><?xml version="1.0" encoding="utf-8"?>
 <?mso-contentType ?>
 <FormTemplates xmlns="http://schemas.microsoft.com/sharepoint/v3/contenttype/forms">
@@ -16773,15 +15831,6 @@
 </file>
 
 <file path=customXml/itemProps1.xml><?xml version="1.0" encoding="utf-8"?>
-<ds:datastoreItem xmlns:ds="http://schemas.openxmlformats.org/officeDocument/2006/customXml" ds:itemID="{BE8BB25E-3FFC-4ACE-9DAD-AB743A97E953}">
-  <ds:schemaRefs>
-    <ds:schemaRef ds:uri="http://schemas.microsoft.com/office/2006/metadata/properties"/>
-    <ds:schemaRef ds:uri="http://schemas.microsoft.com/office/infopath/2007/PartnerControls"/>
-  </ds:schemaRefs>
-</ds:datastoreItem>
-</file>
-
-<file path=customXml/itemProps2.xml><?xml version="1.0" encoding="utf-8"?>
 <ds:datastoreItem xmlns:ds="http://schemas.openxmlformats.org/officeDocument/2006/customXml" ds:itemID="{E9A145B8-E640-437D-AFA6-CCDB2D29716A}">
   <ds:schemaRefs>
     <ds:schemaRef ds:uri="http://schemas.microsoft.com/office/2006/metadata/contentType"/>
@@ -16799,6 +15848,15 @@
 </ds:datastoreItem>
 </file>
 
+<file path=customXml/itemProps2.xml><?xml version="1.0" encoding="utf-8"?>
+<ds:datastoreItem xmlns:ds="http://schemas.openxmlformats.org/officeDocument/2006/customXml" ds:itemID="{BE8BB25E-3FFC-4ACE-9DAD-AB743A97E953}">
+  <ds:schemaRefs>
+    <ds:schemaRef ds:uri="http://schemas.microsoft.com/office/2006/metadata/properties"/>
+    <ds:schemaRef ds:uri="http://schemas.microsoft.com/office/infopath/2007/PartnerControls"/>
+  </ds:schemaRefs>
+</ds:datastoreItem>
+</file>
+
 <file path=customXml/itemProps3.xml><?xml version="1.0" encoding="utf-8"?>
 <ds:datastoreItem xmlns:ds="http://schemas.openxmlformats.org/officeDocument/2006/customXml" ds:itemID="{118C268E-184F-4285-8176-2A9A10C6DACA}">
   <ds:schemaRefs>
@@ -16808,7 +15866,7 @@
 </file>
 
 <file path=customXml/itemProps4.xml><?xml version="1.0" encoding="utf-8"?>
-<ds:datastoreItem xmlns:ds="http://schemas.openxmlformats.org/officeDocument/2006/customXml" ds:itemID="{A29433FF-1390-C14F-AF3B-29D0D4C855BC}">
+<ds:datastoreItem xmlns:ds="http://schemas.openxmlformats.org/officeDocument/2006/customXml" ds:itemID="{7B74C222-849A-42C1-95B0-BA2A9AAB0C94}">
   <ds:schemaRefs>
     <ds:schemaRef ds:uri="http://schemas.openxmlformats.org/officeDocument/2006/bibliography"/>
   </ds:schemaRefs>

</xml_diff>